<commit_message>
amp8: add preparation report
</commit_message>
<xml_diff>
--- a/lab8-amplifiers2/מגברי שרת 2 - שאלות ודוח הכנה.docx
+++ b/lab8-amplifiers2/מגברי שרת 2 - שאלות ודוח הכנה.docx
@@ -1,6 +1,6 @@
 
 <file path=word/document.xml><?xml version="1.0" encoding="utf-8"?>
-<w:document xmlns:wpc="http://schemas.microsoft.com/office/word/2010/wordprocessingCanvas" xmlns:cx="http://schemas.microsoft.com/office/drawing/2014/chartex" xmlns:cx1="http://schemas.microsoft.com/office/drawing/2015/9/8/chartex" xmlns:cx2="http://schemas.microsoft.com/office/drawing/2015/10/21/chartex" xmlns:cx3="http://schemas.microsoft.com/office/drawing/2016/5/9/chartex" xmlns:cx4="http://schemas.microsoft.com/office/drawing/2016/5/10/chartex" xmlns:cx5="http://schemas.microsoft.com/office/drawing/2016/5/11/chartex" xmlns:cx6="http://schemas.microsoft.com/office/drawing/2016/5/12/chartex" xmlns:cx7="http://schemas.microsoft.com/office/drawing/2016/5/13/chartex" xmlns:cx8="http://schemas.microsoft.com/office/drawing/2016/5/14/chartex" xmlns:mc="http://schemas.openxmlformats.org/markup-compatibility/2006" xmlns:aink="http://schemas.microsoft.com/office/drawing/2016/ink" xmlns:am3d="http://schemas.microsoft.com/office/drawing/2017/model3d" xmlns:o="urn:schemas-microsoft-com:office:office" xmlns:r="http://schemas.openxmlformats.org/officeDocument/2006/relationships" xmlns:m="http://schemas.openxmlformats.org/officeDocument/2006/math" xmlns:v="urn:schemas-microsoft-com:vml" xmlns:wp14="http://schemas.microsoft.com/office/word/2010/wordprocessingDrawing" xmlns:wp="http://schemas.openxmlformats.org/drawingml/2006/wordprocessingDrawing" xmlns:w10="urn:schemas-microsoft-com:office:word" xmlns:w="http://schemas.openxmlformats.org/wordprocessingml/2006/main" xmlns:w14="http://schemas.microsoft.com/office/word/2010/wordml" xmlns:w15="http://schemas.microsoft.com/office/word/2012/wordml" xmlns:w16cid="http://schemas.microsoft.com/office/word/2016/wordml/cid" xmlns:w16se="http://schemas.microsoft.com/office/word/2015/wordml/symex" xmlns:wpg="http://schemas.microsoft.com/office/word/2010/wordprocessingGroup" xmlns:wpi="http://schemas.microsoft.com/office/word/2010/wordprocessingInk" xmlns:wne="http://schemas.microsoft.com/office/word/2006/wordml" xmlns:wps="http://schemas.microsoft.com/office/word/2010/wordprocessingShape" mc:Ignorable="w14 w15 w16se w16cid wp14">
+<w:document xmlns:wpc="http://schemas.microsoft.com/office/word/2010/wordprocessingCanvas" xmlns:cx="http://schemas.microsoft.com/office/drawing/2014/chartex" xmlns:mc="http://schemas.openxmlformats.org/markup-compatibility/2006" xmlns:o="urn:schemas-microsoft-com:office:office" xmlns:r="http://schemas.openxmlformats.org/officeDocument/2006/relationships" xmlns:m="http://schemas.openxmlformats.org/officeDocument/2006/math" xmlns:v="urn:schemas-microsoft-com:vml" xmlns:wp14="http://schemas.microsoft.com/office/word/2010/wordprocessingDrawing" xmlns:wp="http://schemas.openxmlformats.org/drawingml/2006/wordprocessingDrawing" xmlns:w10="urn:schemas-microsoft-com:office:word" xmlns:w="http://schemas.openxmlformats.org/wordprocessingml/2006/main" xmlns:w14="http://schemas.microsoft.com/office/word/2010/wordml" xmlns:w15="http://schemas.microsoft.com/office/word/2012/wordml" xmlns:w16se="http://schemas.microsoft.com/office/word/2015/wordml/symex" xmlns:wpg="http://schemas.microsoft.com/office/word/2010/wordprocessingGroup" xmlns:wpi="http://schemas.microsoft.com/office/word/2010/wordprocessingInk" xmlns:wne="http://schemas.microsoft.com/office/word/2006/wordml" xmlns:wps="http://schemas.microsoft.com/office/word/2010/wordprocessingShape" mc:Ignorable="w14 w15 w16se wp14">
   <w:body>
     <w:p>
       <w:pPr>
@@ -603,7 +603,15 @@
           <w:tcPr>
             <w:tcW w:w="4788" w:type="dxa"/>
           </w:tcPr>
-          <w:p/>
+          <w:p>
+            <w:r>
+              <w:rPr>
+                <w:rFonts w:hint="cs"/>
+                <w:rtl/>
+              </w:rPr>
+              <w:t>5.9</w:t>
+            </w:r>
+          </w:p>
         </w:tc>
       </w:tr>
       <w:tr>
@@ -630,7 +638,17 @@
           <w:tcPr>
             <w:tcW w:w="4788" w:type="dxa"/>
           </w:tcPr>
-          <w:p/>
+          <w:p>
+            <w:r>
+              <w:rPr>
+                <w:rFonts w:hint="cs"/>
+                <w:rtl/>
+              </w:rPr>
+              <w:t>יבגני</w:t>
+            </w:r>
+            <w:bookmarkStart w:id="0" w:name="_GoBack"/>
+            <w:bookmarkEnd w:id="0"/>
+          </w:p>
         </w:tc>
       </w:tr>
     </w:tbl>
@@ -735,6 +753,13 @@
             <w:pPr>
               <w:jc w:val="center"/>
             </w:pPr>
+            <w:r>
+              <w:rPr>
+                <w:rFonts w:hint="cs"/>
+                <w:rtl/>
+              </w:rPr>
+              <w:t>ברק</w:t>
+            </w:r>
           </w:p>
         </w:tc>
         <w:tc>
@@ -745,6 +770,13 @@
             <w:pPr>
               <w:jc w:val="center"/>
             </w:pPr>
+            <w:r>
+              <w:rPr>
+                <w:rFonts w:hint="cs"/>
+                <w:rtl/>
+              </w:rPr>
+              <w:t>זן</w:t>
+            </w:r>
           </w:p>
         </w:tc>
       </w:tr>
@@ -773,6 +805,13 @@
             <w:pPr>
               <w:jc w:val="center"/>
             </w:pPr>
+            <w:r>
+              <w:rPr>
+                <w:rFonts w:hint="cs"/>
+                <w:rtl/>
+              </w:rPr>
+              <w:t>בועז</w:t>
+            </w:r>
           </w:p>
         </w:tc>
         <w:tc>
@@ -783,6 +822,13 @@
             <w:pPr>
               <w:jc w:val="center"/>
             </w:pPr>
+            <w:r>
+              <w:rPr>
+                <w:rFonts w:hint="cs"/>
+                <w:rtl/>
+              </w:rPr>
+              <w:t>טייטלר</w:t>
+            </w:r>
           </w:p>
         </w:tc>
       </w:tr>
@@ -856,7 +902,7 @@
       <w:sdtContent>
         <w:p>
           <w:pPr>
-            <w:pStyle w:val="TOCHeading"/>
+            <w:pStyle w:val="af"/>
           </w:pPr>
         </w:p>
         <w:p>
@@ -1341,7 +1387,7 @@
                 <w:webHidden/>
                 <w:rtl/>
               </w:rPr>
-              <w:t>4</w:t>
+              <w:t>5</w:t>
             </w:r>
             <w:r>
               <w:rPr>
@@ -1467,7 +1513,7 @@
                 <w:webHidden/>
                 <w:rtl/>
               </w:rPr>
-              <w:t>4</w:t>
+              <w:t>5</w:t>
             </w:r>
             <w:r>
               <w:rPr>
@@ -1613,7 +1659,7 @@
                 <w:webHidden/>
                 <w:rtl/>
               </w:rPr>
-              <w:t>4</w:t>
+              <w:t>5</w:t>
             </w:r>
             <w:r>
               <w:rPr>
@@ -1790,7 +1836,7 @@
                 <w:webHidden/>
                 <w:rtl/>
               </w:rPr>
-              <w:t>4</w:t>
+              <w:t>6</w:t>
             </w:r>
             <w:r>
               <w:rPr>
@@ -1936,7 +1982,7 @@
                 <w:webHidden/>
                 <w:rtl/>
               </w:rPr>
-              <w:t>5</w:t>
+              <w:t>6</w:t>
             </w:r>
             <w:r>
               <w:rPr>
@@ -1968,7 +2014,7 @@
     </w:sdt>
     <w:p>
       <w:pPr>
-        <w:pStyle w:val="Heading1"/>
+        <w:pStyle w:val="1"/>
         <w:numPr>
           <w:ilvl w:val="0"/>
           <w:numId w:val="1"/>
@@ -1977,10 +2023,10 @@
           <w:rtl/>
         </w:rPr>
       </w:pPr>
-      <w:bookmarkStart w:id="0" w:name="part5b"/>
       <w:bookmarkStart w:id="1" w:name="_Toc516220167"/>
       <w:bookmarkStart w:id="2" w:name="_Toc417460216"/>
       <w:bookmarkStart w:id="3" w:name="_Toc402821241"/>
+      <w:bookmarkStart w:id="4" w:name="part5b"/>
       <w:r>
         <w:rPr>
           <w:rFonts w:hint="cs"/>
@@ -2050,7 +2096,7 @@
     </w:p>
     <w:tbl>
       <w:tblPr>
-        <w:tblStyle w:val="TableGrid"/>
+        <w:tblStyle w:val="a7"/>
         <w:bidiVisual/>
         <w:tblW w:w="0" w:type="auto"/>
         <w:tblInd w:w="-351" w:type="dxa"/>
@@ -2360,7 +2406,6 @@
                 <w:rtl/>
               </w:rPr>
             </w:pPr>
-            <w:proofErr w:type="spellStart"/>
             <w:r>
               <w:rPr>
                 <w:rFonts w:hint="cs"/>
@@ -2377,7 +2422,6 @@
               </w:rPr>
               <w:t>cc</w:t>
             </w:r>
-            <w:proofErr w:type="spellEnd"/>
           </w:p>
         </w:tc>
         <w:tc>
@@ -2518,7 +2562,7 @@
     </w:p>
     <w:tbl>
       <w:tblPr>
-        <w:tblStyle w:val="TableGrid"/>
+        <w:tblStyle w:val="a7"/>
         <w:bidiVisual/>
         <w:tblW w:w="8365" w:type="dxa"/>
         <w:tblLook w:val="04A0" w:firstRow="1" w:lastRow="0" w:firstColumn="1" w:lastColumn="0" w:noHBand="0" w:noVBand="1"/>
@@ -2534,7 +2578,7 @@
           </w:tcPr>
           <w:p>
             <w:pPr>
-              <w:pStyle w:val="ListParagraph"/>
+              <w:pStyle w:val="af2"/>
               <w:numPr>
                 <w:ilvl w:val="0"/>
                 <w:numId w:val="49"/>
@@ -2613,10 +2657,10 @@
                   <v:path o:extrusionok="f" gradientshapeok="t" o:connecttype="rect"/>
                   <o:lock v:ext="edit" aspectratio="t"/>
                 </v:shapetype>
-                <v:shape id="_x0000_i1039" type="#_x0000_t75" style="width:215.3pt;height:31.25pt" o:ole="">
+                <v:shape id="_x0000_i1025" type="#_x0000_t75" style="width:215.3pt;height:31.05pt" o:ole="">
                   <v:imagedata r:id="rId10" o:title=""/>
                 </v:shape>
-                <o:OLEObject Type="Embed" ProgID="Equation.DSMT4" ShapeID="_x0000_i1039" DrawAspect="Content" ObjectID="_1597481407" r:id="rId11"/>
+                <o:OLEObject Type="Embed" ProgID="Equation.DSMT4" ShapeID="_x0000_i1025" DrawAspect="Content" ObjectID="_1597591052" r:id="rId11"/>
               </w:object>
             </w:r>
           </w:p>
@@ -2636,7 +2680,7 @@
           </w:tcPr>
           <w:p>
             <w:pPr>
-              <w:pStyle w:val="ListParagraph"/>
+              <w:pStyle w:val="af2"/>
               <w:numPr>
                 <w:ilvl w:val="0"/>
                 <w:numId w:val="49"/>
@@ -2696,10 +2740,10 @@
                 <w:position w:val="-24"/>
               </w:rPr>
               <w:object w:dxaOrig="4340" w:dyaOrig="620" w14:anchorId="6FB412C7">
-                <v:shape id="_x0000_i1036" type="#_x0000_t75" style="width:216.7pt;height:31.25pt" o:ole="">
+                <v:shape id="_x0000_i1026" type="#_x0000_t75" style="width:216.7pt;height:31.05pt" o:ole="">
                   <v:imagedata r:id="rId12" o:title=""/>
                 </v:shape>
-                <o:OLEObject Type="Embed" ProgID="Equation.DSMT4" ShapeID="_x0000_i1036" DrawAspect="Content" ObjectID="_1597481408" r:id="rId13"/>
+                <o:OLEObject Type="Embed" ProgID="Equation.DSMT4" ShapeID="_x0000_i1026" DrawAspect="Content" ObjectID="_1597591053" r:id="rId13"/>
               </w:object>
             </w:r>
           </w:p>
@@ -2749,25 +2793,66 @@
           <w:bottom w:val="single" w:sz="4" w:space="1" w:color="auto"/>
           <w:right w:val="single" w:sz="4" w:space="4" w:color="auto"/>
         </w:pBdr>
-        <w:jc w:val="center"/>
-        <w:rPr>
-          <w:b/>
-          <w:bCs/>
-          <w:sz w:val="40"/>
-          <w:szCs w:val="40"/>
-          <w:rtl/>
-        </w:rPr>
-      </w:pPr>
-      <w:r>
-        <w:rPr>
-          <w:rFonts w:hint="cs"/>
-          <w:b/>
-          <w:bCs/>
-          <w:sz w:val="40"/>
-          <w:szCs w:val="40"/>
-          <w:rtl/>
-        </w:rPr>
-        <w:t>החלף בשרטוט אופיין המעבר  (בעפרון)</w:t>
+      </w:pPr>
+      <w:r>
+        <w:rPr>
+          <w:rtl/>
+        </w:rPr>
+        <w:lastRenderedPageBreak/>
+        <w:tab/>
+      </w:r>
+      <w:r>
+        <w:rPr>
+          <w:noProof/>
+        </w:rPr>
+        <w:drawing>
+          <wp:inline distT="0" distB="0" distL="0" distR="0" wp14:anchorId="2EC365DC" wp14:editId="4F2F6ED6">
+            <wp:extent cx="5257800" cy="4652645"/>
+            <wp:effectExtent l="0" t="0" r="0" b="0"/>
+            <wp:docPr id="7" name="תמונה 7" descr="C:\Users\boaz\Downloads\New Doc 2018-09-04 18.26.19.jpg"/>
+            <wp:cNvGraphicFramePr>
+              <a:graphicFrameLocks xmlns:a="http://schemas.openxmlformats.org/drawingml/2006/main" noChangeAspect="1"/>
+            </wp:cNvGraphicFramePr>
+            <a:graphic xmlns:a="http://schemas.openxmlformats.org/drawingml/2006/main">
+              <a:graphicData uri="http://schemas.openxmlformats.org/drawingml/2006/picture">
+                <pic:pic xmlns:pic="http://schemas.openxmlformats.org/drawingml/2006/picture">
+                  <pic:nvPicPr>
+                    <pic:cNvPr id="0" name="Picture 32" descr="C:\Users\boaz\Downloads\New Doc 2018-09-04 18.26.19.jpg"/>
+                    <pic:cNvPicPr>
+                      <a:picLocks noChangeAspect="1" noChangeArrowheads="1"/>
+                    </pic:cNvPicPr>
+                  </pic:nvPicPr>
+                  <pic:blipFill>
+                    <a:blip r:embed="rId14" cstate="print">
+                      <a:extLst>
+                        <a:ext uri="{28A0092B-C50C-407E-A947-70E740481C1C}">
+                          <a14:useLocalDpi xmlns:a14="http://schemas.microsoft.com/office/drawing/2010/main" val="0"/>
+                        </a:ext>
+                      </a:extLst>
+                    </a:blip>
+                    <a:srcRect/>
+                    <a:stretch>
+                      <a:fillRect/>
+                    </a:stretch>
+                  </pic:blipFill>
+                  <pic:spPr bwMode="auto">
+                    <a:xfrm>
+                      <a:off x="0" y="0"/>
+                      <a:ext cx="5257800" cy="4652645"/>
+                    </a:xfrm>
+                    <a:prstGeom prst="rect">
+                      <a:avLst/>
+                    </a:prstGeom>
+                    <a:noFill/>
+                    <a:ln>
+                      <a:noFill/>
+                    </a:ln>
+                  </pic:spPr>
+                </pic:pic>
+              </a:graphicData>
+            </a:graphic>
+          </wp:inline>
+        </w:drawing>
       </w:r>
     </w:p>
     <w:p>
@@ -2778,20 +2863,7 @@
           <w:bottom w:val="single" w:sz="4" w:space="1" w:color="auto"/>
           <w:right w:val="single" w:sz="4" w:space="4" w:color="auto"/>
         </w:pBdr>
-        <w:rPr>
-          <w:b/>
-          <w:bCs/>
-        </w:rPr>
-      </w:pPr>
-      <w:r>
-        <w:rPr>
-          <w:rFonts w:hint="cs"/>
-          <w:b/>
-          <w:bCs/>
-          <w:rtl/>
-        </w:rPr>
-        <w:t>ציין עליו את מתחי המעבר ומתחי היציאה</w:t>
-      </w:r>
+      </w:pPr>
     </w:p>
     <w:p>
       <w:pPr>
@@ -2811,34 +2883,14 @@
           <w:bottom w:val="single" w:sz="4" w:space="1" w:color="auto"/>
           <w:right w:val="single" w:sz="4" w:space="4" w:color="auto"/>
         </w:pBdr>
-      </w:pPr>
-    </w:p>
-    <w:p>
-      <w:pPr>
-        <w:pBdr>
-          <w:top w:val="single" w:sz="4" w:space="1" w:color="auto"/>
-          <w:left w:val="single" w:sz="4" w:space="4" w:color="auto"/>
-          <w:bottom w:val="single" w:sz="4" w:space="1" w:color="auto"/>
-          <w:right w:val="single" w:sz="4" w:space="4" w:color="auto"/>
-        </w:pBdr>
-      </w:pPr>
-    </w:p>
-    <w:p>
-      <w:pPr>
-        <w:pBdr>
-          <w:top w:val="single" w:sz="4" w:space="1" w:color="auto"/>
-          <w:left w:val="single" w:sz="4" w:space="4" w:color="auto"/>
-          <w:bottom w:val="single" w:sz="4" w:space="1" w:color="auto"/>
-          <w:right w:val="single" w:sz="4" w:space="4" w:color="auto"/>
-        </w:pBdr>
-        <w:rPr>
-          <w:rtl/>
-        </w:rPr>
-      </w:pPr>
-    </w:p>
-    <w:p>
-      <w:pPr>
-        <w:pStyle w:val="Heading1"/>
+        <w:rPr>
+          <w:rtl/>
+        </w:rPr>
+      </w:pPr>
+    </w:p>
+    <w:p>
+      <w:pPr>
+        <w:pStyle w:val="1"/>
         <w:numPr>
           <w:ilvl w:val="0"/>
           <w:numId w:val="1"/>
@@ -2847,13 +2899,12 @@
           <w:rtl/>
         </w:rPr>
       </w:pPr>
-      <w:bookmarkStart w:id="4" w:name="_Toc516220168"/>
+      <w:bookmarkStart w:id="5" w:name="_Toc516220168"/>
       <w:r>
         <w:rPr>
           <w:rFonts w:hint="cs"/>
           <w:rtl/>
         </w:rPr>
-        <w:lastRenderedPageBreak/>
         <w:t xml:space="preserve">היסטרזיס </w:t>
       </w:r>
       <w:r>
@@ -2871,7 +2922,7 @@
         <w:t xml:space="preserve"> מופע</w:t>
       </w:r>
       <w:bookmarkEnd w:id="2"/>
-      <w:bookmarkEnd w:id="4"/>
+      <w:bookmarkEnd w:id="5"/>
       <w:r>
         <w:rPr>
           <w:rFonts w:hint="cs"/>
@@ -2905,7 +2956,7 @@
     </w:p>
     <w:p>
       <w:pPr>
-        <w:pStyle w:val="Caption"/>
+        <w:pStyle w:val="a9"/>
         <w:ind w:left="5040"/>
         <w:jc w:val="center"/>
         <w:rPr>
@@ -2927,7 +2978,7 @@
           <w:noProof/>
         </w:rPr>
         <w:drawing>
-          <wp:anchor distT="0" distB="0" distL="114300" distR="114300" simplePos="0" relativeHeight="251658752" behindDoc="0" locked="0" layoutInCell="1" allowOverlap="1" wp14:anchorId="64B5560B" wp14:editId="1BB2DD15">
+          <wp:anchor distT="0" distB="0" distL="114300" distR="114300" simplePos="0" relativeHeight="251658240" behindDoc="0" locked="0" layoutInCell="1" allowOverlap="1" wp14:anchorId="64B5560B" wp14:editId="1BB2DD15">
             <wp:simplePos x="0" y="0"/>
             <wp:positionH relativeFrom="column">
               <wp:posOffset>1405890</wp:posOffset>
@@ -2952,7 +3003,7 @@
                     </pic:cNvPicPr>
                   </pic:nvPicPr>
                   <pic:blipFill>
-                    <a:blip r:embed="rId14" cstate="print">
+                    <a:blip r:embed="rId15" cstate="print">
                       <a:extLst>
                         <a:ext uri="{28A0092B-C50C-407E-A947-70E740481C1C}">
                           <a14:useLocalDpi xmlns:a14="http://schemas.microsoft.com/office/drawing/2010/main" val="0"/>
@@ -2986,6 +3037,7 @@
     </w:p>
     <w:p>
       <w:pPr>
+        <w:ind w:left="360"/>
         <w:jc w:val="center"/>
       </w:pPr>
     </w:p>
@@ -3116,7 +3168,7 @@
     </w:p>
     <w:tbl>
       <w:tblPr>
-        <w:tblStyle w:val="TableGrid"/>
+        <w:tblStyle w:val="a7"/>
         <w:bidiVisual/>
         <w:tblW w:w="0" w:type="auto"/>
         <w:tblLook w:val="04A0" w:firstRow="1" w:lastRow="0" w:firstColumn="1" w:lastColumn="0" w:noHBand="0" w:noVBand="1"/>
@@ -3423,10 +3475,10 @@
           <w:position w:val="-10"/>
         </w:rPr>
         <w:object w:dxaOrig="2020" w:dyaOrig="320" w14:anchorId="37D8367C">
-          <v:shape id="_x0000_i1025" type="#_x0000_t75" style="width:100.55pt;height:16.3pt" o:ole="">
-            <v:imagedata r:id="rId15" o:title=""/>
+          <v:shape id="_x0000_i1027" type="#_x0000_t75" style="width:100.6pt;height:16.25pt" o:ole="">
+            <v:imagedata r:id="rId16" o:title=""/>
           </v:shape>
-          <o:OLEObject Type="Embed" ProgID="Equation.DSMT4" ShapeID="_x0000_i1025" DrawAspect="Content" ObjectID="_1597481409" r:id="rId16"/>
+          <o:OLEObject Type="Embed" ProgID="Equation.DSMT4" ShapeID="_x0000_i1027" DrawAspect="Content" ObjectID="_1597591054" r:id="rId17"/>
         </w:object>
       </w:r>
       <w:r>
@@ -3457,119 +3509,102 @@
           <w:rFonts w:hint="cs"/>
           <w:rtl/>
         </w:rPr>
-        <w:t xml:space="preserve"> אינו חייב להיות </w:t>
-      </w:r>
-      <w:proofErr w:type="gramStart"/>
-      <w:r>
-        <w:rPr>
-          <w:rFonts w:hint="cs"/>
-          <w:rtl/>
-        </w:rPr>
-        <w:t>שלם )</w:t>
-      </w:r>
-      <w:proofErr w:type="gramEnd"/>
-    </w:p>
-    <w:p>
-      <w:pPr>
-        <w:rPr>
-          <w:rtl/>
-        </w:rPr>
-      </w:pPr>
-    </w:p>
-    <w:p>
-      <w:pPr>
-        <w:pStyle w:val="NormalWeb"/>
+        <w:t xml:space="preserve"> אינו חייב להיות שלם )</w:t>
+      </w:r>
+    </w:p>
+    <w:p>
+      <w:pPr>
+        <w:rPr>
+          <w:rtl/>
+        </w:rPr>
+      </w:pPr>
+    </w:p>
+    <w:p>
+      <w:pPr>
+        <w:rPr>
+          <w:rtl/>
+        </w:rPr>
+      </w:pPr>
+      <w:r>
+        <w:rPr>
+          <w:noProof/>
+        </w:rPr>
+        <w:drawing>
+          <wp:inline distT="0" distB="0" distL="0" distR="0" wp14:anchorId="0C5E5793" wp14:editId="26124941">
+            <wp:extent cx="5271135" cy="2720975"/>
+            <wp:effectExtent l="0" t="0" r="5715" b="3175"/>
+            <wp:docPr id="5" name="תמונה 5" descr="C:\Users\boaz\Downloads\New Doc 2018-09-04 16.38.30.jpg"/>
+            <wp:cNvGraphicFramePr>
+              <a:graphicFrameLocks xmlns:a="http://schemas.openxmlformats.org/drawingml/2006/main" noChangeAspect="1"/>
+            </wp:cNvGraphicFramePr>
+            <a:graphic xmlns:a="http://schemas.openxmlformats.org/drawingml/2006/main">
+              <a:graphicData uri="http://schemas.openxmlformats.org/drawingml/2006/picture">
+                <pic:pic xmlns:pic="http://schemas.openxmlformats.org/drawingml/2006/picture">
+                  <pic:nvPicPr>
+                    <pic:cNvPr id="0" name="Picture 12" descr="C:\Users\boaz\Downloads\New Doc 2018-09-04 16.38.30.jpg"/>
+                    <pic:cNvPicPr>
+                      <a:picLocks noChangeAspect="1" noChangeArrowheads="1"/>
+                    </pic:cNvPicPr>
+                  </pic:nvPicPr>
+                  <pic:blipFill>
+                    <a:blip r:embed="rId18" cstate="print">
+                      <a:extLst>
+                        <a:ext uri="{28A0092B-C50C-407E-A947-70E740481C1C}">
+                          <a14:useLocalDpi xmlns:a14="http://schemas.microsoft.com/office/drawing/2010/main" val="0"/>
+                        </a:ext>
+                      </a:extLst>
+                    </a:blip>
+                    <a:srcRect/>
+                    <a:stretch>
+                      <a:fillRect/>
+                    </a:stretch>
+                  </pic:blipFill>
+                  <pic:spPr bwMode="auto">
+                    <a:xfrm>
+                      <a:off x="0" y="0"/>
+                      <a:ext cx="5271135" cy="2720975"/>
+                    </a:xfrm>
+                    <a:prstGeom prst="rect">
+                      <a:avLst/>
+                    </a:prstGeom>
+                    <a:noFill/>
+                    <a:ln>
+                      <a:noFill/>
+                    </a:ln>
+                  </pic:spPr>
+                </pic:pic>
+              </a:graphicData>
+            </a:graphic>
+          </wp:inline>
+        </w:drawing>
+      </w:r>
+    </w:p>
+    <w:p>
+      <w:pPr>
+        <w:rPr>
+          <w:rtl/>
+        </w:rPr>
+      </w:pPr>
+    </w:p>
+    <w:p>
+      <w:pPr>
         <w:pBdr>
           <w:top w:val="single" w:sz="4" w:space="1" w:color="auto"/>
           <w:left w:val="single" w:sz="4" w:space="4" w:color="auto"/>
           <w:bottom w:val="single" w:sz="4" w:space="1" w:color="auto"/>
           <w:right w:val="single" w:sz="4" w:space="4" w:color="auto"/>
         </w:pBdr>
-        <w:bidi/>
-        <w:spacing w:before="0" w:beforeAutospacing="0" w:after="0" w:afterAutospacing="0"/>
-        <w:jc w:val="center"/>
-        <w:rPr>
-          <w:color w:val="538135" w:themeColor="accent6" w:themeShade="BF"/>
-          <w:rtl/>
-        </w:rPr>
-      </w:pPr>
-      <w:r>
-        <w:rPr>
-          <w:rFonts w:ascii="Arial Black"/>
-          <w:color w:val="538135" w:themeColor="accent6" w:themeShade="BF"/>
-          <w:sz w:val="72"/>
-          <w:szCs w:val="72"/>
-          <w:rtl/>
-        </w:rPr>
-        <w:t xml:space="preserve">החלף </w:t>
-      </w:r>
-      <w:r>
-        <w:rPr>
-          <w:rFonts w:ascii="Arial Black" w:hint="cs"/>
-          <w:color w:val="538135" w:themeColor="accent6" w:themeShade="BF"/>
-          <w:sz w:val="72"/>
-          <w:szCs w:val="72"/>
-          <w:rtl/>
-        </w:rPr>
-        <w:t>בשרטוט המעגל</w:t>
-      </w:r>
+      </w:pPr>
       <w:r>
         <w:rPr>
           <w:rFonts w:hint="cs"/>
-          <w:color w:val="538135" w:themeColor="accent6" w:themeShade="BF"/>
-          <w:rtl/>
-        </w:rPr>
-        <w:t xml:space="preserve"> </w:t>
-      </w:r>
-      <w:r>
-        <w:rPr>
-          <w:rFonts w:hint="cs"/>
-          <w:color w:val="538135" w:themeColor="accent6" w:themeShade="BF"/>
-          <w:sz w:val="40"/>
-          <w:szCs w:val="40"/>
-          <w:rtl/>
-        </w:rPr>
-        <w:t>(עפרון)</w:t>
-      </w:r>
-    </w:p>
-    <w:p>
-      <w:pPr>
-        <w:rPr>
-          <w:rtl/>
-        </w:rPr>
-      </w:pPr>
-    </w:p>
-    <w:p>
-      <w:pPr>
-        <w:rPr>
-          <w:rtl/>
-        </w:rPr>
-      </w:pPr>
-    </w:p>
-    <w:p>
-      <w:pPr>
-        <w:pBdr>
-          <w:top w:val="single" w:sz="4" w:space="1" w:color="auto"/>
-          <w:left w:val="single" w:sz="4" w:space="4" w:color="auto"/>
-          <w:bottom w:val="single" w:sz="4" w:space="1" w:color="auto"/>
-          <w:right w:val="single" w:sz="4" w:space="4" w:color="auto"/>
-        </w:pBdr>
-      </w:pPr>
-      <w:r>
-        <w:rPr>
-          <w:rFonts w:hint="cs"/>
           <w:rtl/>
         </w:rPr>
         <w:t xml:space="preserve">חשבו את   </w:t>
       </w:r>
       <w:r>
-        <w:t xml:space="preserve">n, </w:t>
-      </w:r>
-      <w:proofErr w:type="spellStart"/>
-      <w:r>
-        <w:t>Vref</w:t>
-      </w:r>
-      <w:proofErr w:type="spellEnd"/>
+        <w:t>n, Vref</w:t>
+      </w:r>
       <w:r>
         <w:rPr>
           <w:rFonts w:hint="cs"/>
@@ -3593,38 +3628,38 @@
           <w:position w:val="-4"/>
         </w:rPr>
         <w:object w:dxaOrig="180" w:dyaOrig="279" w14:anchorId="70CFE48C">
-          <v:shape id="_x0000_i1047" type="#_x0000_t75" style="width:8.85pt;height:14.25pt" o:ole="">
-            <v:imagedata r:id="rId17" o:title=""/>
-          </v:shape>
-          <o:OLEObject Type="Embed" ProgID="Equation.DSMT4" ShapeID="_x0000_i1047" DrawAspect="Content" ObjectID="_1597481410" r:id="rId18"/>
-        </w:object>
-      </w:r>
-      <w:r>
-        <w:t xml:space="preserve"> </w:t>
-      </w:r>
-      <w:r>
-        <w:rPr>
-          <w:position w:val="-88"/>
-        </w:rPr>
-        <w:object w:dxaOrig="2340" w:dyaOrig="1920" w14:anchorId="2D5ED2B9">
-          <v:shape id="_x0000_i1068" type="#_x0000_t75" style="width:116.85pt;height:95.75pt" o:ole="">
+          <v:shape id="_x0000_i1028" type="#_x0000_t75" style="width:9.2pt;height:14.1pt" o:ole="">
             <v:imagedata r:id="rId19" o:title=""/>
           </v:shape>
-          <o:OLEObject Type="Embed" ProgID="Equation.DSMT4" ShapeID="_x0000_i1068" DrawAspect="Content" ObjectID="_1597481411" r:id="rId20"/>
+          <o:OLEObject Type="Embed" ProgID="Equation.DSMT4" ShapeID="_x0000_i1028" DrawAspect="Content" ObjectID="_1597591055" r:id="rId20"/>
         </w:object>
       </w:r>
       <w:r>
-        <w:t xml:space="preserve">                                </w:t>
+        <w:t xml:space="preserve"> </w:t>
       </w:r>
       <w:r>
         <w:rPr>
           <w:position w:val="-88"/>
         </w:rPr>
-        <w:object w:dxaOrig="2360" w:dyaOrig="1920" w14:anchorId="59ED2C34">
-          <v:shape id="_x0000_i1070" type="#_x0000_t75" style="width:118.2pt;height:95.75pt" o:ole="">
+        <w:object w:dxaOrig="2340" w:dyaOrig="1920" w14:anchorId="2D5ED2B9">
+          <v:shape id="_x0000_i1029" type="#_x0000_t75" style="width:117.2pt;height:95.65pt" o:ole="">
             <v:imagedata r:id="rId21" o:title=""/>
           </v:shape>
-          <o:OLEObject Type="Embed" ProgID="Equation.DSMT4" ShapeID="_x0000_i1070" DrawAspect="Content" ObjectID="_1597481412" r:id="rId22"/>
+          <o:OLEObject Type="Embed" ProgID="Equation.DSMT4" ShapeID="_x0000_i1029" DrawAspect="Content" ObjectID="_1597591056" r:id="rId22"/>
+        </w:object>
+      </w:r>
+      <w:r>
+        <w:t xml:space="preserve">                                </w:t>
+      </w:r>
+      <w:r>
+        <w:rPr>
+          <w:position w:val="-88"/>
+        </w:rPr>
+        <w:object w:dxaOrig="2360" w:dyaOrig="1920" w14:anchorId="59ED2C34">
+          <v:shape id="_x0000_i1030" type="#_x0000_t75" style="width:118.25pt;height:95.65pt" o:ole="">
+            <v:imagedata r:id="rId23" o:title=""/>
+          </v:shape>
+          <o:OLEObject Type="Embed" ProgID="Equation.DSMT4" ShapeID="_x0000_i1030" DrawAspect="Content" ObjectID="_1597591057" r:id="rId24"/>
         </w:object>
       </w:r>
     </w:p>
@@ -3664,7 +3699,7 @@
         </w:rPr>
       </w:pPr>
     </w:p>
-    <w:bookmarkStart w:id="5" w:name="MTBlankEqn"/>
+    <w:bookmarkStart w:id="6" w:name="MTBlankEqn"/>
     <w:p>
       <w:pPr>
         <w:pBdr>
@@ -3683,13 +3718,13 @@
           <w:position w:val="-24"/>
         </w:rPr>
         <w:object w:dxaOrig="6700" w:dyaOrig="620" w14:anchorId="453EBA6F">
-          <v:shape id="_x0000_i1073" type="#_x0000_t75" style="width:334.85pt;height:31.25pt" o:ole="">
-            <v:imagedata r:id="rId23" o:title=""/>
+          <v:shape id="_x0000_i1031" type="#_x0000_t75" style="width:334.95pt;height:31.05pt" o:ole="">
+            <v:imagedata r:id="rId25" o:title=""/>
           </v:shape>
-          <o:OLEObject Type="Embed" ProgID="Equation.DSMT4" ShapeID="_x0000_i1073" DrawAspect="Content" ObjectID="_1597481413" r:id="rId24"/>
+          <o:OLEObject Type="Embed" ProgID="Equation.DSMT4" ShapeID="_x0000_i1031" DrawAspect="Content" ObjectID="_1597591058" r:id="rId26"/>
         </w:object>
       </w:r>
-      <w:bookmarkEnd w:id="5"/>
+      <w:bookmarkEnd w:id="6"/>
       <w:r>
         <w:t xml:space="preserve"> </w:t>
       </w:r>
@@ -3704,17 +3739,11 @@
         </w:pBdr>
         <w:bidi w:val="0"/>
         <w:rPr>
-          <w:rFonts w:hint="cs"/>
-          <w:rtl/>
-        </w:rPr>
-      </w:pPr>
-      <w:proofErr w:type="spellStart"/>
-      <w:r>
-        <w:t>Vref</w:t>
-      </w:r>
-      <w:proofErr w:type="spellEnd"/>
-      <w:r>
-        <w:t xml:space="preserve"> =</w:t>
+          <w:rtl/>
+        </w:rPr>
+      </w:pPr>
+      <w:r>
+        <w:t>Vref =</w:t>
       </w:r>
       <w:r>
         <w:t>-0.5</w:t>
@@ -3766,21 +3795,22 @@
     </w:p>
     <w:p>
       <w:pPr>
-        <w:pStyle w:val="Heading2"/>
-        <w:rPr>
-          <w:rtl/>
-        </w:rPr>
-      </w:pPr>
-      <w:bookmarkStart w:id="6" w:name="_Toc516220169"/>
+        <w:pStyle w:val="2"/>
+        <w:rPr>
+          <w:rtl/>
+        </w:rPr>
+      </w:pPr>
+      <w:bookmarkStart w:id="7" w:name="_Toc516220169"/>
       <w:bookmarkEnd w:id="3"/>
       <w:r>
         <w:rPr>
           <w:rFonts w:hint="cs"/>
           <w:rtl/>
         </w:rPr>
+        <w:lastRenderedPageBreak/>
         <w:t>חישוב נגדי ההיסטרזיס</w:t>
       </w:r>
-      <w:bookmarkEnd w:id="6"/>
+      <w:bookmarkEnd w:id="7"/>
       <w:r>
         <w:rPr>
           <w:rFonts w:hint="cs"/>
@@ -3810,13 +3840,8 @@
         <w:t xml:space="preserve">את הנגדים </w:t>
       </w:r>
       <w:r>
-        <w:t xml:space="preserve">R, </w:t>
-      </w:r>
-      <w:proofErr w:type="spellStart"/>
-      <w:r>
-        <w:t>nR</w:t>
-      </w:r>
-      <w:proofErr w:type="spellEnd"/>
+        <w:t>R, nR</w:t>
+      </w:r>
       <w:r>
         <w:rPr>
           <w:rFonts w:hint="cs"/>
@@ -3996,11 +4021,9 @@
         </w:pBdr>
         <w:bidi w:val="0"/>
       </w:pPr>
-      <w:proofErr w:type="spellStart"/>
       <w:r>
         <w:t>nR</w:t>
       </w:r>
-      <w:proofErr w:type="spellEnd"/>
       <w:r>
         <w:rPr>
           <w:rFonts w:hint="cs"/>
@@ -4017,26 +4040,24 @@
       <w:r>
         <w:t>kOhm</w:t>
       </w:r>
-      <w:bookmarkStart w:id="7" w:name="_GoBack"/>
-      <w:bookmarkEnd w:id="7"/>
-    </w:p>
-    <w:p>
-      <w:pPr>
-        <w:rPr>
-          <w:rtl/>
-        </w:rPr>
-      </w:pPr>
-    </w:p>
-    <w:p>
-      <w:pPr>
-        <w:rPr>
-          <w:rtl/>
-        </w:rPr>
-      </w:pPr>
-    </w:p>
-    <w:p>
-      <w:pPr>
-        <w:pStyle w:val="Heading1"/>
+    </w:p>
+    <w:p>
+      <w:pPr>
+        <w:rPr>
+          <w:rtl/>
+        </w:rPr>
+      </w:pPr>
+    </w:p>
+    <w:p>
+      <w:pPr>
+        <w:rPr>
+          <w:rtl/>
+        </w:rPr>
+      </w:pPr>
+    </w:p>
+    <w:p>
+      <w:pPr>
+        <w:pStyle w:val="1"/>
         <w:numPr>
           <w:ilvl w:val="0"/>
           <w:numId w:val="1"/>
@@ -4167,7 +4188,7 @@
     </w:p>
     <w:p>
       <w:pPr>
-        <w:pStyle w:val="Caption"/>
+        <w:pStyle w:val="a9"/>
         <w:rPr>
           <w:noProof/>
           <w:rtl/>
@@ -4196,7 +4217,7 @@
                     </pic:cNvPicPr>
                   </pic:nvPicPr>
                   <pic:blipFill>
-                    <a:blip r:embed="rId25" cstate="print">
+                    <a:blip r:embed="rId27" cstate="print">
                       <a:extLst>
                         <a:ext uri="{28A0092B-C50C-407E-A947-70E740481C1C}">
                           <a14:useLocalDpi xmlns:a14="http://schemas.microsoft.com/office/drawing/2010/main" val="0"/>
@@ -4237,7 +4258,7 @@
     </w:p>
     <w:p>
       <w:pPr>
-        <w:pStyle w:val="Caption"/>
+        <w:pStyle w:val="a9"/>
         <w:jc w:val="center"/>
       </w:pPr>
       <w:bookmarkStart w:id="11" w:name="_Ref206829562"/>
@@ -4298,34 +4319,34 @@
           <w:position w:val="-16"/>
         </w:rPr>
         <w:object w:dxaOrig="3220" w:dyaOrig="400" w14:anchorId="2961355B">
-          <v:shape id="_x0000_i1026" type="#_x0000_t75" style="width:161.65pt;height:19.7pt" o:ole="">
-            <v:imagedata r:id="rId26" o:title=""/>
-          </v:shape>
-          <o:OLEObject Type="Embed" ProgID="Equation.DSMT4" ShapeID="_x0000_i1026" DrawAspect="Content" ObjectID="_1597481414" r:id="rId27"/>
-        </w:object>
-      </w:r>
-      <w:r>
-        <w:rPr>
-          <w:rtl/>
-        </w:rPr>
-        <w:t xml:space="preserve"> </w:t>
-      </w:r>
-      <w:r>
-        <w:rPr>
-          <w:rFonts w:hint="cs"/>
-          <w:rtl/>
-        </w:rPr>
-        <w:t xml:space="preserve">הנח </w:t>
-      </w:r>
-      <w:r>
-        <w:rPr>
-          <w:position w:val="-16"/>
-        </w:rPr>
-        <w:object w:dxaOrig="1680" w:dyaOrig="400" w14:anchorId="1148B7FB">
-          <v:shape id="_x0000_i1027" type="#_x0000_t75" style="width:84.25pt;height:19.7pt" o:ole="">
+          <v:shape id="_x0000_i1032" type="#_x0000_t75" style="width:161.65pt;height:19.75pt" o:ole="">
             <v:imagedata r:id="rId28" o:title=""/>
           </v:shape>
-          <o:OLEObject Type="Embed" ProgID="Equation.DSMT4" ShapeID="_x0000_i1027" DrawAspect="Content" ObjectID="_1597481415" r:id="rId29"/>
+          <o:OLEObject Type="Embed" ProgID="Equation.DSMT4" ShapeID="_x0000_i1032" DrawAspect="Content" ObjectID="_1597591059" r:id="rId29"/>
+        </w:object>
+      </w:r>
+      <w:r>
+        <w:rPr>
+          <w:rtl/>
+        </w:rPr>
+        <w:t xml:space="preserve"> </w:t>
+      </w:r>
+      <w:r>
+        <w:rPr>
+          <w:rFonts w:hint="cs"/>
+          <w:rtl/>
+        </w:rPr>
+        <w:t xml:space="preserve">הנח </w:t>
+      </w:r>
+      <w:r>
+        <w:rPr>
+          <w:position w:val="-16"/>
+        </w:rPr>
+        <w:object w:dxaOrig="1680" w:dyaOrig="400" w14:anchorId="1148B7FB">
+          <v:shape id="_x0000_i1033" type="#_x0000_t75" style="width:84.35pt;height:19.75pt" o:ole="">
+            <v:imagedata r:id="rId30" o:title=""/>
+          </v:shape>
+          <o:OLEObject Type="Embed" ProgID="Equation.DSMT4" ShapeID="_x0000_i1033" DrawAspect="Content" ObjectID="_1597591060" r:id="rId31"/>
         </w:object>
       </w:r>
     </w:p>
@@ -4378,7 +4399,643 @@
     </w:p>
     <w:p>
       <w:pPr>
-        <w:pStyle w:val="Heading2"/>
+        <w:ind w:left="720"/>
+        <w:rPr>
+          <w:rtl/>
+        </w:rPr>
+      </w:pPr>
+    </w:p>
+    <w:p>
+      <w:pPr>
+        <w:ind w:left="720"/>
+      </w:pPr>
+      <m:oMathPara>
+        <m:oMath>
+          <m:sSub>
+            <m:sSubPr>
+              <m:ctrlPr>
+                <w:rPr>
+                  <w:rFonts w:ascii="Cambria Math" w:hAnsi="Cambria Math"/>
+                  <w:i/>
+                </w:rPr>
+              </m:ctrlPr>
+            </m:sSubPr>
+            <m:e>
+              <m:r>
+                <w:rPr>
+                  <w:rFonts w:ascii="Cambria Math" w:hAnsi="Cambria Math"/>
+                </w:rPr>
+                <m:t>I</m:t>
+              </m:r>
+            </m:e>
+            <m:sub>
+              <m:r>
+                <w:rPr>
+                  <w:rFonts w:ascii="Cambria Math" w:hAnsi="Cambria Math"/>
+                </w:rPr>
+                <m:t>c</m:t>
+              </m:r>
+            </m:sub>
+          </m:sSub>
+          <m:r>
+            <w:rPr>
+              <w:rFonts w:ascii="Cambria Math" w:hAnsi="Cambria Math"/>
+            </w:rPr>
+            <m:t>*t=Q=C</m:t>
+          </m:r>
+          <m:sSub>
+            <m:sSubPr>
+              <m:ctrlPr>
+                <w:rPr>
+                  <w:rFonts w:ascii="Cambria Math" w:hAnsi="Cambria Math"/>
+                  <w:i/>
+                </w:rPr>
+              </m:ctrlPr>
+            </m:sSubPr>
+            <m:e>
+              <m:r>
+                <w:rPr>
+                  <w:rFonts w:ascii="Cambria Math" w:hAnsi="Cambria Math"/>
+                </w:rPr>
+                <m:t>V</m:t>
+              </m:r>
+            </m:e>
+            <m:sub>
+              <m:r>
+                <w:rPr>
+                  <w:rFonts w:ascii="Cambria Math" w:hAnsi="Cambria Math"/>
+                </w:rPr>
+                <m:t>c</m:t>
+              </m:r>
+            </m:sub>
+          </m:sSub>
+        </m:oMath>
+      </m:oMathPara>
+    </w:p>
+    <w:p>
+      <w:pPr>
+        <w:ind w:left="720"/>
+      </w:pPr>
+      <m:oMathPara>
+        <m:oMath>
+          <m:r>
+            <w:rPr>
+              <w:rFonts w:ascii="Cambria Math" w:hAnsi="Cambria Math"/>
+            </w:rPr>
+            <m:t>t</m:t>
+          </m:r>
+          <m:d>
+            <m:dPr>
+              <m:ctrlPr>
+                <w:rPr>
+                  <w:rFonts w:ascii="Cambria Math" w:hAnsi="Cambria Math"/>
+                  <w:i/>
+                </w:rPr>
+              </m:ctrlPr>
+            </m:dPr>
+            <m:e>
+              <m:sSub>
+                <m:sSubPr>
+                  <m:ctrlPr>
+                    <w:rPr>
+                      <w:rFonts w:ascii="Cambria Math" w:hAnsi="Cambria Math"/>
+                      <w:i/>
+                    </w:rPr>
+                  </m:ctrlPr>
+                </m:sSubPr>
+                <m:e>
+                  <m:r>
+                    <w:rPr>
+                      <w:rFonts w:ascii="Cambria Math" w:hAnsi="Cambria Math"/>
+                    </w:rPr>
+                    <m:t>I</m:t>
+                  </m:r>
+                </m:e>
+                <m:sub>
+                  <m:r>
+                    <w:rPr>
+                      <w:rFonts w:ascii="Cambria Math" w:hAnsi="Cambria Math"/>
+                    </w:rPr>
+                    <m:t>B</m:t>
+                  </m:r>
+                </m:sub>
+              </m:sSub>
+              <m:r>
+                <w:rPr>
+                  <w:rFonts w:ascii="Cambria Math" w:hAnsi="Cambria Math"/>
+                </w:rPr>
+                <m:t>+</m:t>
+              </m:r>
+              <m:f>
+                <m:fPr>
+                  <m:ctrlPr>
+                    <w:rPr>
+                      <w:rFonts w:ascii="Cambria Math" w:hAnsi="Cambria Math"/>
+                      <w:i/>
+                    </w:rPr>
+                  </m:ctrlPr>
+                </m:fPr>
+                <m:num>
+                  <m:sSub>
+                    <m:sSubPr>
+                      <m:ctrlPr>
+                        <w:rPr>
+                          <w:rFonts w:ascii="Cambria Math" w:hAnsi="Cambria Math"/>
+                          <w:i/>
+                        </w:rPr>
+                      </m:ctrlPr>
+                    </m:sSubPr>
+                    <m:e>
+                      <m:r>
+                        <w:rPr>
+                          <w:rFonts w:ascii="Cambria Math" w:hAnsi="Cambria Math"/>
+                        </w:rPr>
+                        <m:t>V</m:t>
+                      </m:r>
+                    </m:e>
+                    <m:sub>
+                      <m:r>
+                        <w:rPr>
+                          <w:rFonts w:ascii="Cambria Math" w:hAnsi="Cambria Math"/>
+                        </w:rPr>
+                        <m:t>os</m:t>
+                      </m:r>
+                    </m:sub>
+                  </m:sSub>
+                </m:num>
+                <m:den>
+                  <m:r>
+                    <w:rPr>
+                      <w:rFonts w:ascii="Cambria Math" w:hAnsi="Cambria Math"/>
+                    </w:rPr>
+                    <m:t>R</m:t>
+                  </m:r>
+                </m:den>
+              </m:f>
+            </m:e>
+          </m:d>
+          <m:r>
+            <w:rPr>
+              <w:rFonts w:ascii="Cambria Math" w:hAnsi="Cambria Math"/>
+            </w:rPr>
+            <m:t>=C</m:t>
+          </m:r>
+          <m:d>
+            <m:dPr>
+              <m:ctrlPr>
+                <w:rPr>
+                  <w:rFonts w:ascii="Cambria Math" w:hAnsi="Cambria Math"/>
+                  <w:i/>
+                </w:rPr>
+              </m:ctrlPr>
+            </m:dPr>
+            <m:e>
+              <m:sSub>
+                <m:sSubPr>
+                  <m:ctrlPr>
+                    <w:rPr>
+                      <w:rFonts w:ascii="Cambria Math" w:hAnsi="Cambria Math"/>
+                      <w:i/>
+                    </w:rPr>
+                  </m:ctrlPr>
+                </m:sSubPr>
+                <m:e>
+                  <m:r>
+                    <w:rPr>
+                      <w:rFonts w:ascii="Cambria Math" w:hAnsi="Cambria Math"/>
+                    </w:rPr>
+                    <m:t>V</m:t>
+                  </m:r>
+                </m:e>
+                <m:sub>
+                  <m:r>
+                    <w:rPr>
+                      <w:rFonts w:ascii="Cambria Math" w:hAnsi="Cambria Math"/>
+                    </w:rPr>
+                    <m:t>sat</m:t>
+                  </m:r>
+                </m:sub>
+              </m:sSub>
+              <m:r>
+                <w:rPr>
+                  <w:rFonts w:ascii="Cambria Math" w:hAnsi="Cambria Math"/>
+                </w:rPr>
+                <m:t>-</m:t>
+              </m:r>
+              <m:sSub>
+                <m:sSubPr>
+                  <m:ctrlPr>
+                    <w:rPr>
+                      <w:rFonts w:ascii="Cambria Math" w:hAnsi="Cambria Math"/>
+                      <w:i/>
+                    </w:rPr>
+                  </m:ctrlPr>
+                </m:sSubPr>
+                <m:e>
+                  <m:r>
+                    <w:rPr>
+                      <w:rFonts w:ascii="Cambria Math" w:hAnsi="Cambria Math"/>
+                    </w:rPr>
+                    <m:t>V</m:t>
+                  </m:r>
+                </m:e>
+                <m:sub>
+                  <m:r>
+                    <w:rPr>
+                      <w:rFonts w:ascii="Cambria Math" w:hAnsi="Cambria Math"/>
+                    </w:rPr>
+                    <m:t>os</m:t>
+                  </m:r>
+                </m:sub>
+              </m:sSub>
+            </m:e>
+          </m:d>
+        </m:oMath>
+      </m:oMathPara>
+    </w:p>
+    <w:p>
+      <w:pPr>
+        <w:ind w:left="720"/>
+        <w:rPr>
+          <w:i/>
+          <w:rtl/>
+        </w:rPr>
+      </w:pPr>
+      <m:oMathPara>
+        <m:oMath>
+          <m:r>
+            <w:rPr>
+              <w:rFonts w:ascii="Cambria Math" w:hAnsi="Cambria Math"/>
+            </w:rPr>
+            <m:t>t=</m:t>
+          </m:r>
+          <m:f>
+            <m:fPr>
+              <m:ctrlPr>
+                <w:rPr>
+                  <w:rFonts w:ascii="Cambria Math" w:hAnsi="Cambria Math"/>
+                  <w:i/>
+                </w:rPr>
+              </m:ctrlPr>
+            </m:fPr>
+            <m:num>
+              <m:r>
+                <w:rPr>
+                  <w:rFonts w:ascii="Cambria Math" w:hAnsi="Cambria Math"/>
+                </w:rPr>
+                <m:t>C</m:t>
+              </m:r>
+              <m:d>
+                <m:dPr>
+                  <m:ctrlPr>
+                    <w:rPr>
+                      <w:rFonts w:ascii="Cambria Math" w:hAnsi="Cambria Math"/>
+                      <w:i/>
+                    </w:rPr>
+                  </m:ctrlPr>
+                </m:dPr>
+                <m:e>
+                  <m:sSub>
+                    <m:sSubPr>
+                      <m:ctrlPr>
+                        <w:rPr>
+                          <w:rFonts w:ascii="Cambria Math" w:hAnsi="Cambria Math"/>
+                          <w:i/>
+                        </w:rPr>
+                      </m:ctrlPr>
+                    </m:sSubPr>
+                    <m:e>
+                      <m:r>
+                        <w:rPr>
+                          <w:rFonts w:ascii="Cambria Math" w:hAnsi="Cambria Math"/>
+                        </w:rPr>
+                        <m:t>V</m:t>
+                      </m:r>
+                    </m:e>
+                    <m:sub>
+                      <m:r>
+                        <w:rPr>
+                          <w:rFonts w:ascii="Cambria Math" w:hAnsi="Cambria Math"/>
+                        </w:rPr>
+                        <m:t>sat</m:t>
+                      </m:r>
+                    </m:sub>
+                  </m:sSub>
+                  <m:r>
+                    <w:rPr>
+                      <w:rFonts w:ascii="Cambria Math" w:hAnsi="Cambria Math"/>
+                    </w:rPr>
+                    <m:t>-</m:t>
+                  </m:r>
+                  <m:sSub>
+                    <m:sSubPr>
+                      <m:ctrlPr>
+                        <w:rPr>
+                          <w:rFonts w:ascii="Cambria Math" w:hAnsi="Cambria Math"/>
+                          <w:i/>
+                        </w:rPr>
+                      </m:ctrlPr>
+                    </m:sSubPr>
+                    <m:e>
+                      <m:r>
+                        <w:rPr>
+                          <w:rFonts w:ascii="Cambria Math" w:hAnsi="Cambria Math"/>
+                        </w:rPr>
+                        <m:t>V</m:t>
+                      </m:r>
+                    </m:e>
+                    <m:sub>
+                      <m:r>
+                        <w:rPr>
+                          <w:rFonts w:ascii="Cambria Math" w:hAnsi="Cambria Math"/>
+                        </w:rPr>
+                        <m:t>os</m:t>
+                      </m:r>
+                    </m:sub>
+                  </m:sSub>
+                </m:e>
+              </m:d>
+            </m:num>
+            <m:den>
+              <m:sSub>
+                <m:sSubPr>
+                  <m:ctrlPr>
+                    <w:rPr>
+                      <w:rFonts w:ascii="Cambria Math" w:hAnsi="Cambria Math"/>
+                      <w:i/>
+                    </w:rPr>
+                  </m:ctrlPr>
+                </m:sSubPr>
+                <m:e>
+                  <m:r>
+                    <w:rPr>
+                      <w:rFonts w:ascii="Cambria Math" w:hAnsi="Cambria Math"/>
+                    </w:rPr>
+                    <m:t>I</m:t>
+                  </m:r>
+                </m:e>
+                <m:sub>
+                  <m:r>
+                    <w:rPr>
+                      <w:rFonts w:ascii="Cambria Math" w:hAnsi="Cambria Math"/>
+                    </w:rPr>
+                    <m:t>B</m:t>
+                  </m:r>
+                </m:sub>
+              </m:sSub>
+              <m:r>
+                <w:rPr>
+                  <w:rFonts w:ascii="Cambria Math" w:hAnsi="Cambria Math"/>
+                </w:rPr>
+                <m:t>+</m:t>
+              </m:r>
+              <m:sSub>
+                <m:sSubPr>
+                  <m:ctrlPr>
+                    <w:rPr>
+                      <w:rFonts w:ascii="Cambria Math" w:hAnsi="Cambria Math"/>
+                      <w:i/>
+                    </w:rPr>
+                  </m:ctrlPr>
+                </m:sSubPr>
+                <m:e>
+                  <m:r>
+                    <w:rPr>
+                      <w:rFonts w:ascii="Cambria Math" w:hAnsi="Cambria Math"/>
+                    </w:rPr>
+                    <m:t>V</m:t>
+                  </m:r>
+                </m:e>
+                <m:sub>
+                  <m:r>
+                    <w:rPr>
+                      <w:rFonts w:ascii="Cambria Math" w:hAnsi="Cambria Math"/>
+                    </w:rPr>
+                    <m:t>os</m:t>
+                  </m:r>
+                </m:sub>
+              </m:sSub>
+            </m:den>
+          </m:f>
+          <m:r>
+            <w:rPr>
+              <w:rFonts w:ascii="Cambria Math" w:hAnsi="Cambria Math"/>
+            </w:rPr>
+            <m:t>=</m:t>
+          </m:r>
+          <m:f>
+            <m:fPr>
+              <m:ctrlPr>
+                <w:rPr>
+                  <w:rFonts w:ascii="Cambria Math" w:hAnsi="Cambria Math"/>
+                  <w:i/>
+                </w:rPr>
+              </m:ctrlPr>
+            </m:fPr>
+            <m:num>
+              <m:r>
+                <w:rPr>
+                  <w:rFonts w:ascii="Cambria Math" w:hAnsi="Cambria Math"/>
+                </w:rPr>
+                <m:t>10*</m:t>
+              </m:r>
+              <m:sSup>
+                <m:sSupPr>
+                  <m:ctrlPr>
+                    <w:rPr>
+                      <w:rFonts w:ascii="Cambria Math" w:hAnsi="Cambria Math"/>
+                      <w:i/>
+                    </w:rPr>
+                  </m:ctrlPr>
+                </m:sSupPr>
+                <m:e>
+                  <m:r>
+                    <w:rPr>
+                      <w:rFonts w:ascii="Cambria Math" w:hAnsi="Cambria Math"/>
+                    </w:rPr>
+                    <m:t>10</m:t>
+                  </m:r>
+                </m:e>
+                <m:sup>
+                  <m:r>
+                    <w:rPr>
+                      <w:rFonts w:ascii="Cambria Math" w:hAnsi="Cambria Math"/>
+                    </w:rPr>
+                    <m:t>-9</m:t>
+                  </m:r>
+                </m:sup>
+              </m:sSup>
+              <m:r>
+                <w:rPr>
+                  <w:rFonts w:ascii="Cambria Math" w:hAnsi="Cambria Math"/>
+                </w:rPr>
+                <m:t>(13.5-1.2*</m:t>
+              </m:r>
+              <m:sSup>
+                <m:sSupPr>
+                  <m:ctrlPr>
+                    <w:rPr>
+                      <w:rFonts w:ascii="Cambria Math" w:hAnsi="Cambria Math"/>
+                      <w:i/>
+                    </w:rPr>
+                  </m:ctrlPr>
+                </m:sSupPr>
+                <m:e>
+                  <m:r>
+                    <w:rPr>
+                      <w:rFonts w:ascii="Cambria Math" w:hAnsi="Cambria Math"/>
+                    </w:rPr>
+                    <m:t>10</m:t>
+                  </m:r>
+                </m:e>
+                <m:sup>
+                  <m:r>
+                    <w:rPr>
+                      <w:rFonts w:ascii="Cambria Math" w:hAnsi="Cambria Math"/>
+                    </w:rPr>
+                    <m:t>-3</m:t>
+                  </m:r>
+                </m:sup>
+              </m:sSup>
+              <m:r>
+                <w:rPr>
+                  <w:rFonts w:ascii="Cambria Math" w:hAnsi="Cambria Math"/>
+                </w:rPr>
+                <m:t>)</m:t>
+              </m:r>
+              <m:ctrlPr>
+                <w:rPr>
+                  <w:rFonts w:ascii="Cambria Math" w:hAnsi="Cambria Math"/>
+                  <w:i/>
+                  <w:rtl/>
+                </w:rPr>
+              </m:ctrlPr>
+            </m:num>
+            <m:den>
+              <m:r>
+                <w:rPr>
+                  <w:rFonts w:ascii="Cambria Math" w:hAnsi="Cambria Math"/>
+                </w:rPr>
+                <m:t>80*</m:t>
+              </m:r>
+              <m:sSup>
+                <m:sSupPr>
+                  <m:ctrlPr>
+                    <w:rPr>
+                      <w:rFonts w:ascii="Cambria Math" w:hAnsi="Cambria Math"/>
+                      <w:i/>
+                    </w:rPr>
+                  </m:ctrlPr>
+                </m:sSupPr>
+                <m:e>
+                  <m:r>
+                    <w:rPr>
+                      <w:rFonts w:ascii="Cambria Math" w:hAnsi="Cambria Math"/>
+                    </w:rPr>
+                    <m:t>10</m:t>
+                  </m:r>
+                </m:e>
+                <m:sup>
+                  <m:r>
+                    <w:rPr>
+                      <w:rFonts w:ascii="Cambria Math" w:hAnsi="Cambria Math"/>
+                    </w:rPr>
+                    <m:t>-3</m:t>
+                  </m:r>
+                </m:sup>
+              </m:sSup>
+              <m:r>
+                <w:rPr>
+                  <w:rFonts w:ascii="Cambria Math" w:hAnsi="Cambria Math"/>
+                </w:rPr>
+                <m:t>+1.2*</m:t>
+              </m:r>
+              <m:f>
+                <m:fPr>
+                  <m:ctrlPr>
+                    <w:rPr>
+                      <w:rFonts w:ascii="Cambria Math" w:hAnsi="Cambria Math"/>
+                      <w:i/>
+                    </w:rPr>
+                  </m:ctrlPr>
+                </m:fPr>
+                <m:num>
+                  <m:sSup>
+                    <m:sSupPr>
+                      <m:ctrlPr>
+                        <w:rPr>
+                          <w:rFonts w:ascii="Cambria Math" w:hAnsi="Cambria Math"/>
+                          <w:i/>
+                        </w:rPr>
+                      </m:ctrlPr>
+                    </m:sSupPr>
+                    <m:e>
+                      <m:r>
+                        <w:rPr>
+                          <w:rFonts w:ascii="Cambria Math" w:hAnsi="Cambria Math"/>
+                        </w:rPr>
+                        <m:t>10</m:t>
+                      </m:r>
+                    </m:e>
+                    <m:sup>
+                      <m:r>
+                        <w:rPr>
+                          <w:rFonts w:ascii="Cambria Math" w:hAnsi="Cambria Math"/>
+                        </w:rPr>
+                        <m:t>-3</m:t>
+                      </m:r>
+                    </m:sup>
+                  </m:sSup>
+                </m:num>
+                <m:den>
+                  <m:r>
+                    <w:rPr>
+                      <w:rFonts w:ascii="Cambria Math" w:hAnsi="Cambria Math"/>
+                    </w:rPr>
+                    <m:t>5.6*</m:t>
+                  </m:r>
+                  <m:sSup>
+                    <m:sSupPr>
+                      <m:ctrlPr>
+                        <w:rPr>
+                          <w:rFonts w:ascii="Cambria Math" w:hAnsi="Cambria Math"/>
+                          <w:i/>
+                        </w:rPr>
+                      </m:ctrlPr>
+                    </m:sSupPr>
+                    <m:e>
+                      <m:r>
+                        <w:rPr>
+                          <w:rFonts w:ascii="Cambria Math" w:hAnsi="Cambria Math"/>
+                        </w:rPr>
+                        <m:t>10</m:t>
+                      </m:r>
+                    </m:e>
+                    <m:sup>
+                      <m:r>
+                        <w:rPr>
+                          <w:rFonts w:ascii="Cambria Math" w:hAnsi="Cambria Math"/>
+                        </w:rPr>
+                        <m:t>3</m:t>
+                      </m:r>
+                    </m:sup>
+                  </m:sSup>
+                </m:den>
+              </m:f>
+            </m:den>
+          </m:f>
+          <m:r>
+            <w:rPr>
+              <w:rFonts w:ascii="Cambria Math" w:hAnsi="Cambria Math"/>
+            </w:rPr>
+            <m:t>= 0.458 [Sec]</m:t>
+          </m:r>
+        </m:oMath>
+      </m:oMathPara>
+    </w:p>
+    <w:p>
+      <w:pPr>
+        <w:pStyle w:val="2"/>
         <w:rPr>
           <w:color w:val="000000" w:themeColor="text1"/>
           <w:rtl/>
@@ -4422,53 +5079,71 @@
     </w:p>
     <w:p>
       <w:pPr>
-        <w:pStyle w:val="NormalWeb"/>
-        <w:pBdr>
-          <w:top w:val="single" w:sz="4" w:space="1" w:color="auto"/>
-          <w:left w:val="single" w:sz="4" w:space="4" w:color="auto"/>
-          <w:bottom w:val="single" w:sz="4" w:space="1" w:color="auto"/>
-          <w:right w:val="single" w:sz="4" w:space="4" w:color="auto"/>
-        </w:pBdr>
-        <w:bidi/>
-        <w:spacing w:before="0" w:beforeAutospacing="0" w:after="0" w:afterAutospacing="0"/>
-        <w:jc w:val="center"/>
+        <w:ind w:left="720"/>
         <w:rPr>
           <w:color w:val="000000" w:themeColor="text1"/>
-        </w:rPr>
-      </w:pPr>
-      <w:r>
-        <w:rPr>
-          <w:rFonts w:ascii="Arial Black"/>
+          <w:rtl/>
+        </w:rPr>
+      </w:pPr>
+      <w:r>
+        <w:rPr>
+          <w:noProof/>
           <w:color w:val="000000" w:themeColor="text1"/>
-          <w:sz w:val="72"/>
-          <w:szCs w:val="72"/>
-          <w:rtl/>
-        </w:rPr>
-        <w:t xml:space="preserve">החלף </w:t>
-      </w:r>
-      <w:r>
-        <w:rPr>
-          <w:rFonts w:ascii="Arial Black" w:hint="cs"/>
-          <w:color w:val="000000" w:themeColor="text1"/>
-          <w:sz w:val="72"/>
-          <w:szCs w:val="72"/>
-          <w:rtl/>
-        </w:rPr>
-        <w:t>בשרטוט האותות</w:t>
-      </w:r>
-    </w:p>
-    <w:p>
-      <w:pPr>
-        <w:ind w:left="720"/>
-        <w:rPr>
-          <w:color w:val="000000" w:themeColor="text1"/>
-          <w:rtl/>
-        </w:rPr>
-      </w:pPr>
-    </w:p>
-    <w:p>
-      <w:pPr>
-        <w:pStyle w:val="Heading1"/>
+        </w:rPr>
+        <w:lastRenderedPageBreak/>
+        <w:drawing>
+          <wp:inline distT="0" distB="0" distL="0" distR="0" wp14:anchorId="5B5D2EB4" wp14:editId="00FC2488">
+            <wp:extent cx="5257800" cy="2088515"/>
+            <wp:effectExtent l="0" t="0" r="0" b="6985"/>
+            <wp:docPr id="4" name="תמונה 4" descr="C:\Users\boaz\Downloads\New Doc 2018-09-04 16.20.39.jpg"/>
+            <wp:cNvGraphicFramePr>
+              <a:graphicFrameLocks xmlns:a="http://schemas.openxmlformats.org/drawingml/2006/main" noChangeAspect="1"/>
+            </wp:cNvGraphicFramePr>
+            <a:graphic xmlns:a="http://schemas.openxmlformats.org/drawingml/2006/main">
+              <a:graphicData uri="http://schemas.openxmlformats.org/drawingml/2006/picture">
+                <pic:pic xmlns:pic="http://schemas.openxmlformats.org/drawingml/2006/picture">
+                  <pic:nvPicPr>
+                    <pic:cNvPr id="0" name="Picture 11" descr="C:\Users\boaz\Downloads\New Doc 2018-09-04 16.20.39.jpg"/>
+                    <pic:cNvPicPr>
+                      <a:picLocks noChangeAspect="1" noChangeArrowheads="1"/>
+                    </pic:cNvPicPr>
+                  </pic:nvPicPr>
+                  <pic:blipFill>
+                    <a:blip r:embed="rId32" cstate="print">
+                      <a:extLst>
+                        <a:ext uri="{28A0092B-C50C-407E-A947-70E740481C1C}">
+                          <a14:useLocalDpi xmlns:a14="http://schemas.microsoft.com/office/drawing/2010/main" val="0"/>
+                        </a:ext>
+                      </a:extLst>
+                    </a:blip>
+                    <a:srcRect/>
+                    <a:stretch>
+                      <a:fillRect/>
+                    </a:stretch>
+                  </pic:blipFill>
+                  <pic:spPr bwMode="auto">
+                    <a:xfrm>
+                      <a:off x="0" y="0"/>
+                      <a:ext cx="5257800" cy="2088515"/>
+                    </a:xfrm>
+                    <a:prstGeom prst="rect">
+                      <a:avLst/>
+                    </a:prstGeom>
+                    <a:noFill/>
+                    <a:ln>
+                      <a:noFill/>
+                    </a:ln>
+                  </pic:spPr>
+                </pic:pic>
+              </a:graphicData>
+            </a:graphic>
+          </wp:inline>
+        </w:drawing>
+      </w:r>
+    </w:p>
+    <w:p>
+      <w:pPr>
+        <w:pStyle w:val="1"/>
         <w:numPr>
           <w:ilvl w:val="0"/>
           <w:numId w:val="1"/>
@@ -4638,7 +5313,7 @@
                     </pic:cNvPicPr>
                   </pic:nvPicPr>
                   <pic:blipFill>
-                    <a:blip r:embed="rId30" cstate="print">
+                    <a:blip r:embed="rId33" cstate="print">
                       <a:extLst>
                         <a:ext uri="{28A0092B-C50C-407E-A947-70E740481C1C}">
                           <a14:useLocalDpi xmlns:a14="http://schemas.microsoft.com/office/drawing/2010/main" val="0"/>
@@ -4672,7 +5347,7 @@
     </w:p>
     <w:p>
       <w:pPr>
-        <w:pStyle w:val="Caption"/>
+        <w:pStyle w:val="a9"/>
         <w:jc w:val="center"/>
       </w:pPr>
       <w:bookmarkStart w:id="29" w:name="_Ref192923549"/>
@@ -4723,11 +5398,9 @@
         </w:rPr>
         <w:t xml:space="preserve">, ואת מתח הייחוס </w:t>
       </w:r>
-      <w:proofErr w:type="spellStart"/>
       <w:r>
         <w:t>Vref</w:t>
       </w:r>
-      <w:proofErr w:type="spellEnd"/>
       <w:r>
         <w:rPr>
           <w:rFonts w:hint="cs"/>
@@ -4752,7 +5425,18 @@
     </w:p>
     <w:p>
       <w:pPr>
-        <w:pStyle w:val="Heading2"/>
+        <w:ind w:left="720"/>
+        <w:rPr>
+          <w:rtl/>
+        </w:rPr>
+      </w:pPr>
+      <w:r>
+        <w:t>Vref = 300mV, R1 = 10kohm, R2 = 4.7kohm</w:t>
+      </w:r>
+    </w:p>
+    <w:p>
+      <w:pPr>
+        <w:pStyle w:val="2"/>
         <w:rPr>
           <w:color w:val="000000" w:themeColor="text1"/>
           <w:rtl/>
@@ -4939,7 +5623,66 @@
       </w:r>
       <w:r>
         <w:rPr>
+          <w:rFonts w:hint="cs"/>
           <w:color w:val="000000" w:themeColor="text1"/>
+          <w:rtl/>
+        </w:rPr>
+        <w:t xml:space="preserve"> המתח בנקודה </w:t>
+      </w:r>
+      <w:r>
+        <w:rPr>
+          <w:rFonts w:hint="cs"/>
+          <w:color w:val="000000" w:themeColor="text1"/>
+        </w:rPr>
+        <w:t>C</w:t>
+      </w:r>
+      <w:r>
+        <w:rPr>
+          <w:rFonts w:hint="cs"/>
+          <w:color w:val="000000" w:themeColor="text1"/>
+          <w:rtl/>
+        </w:rPr>
+        <w:t xml:space="preserve"> משנה מצב בכל פעם שהמתח בנקודה </w:t>
+      </w:r>
+      <w:r>
+        <w:rPr>
+          <w:rFonts w:hint="cs"/>
+          <w:color w:val="000000" w:themeColor="text1"/>
+        </w:rPr>
+        <w:t>A</w:t>
+      </w:r>
+      <w:r>
+        <w:rPr>
+          <w:rFonts w:hint="cs"/>
+          <w:color w:val="000000" w:themeColor="text1"/>
+          <w:rtl/>
+        </w:rPr>
+        <w:t xml:space="preserve"> חולף ב-</w:t>
+      </w:r>
+      <w:r>
+        <w:rPr>
+          <w:rFonts w:hint="cs"/>
+          <w:color w:val="000000" w:themeColor="text1"/>
+        </w:rPr>
+        <w:t>V</w:t>
+      </w:r>
+      <w:r>
+        <w:rPr>
+          <w:color w:val="000000" w:themeColor="text1"/>
+        </w:rPr>
+        <w:t>ref</w:t>
+      </w:r>
+      <w:r>
+        <w:rPr>
+          <w:rFonts w:hint="cs"/>
+          <w:color w:val="000000" w:themeColor="text1"/>
+          <w:rtl/>
+        </w:rPr>
+        <w:t>, במקרה שלנו 300 מיליוולט.</w:t>
+      </w:r>
+      <w:r>
+        <w:rPr>
+          <w:color w:val="000000" w:themeColor="text1"/>
         </w:rPr>
         <w:t xml:space="preserve">                                                          </w:t>
       </w:r>
@@ -4947,67 +5690,93 @@
         <w:rPr>
           <w:color w:val="000000" w:themeColor="text1"/>
         </w:rPr>
-        <w:t xml:space="preserve">                            </w:t>
-      </w:r>
-    </w:p>
-    <w:p>
-      <w:pPr>
+        <w:t xml:space="preserve">                   </w:t>
+      </w:r>
+      <w:r>
         <w:rPr>
           <w:color w:val="000000" w:themeColor="text1"/>
         </w:rPr>
-      </w:pPr>
-    </w:p>
-    <w:p>
-      <w:pPr>
-        <w:pStyle w:val="NormalWeb"/>
-        <w:pBdr>
-          <w:top w:val="single" w:sz="4" w:space="1" w:color="auto"/>
-          <w:left w:val="single" w:sz="4" w:space="4" w:color="auto"/>
-          <w:bottom w:val="single" w:sz="4" w:space="1" w:color="auto"/>
-          <w:right w:val="single" w:sz="4" w:space="4" w:color="auto"/>
-        </w:pBdr>
-        <w:bidi/>
-        <w:spacing w:before="0" w:beforeAutospacing="0" w:after="0" w:afterAutospacing="0"/>
-        <w:jc w:val="center"/>
+        <w:t xml:space="preserve">   </w:t>
+      </w:r>
+    </w:p>
+    <w:p>
+      <w:pPr>
         <w:rPr>
           <w:color w:val="000000" w:themeColor="text1"/>
         </w:rPr>
       </w:pPr>
-      <w:r>
-        <w:rPr>
-          <w:rFonts w:ascii="Arial Black"/>
+    </w:p>
+    <w:p>
+      <w:pPr>
+        <w:ind w:left="720"/>
+        <w:rPr>
+          <w:color w:val="000000" w:themeColor="text1"/>
+          <w:rtl/>
+        </w:rPr>
+      </w:pPr>
+      <w:r>
+        <w:rPr>
+          <w:rFonts w:ascii="Arial Black" w:eastAsiaTheme="minorEastAsia"/>
+          <w:noProof/>
           <w:color w:val="000000" w:themeColor="text1"/>
           <w:sz w:val="72"/>
           <w:szCs w:val="72"/>
-          <w:rtl/>
-        </w:rPr>
-        <w:t xml:space="preserve">החלף </w:t>
-      </w:r>
-      <w:r>
-        <w:rPr>
-          <w:rFonts w:ascii="Arial Black" w:hint="cs"/>
-          <w:color w:val="000000" w:themeColor="text1"/>
-          <w:sz w:val="72"/>
-          <w:szCs w:val="72"/>
-          <w:rtl/>
-        </w:rPr>
-        <w:t>בשרטוט האותות</w:t>
-      </w:r>
-    </w:p>
-    <w:p>
-      <w:pPr>
-        <w:ind w:left="720"/>
-        <w:rPr>
-          <w:color w:val="000000" w:themeColor="text1"/>
-          <w:rtl/>
-        </w:rPr>
-      </w:pPr>
-    </w:p>
-    <w:bookmarkEnd w:id="0"/>
+        </w:rPr>
+        <w:drawing>
+          <wp:inline distT="0" distB="0" distL="0" distR="0" wp14:anchorId="487F7147" wp14:editId="11EBFB12">
+            <wp:extent cx="4253865" cy="762000"/>
+            <wp:effectExtent l="0" t="0" r="0" b="0"/>
+            <wp:docPr id="6" name="תמונה 6"/>
+            <wp:cNvGraphicFramePr>
+              <a:graphicFrameLocks xmlns:a="http://schemas.openxmlformats.org/drawingml/2006/main" noChangeAspect="1"/>
+            </wp:cNvGraphicFramePr>
+            <a:graphic xmlns:a="http://schemas.openxmlformats.org/drawingml/2006/main">
+              <a:graphicData uri="http://schemas.openxmlformats.org/drawingml/2006/picture">
+                <pic:pic xmlns:pic="http://schemas.openxmlformats.org/drawingml/2006/picture">
+                  <pic:nvPicPr>
+                    <pic:cNvPr id="0" name="Picture 13"/>
+                    <pic:cNvPicPr>
+                      <a:picLocks noChangeAspect="1" noChangeArrowheads="1"/>
+                    </pic:cNvPicPr>
+                  </pic:nvPicPr>
+                  <pic:blipFill>
+                    <a:blip r:embed="rId34">
+                      <a:extLst>
+                        <a:ext uri="{28A0092B-C50C-407E-A947-70E740481C1C}">
+                          <a14:useLocalDpi xmlns:a14="http://schemas.microsoft.com/office/drawing/2010/main" val="0"/>
+                        </a:ext>
+                      </a:extLst>
+                    </a:blip>
+                    <a:srcRect/>
+                    <a:stretch>
+                      <a:fillRect/>
+                    </a:stretch>
+                  </pic:blipFill>
+                  <pic:spPr bwMode="auto">
+                    <a:xfrm>
+                      <a:off x="0" y="0"/>
+                      <a:ext cx="4253865" cy="762000"/>
+                    </a:xfrm>
+                    <a:prstGeom prst="rect">
+                      <a:avLst/>
+                    </a:prstGeom>
+                    <a:noFill/>
+                    <a:ln>
+                      <a:noFill/>
+                    </a:ln>
+                  </pic:spPr>
+                </pic:pic>
+              </a:graphicData>
+            </a:graphic>
+          </wp:inline>
+        </w:drawing>
+      </w:r>
+    </w:p>
+    <w:bookmarkEnd w:id="4"/>
     <w:bookmarkEnd w:id="10"/>
     <w:p>
       <w:pPr>
-        <w:pStyle w:val="ListParagraph"/>
+        <w:pStyle w:val="af2"/>
         <w:pBdr>
           <w:top w:val="single" w:sz="4" w:space="1" w:color="auto"/>
           <w:left w:val="single" w:sz="4" w:space="4" w:color="auto"/>
@@ -5140,7 +5909,7 @@
                       <w:szCs w:val="52"/>
                     </w:rPr>
                   </w:pPr>
-                  <w:hyperlink r:id="rId31" w:tgtFrame="_blank" w:history="1">
+                  <w:hyperlink r:id="rId35" w:tgtFrame="_blank" w:history="1">
                     <w:r>
                       <w:rPr>
                         <w:rStyle w:val="Hyperlink"/>
@@ -5181,8 +5950,8 @@
       </w:pPr>
     </w:p>
     <w:sectPr>
-      <w:footerReference w:type="even" r:id="rId32"/>
-      <w:footerReference w:type="default" r:id="rId33"/>
+      <w:footerReference w:type="even" r:id="rId36"/>
+      <w:footerReference w:type="default" r:id="rId37"/>
       <w:pgSz w:w="11906" w:h="16838"/>
       <w:pgMar w:top="1440" w:right="1800" w:bottom="1440" w:left="1800" w:header="708" w:footer="708" w:gutter="0"/>
       <w:cols w:space="708"/>
@@ -5195,7 +5964,7 @@
 </file>
 
 <file path=word/endnotes.xml><?xml version="1.0" encoding="utf-8"?>
-<w:endnotes xmlns:wpc="http://schemas.microsoft.com/office/word/2010/wordprocessingCanvas" xmlns:cx="http://schemas.microsoft.com/office/drawing/2014/chartex" xmlns:cx1="http://schemas.microsoft.com/office/drawing/2015/9/8/chartex" xmlns:cx2="http://schemas.microsoft.com/office/drawing/2015/10/21/chartex" xmlns:cx3="http://schemas.microsoft.com/office/drawing/2016/5/9/chartex" xmlns:cx4="http://schemas.microsoft.com/office/drawing/2016/5/10/chartex" xmlns:cx5="http://schemas.microsoft.com/office/drawing/2016/5/11/chartex" xmlns:cx6="http://schemas.microsoft.com/office/drawing/2016/5/12/chartex" xmlns:cx7="http://schemas.microsoft.com/office/drawing/2016/5/13/chartex" xmlns:cx8="http://schemas.microsoft.com/office/drawing/2016/5/14/chartex" xmlns:mc="http://schemas.openxmlformats.org/markup-compatibility/2006" xmlns:aink="http://schemas.microsoft.com/office/drawing/2016/ink" xmlns:am3d="http://schemas.microsoft.com/office/drawing/2017/model3d" xmlns:o="urn:schemas-microsoft-com:office:office" xmlns:r="http://schemas.openxmlformats.org/officeDocument/2006/relationships" xmlns:m="http://schemas.openxmlformats.org/officeDocument/2006/math" xmlns:v="urn:schemas-microsoft-com:vml" xmlns:wp14="http://schemas.microsoft.com/office/word/2010/wordprocessingDrawing" xmlns:wp="http://schemas.openxmlformats.org/drawingml/2006/wordprocessingDrawing" xmlns:w10="urn:schemas-microsoft-com:office:word" xmlns:w="http://schemas.openxmlformats.org/wordprocessingml/2006/main" xmlns:w14="http://schemas.microsoft.com/office/word/2010/wordml" xmlns:w15="http://schemas.microsoft.com/office/word/2012/wordml" xmlns:w16cid="http://schemas.microsoft.com/office/word/2016/wordml/cid" xmlns:w16se="http://schemas.microsoft.com/office/word/2015/wordml/symex" xmlns:wpg="http://schemas.microsoft.com/office/word/2010/wordprocessingGroup" xmlns:wpi="http://schemas.microsoft.com/office/word/2010/wordprocessingInk" xmlns:wne="http://schemas.microsoft.com/office/word/2006/wordml" xmlns:wps="http://schemas.microsoft.com/office/word/2010/wordprocessingShape" mc:Ignorable="w14 w15 w16se w16cid wp14">
+<w:endnotes xmlns:wpc="http://schemas.microsoft.com/office/word/2010/wordprocessingCanvas" xmlns:cx="http://schemas.microsoft.com/office/drawing/2014/chartex" xmlns:mc="http://schemas.openxmlformats.org/markup-compatibility/2006" xmlns:o="urn:schemas-microsoft-com:office:office" xmlns:r="http://schemas.openxmlformats.org/officeDocument/2006/relationships" xmlns:m="http://schemas.openxmlformats.org/officeDocument/2006/math" xmlns:v="urn:schemas-microsoft-com:vml" xmlns:wp14="http://schemas.microsoft.com/office/word/2010/wordprocessingDrawing" xmlns:wp="http://schemas.openxmlformats.org/drawingml/2006/wordprocessingDrawing" xmlns:w10="urn:schemas-microsoft-com:office:word" xmlns:w="http://schemas.openxmlformats.org/wordprocessingml/2006/main" xmlns:w14="http://schemas.microsoft.com/office/word/2010/wordml" xmlns:w15="http://schemas.microsoft.com/office/word/2012/wordml" xmlns:w16se="http://schemas.microsoft.com/office/word/2015/wordml/symex" xmlns:wpg="http://schemas.microsoft.com/office/word/2010/wordprocessingGroup" xmlns:wpi="http://schemas.microsoft.com/office/word/2010/wordprocessingInk" xmlns:wne="http://schemas.microsoft.com/office/word/2006/wordml" xmlns:wps="http://schemas.microsoft.com/office/word/2010/wordprocessingShape" mc:Ignorable="w14 w15 w16se wp14">
   <w:endnote w:type="separator" w:id="-1">
     <w:p>
       <w:r>
@@ -5214,31 +5983,31 @@
 </file>
 
 <file path=word/footer1.xml><?xml version="1.0" encoding="utf-8"?>
-<w:ftr xmlns:wpc="http://schemas.microsoft.com/office/word/2010/wordprocessingCanvas" xmlns:cx="http://schemas.microsoft.com/office/drawing/2014/chartex" xmlns:cx1="http://schemas.microsoft.com/office/drawing/2015/9/8/chartex" xmlns:cx2="http://schemas.microsoft.com/office/drawing/2015/10/21/chartex" xmlns:cx3="http://schemas.microsoft.com/office/drawing/2016/5/9/chartex" xmlns:cx4="http://schemas.microsoft.com/office/drawing/2016/5/10/chartex" xmlns:cx5="http://schemas.microsoft.com/office/drawing/2016/5/11/chartex" xmlns:cx6="http://schemas.microsoft.com/office/drawing/2016/5/12/chartex" xmlns:cx7="http://schemas.microsoft.com/office/drawing/2016/5/13/chartex" xmlns:cx8="http://schemas.microsoft.com/office/drawing/2016/5/14/chartex" xmlns:mc="http://schemas.openxmlformats.org/markup-compatibility/2006" xmlns:aink="http://schemas.microsoft.com/office/drawing/2016/ink" xmlns:am3d="http://schemas.microsoft.com/office/drawing/2017/model3d" xmlns:o="urn:schemas-microsoft-com:office:office" xmlns:r="http://schemas.openxmlformats.org/officeDocument/2006/relationships" xmlns:m="http://schemas.openxmlformats.org/officeDocument/2006/math" xmlns:v="urn:schemas-microsoft-com:vml" xmlns:wp14="http://schemas.microsoft.com/office/word/2010/wordprocessingDrawing" xmlns:wp="http://schemas.openxmlformats.org/drawingml/2006/wordprocessingDrawing" xmlns:w10="urn:schemas-microsoft-com:office:word" xmlns:w="http://schemas.openxmlformats.org/wordprocessingml/2006/main" xmlns:w14="http://schemas.microsoft.com/office/word/2010/wordml" xmlns:w15="http://schemas.microsoft.com/office/word/2012/wordml" xmlns:w16cid="http://schemas.microsoft.com/office/word/2016/wordml/cid" xmlns:w16se="http://schemas.microsoft.com/office/word/2015/wordml/symex" xmlns:wpg="http://schemas.microsoft.com/office/word/2010/wordprocessingGroup" xmlns:wpi="http://schemas.microsoft.com/office/word/2010/wordprocessingInk" xmlns:wne="http://schemas.microsoft.com/office/word/2006/wordml" xmlns:wps="http://schemas.microsoft.com/office/word/2010/wordprocessingShape" mc:Ignorable="w14 w15 w16se w16cid wp14">
+<w:ftr xmlns:wpc="http://schemas.microsoft.com/office/word/2010/wordprocessingCanvas" xmlns:cx="http://schemas.microsoft.com/office/drawing/2014/chartex" xmlns:mc="http://schemas.openxmlformats.org/markup-compatibility/2006" xmlns:o="urn:schemas-microsoft-com:office:office" xmlns:r="http://schemas.openxmlformats.org/officeDocument/2006/relationships" xmlns:m="http://schemas.openxmlformats.org/officeDocument/2006/math" xmlns:v="urn:schemas-microsoft-com:vml" xmlns:wp14="http://schemas.microsoft.com/office/word/2010/wordprocessingDrawing" xmlns:wp="http://schemas.openxmlformats.org/drawingml/2006/wordprocessingDrawing" xmlns:w10="urn:schemas-microsoft-com:office:word" xmlns:w="http://schemas.openxmlformats.org/wordprocessingml/2006/main" xmlns:w14="http://schemas.microsoft.com/office/word/2010/wordml" xmlns:w15="http://schemas.microsoft.com/office/word/2012/wordml" xmlns:w16se="http://schemas.microsoft.com/office/word/2015/wordml/symex" xmlns:wpg="http://schemas.microsoft.com/office/word/2010/wordprocessingGroup" xmlns:wpi="http://schemas.microsoft.com/office/word/2010/wordprocessingInk" xmlns:wne="http://schemas.microsoft.com/office/word/2006/wordml" xmlns:wps="http://schemas.microsoft.com/office/word/2010/wordprocessingShape" mc:Ignorable="w14 w15 w16se wp14">
   <w:p>
     <w:pPr>
-      <w:pStyle w:val="Footer"/>
+      <w:pStyle w:val="a4"/>
       <w:framePr w:wrap="around" w:vAnchor="text" w:hAnchor="text" w:xAlign="center" w:y="1"/>
       <w:rPr>
-        <w:rStyle w:val="PageNumber"/>
+        <w:rStyle w:val="a6"/>
       </w:rPr>
     </w:pPr>
     <w:r>
       <w:rPr>
-        <w:rStyle w:val="PageNumber"/>
+        <w:rStyle w:val="a6"/>
         <w:rtl/>
       </w:rPr>
       <w:fldChar w:fldCharType="begin"/>
     </w:r>
     <w:r>
       <w:rPr>
-        <w:rStyle w:val="PageNumber"/>
+        <w:rStyle w:val="a6"/>
       </w:rPr>
       <w:instrText xml:space="preserve">PAGE  </w:instrText>
     </w:r>
     <w:r>
       <w:rPr>
-        <w:rStyle w:val="PageNumber"/>
+        <w:rStyle w:val="a6"/>
         <w:rtl/>
       </w:rPr>
       <w:fldChar w:fldCharType="end"/>
@@ -5246,14 +6015,14 @@
   </w:p>
   <w:p>
     <w:pPr>
-      <w:pStyle w:val="Footer"/>
+      <w:pStyle w:val="a4"/>
     </w:pPr>
   </w:p>
 </w:ftr>
 </file>
 
 <file path=word/footer2.xml><?xml version="1.0" encoding="utf-8"?>
-<w:ftr xmlns:wpc="http://schemas.microsoft.com/office/word/2010/wordprocessingCanvas" xmlns:cx="http://schemas.microsoft.com/office/drawing/2014/chartex" xmlns:cx1="http://schemas.microsoft.com/office/drawing/2015/9/8/chartex" xmlns:cx2="http://schemas.microsoft.com/office/drawing/2015/10/21/chartex" xmlns:cx3="http://schemas.microsoft.com/office/drawing/2016/5/9/chartex" xmlns:cx4="http://schemas.microsoft.com/office/drawing/2016/5/10/chartex" xmlns:cx5="http://schemas.microsoft.com/office/drawing/2016/5/11/chartex" xmlns:cx6="http://schemas.microsoft.com/office/drawing/2016/5/12/chartex" xmlns:cx7="http://schemas.microsoft.com/office/drawing/2016/5/13/chartex" xmlns:cx8="http://schemas.microsoft.com/office/drawing/2016/5/14/chartex" xmlns:mc="http://schemas.openxmlformats.org/markup-compatibility/2006" xmlns:aink="http://schemas.microsoft.com/office/drawing/2016/ink" xmlns:am3d="http://schemas.microsoft.com/office/drawing/2017/model3d" xmlns:o="urn:schemas-microsoft-com:office:office" xmlns:r="http://schemas.openxmlformats.org/officeDocument/2006/relationships" xmlns:m="http://schemas.openxmlformats.org/officeDocument/2006/math" xmlns:v="urn:schemas-microsoft-com:vml" xmlns:wp14="http://schemas.microsoft.com/office/word/2010/wordprocessingDrawing" xmlns:wp="http://schemas.openxmlformats.org/drawingml/2006/wordprocessingDrawing" xmlns:w10="urn:schemas-microsoft-com:office:word" xmlns:w="http://schemas.openxmlformats.org/wordprocessingml/2006/main" xmlns:w14="http://schemas.microsoft.com/office/word/2010/wordml" xmlns:w15="http://schemas.microsoft.com/office/word/2012/wordml" xmlns:w16cid="http://schemas.microsoft.com/office/word/2016/wordml/cid" xmlns:w16se="http://schemas.microsoft.com/office/word/2015/wordml/symex" xmlns:wpg="http://schemas.microsoft.com/office/word/2010/wordprocessingGroup" xmlns:wpi="http://schemas.microsoft.com/office/word/2010/wordprocessingInk" xmlns:wne="http://schemas.microsoft.com/office/word/2006/wordml" xmlns:wps="http://schemas.microsoft.com/office/word/2010/wordprocessingShape" mc:Ignorable="w14 w15 w16se w16cid wp14">
+<w:ftr xmlns:wpc="http://schemas.microsoft.com/office/word/2010/wordprocessingCanvas" xmlns:cx="http://schemas.microsoft.com/office/drawing/2014/chartex" xmlns:mc="http://schemas.openxmlformats.org/markup-compatibility/2006" xmlns:o="urn:schemas-microsoft-com:office:office" xmlns:r="http://schemas.openxmlformats.org/officeDocument/2006/relationships" xmlns:m="http://schemas.openxmlformats.org/officeDocument/2006/math" xmlns:v="urn:schemas-microsoft-com:vml" xmlns:wp14="http://schemas.microsoft.com/office/word/2010/wordprocessingDrawing" xmlns:wp="http://schemas.openxmlformats.org/drawingml/2006/wordprocessingDrawing" xmlns:w10="urn:schemas-microsoft-com:office:word" xmlns:w="http://schemas.openxmlformats.org/wordprocessingml/2006/main" xmlns:w14="http://schemas.microsoft.com/office/word/2010/wordml" xmlns:w15="http://schemas.microsoft.com/office/word/2012/wordml" xmlns:w16se="http://schemas.microsoft.com/office/word/2015/wordml/symex" xmlns:wpg="http://schemas.microsoft.com/office/word/2010/wordprocessingGroup" xmlns:wpi="http://schemas.microsoft.com/office/word/2010/wordprocessingInk" xmlns:wne="http://schemas.microsoft.com/office/word/2006/wordml" xmlns:wps="http://schemas.microsoft.com/office/word/2010/wordprocessingShape" mc:Ignorable="w14 w15 w16se wp14">
   <w:sdt>
     <w:sdtPr>
       <w:rPr>
@@ -5270,7 +6039,7 @@
     <w:sdtContent>
       <w:p>
         <w:pPr>
-          <w:pStyle w:val="Footer"/>
+          <w:pStyle w:val="a4"/>
           <w:ind w:left="720"/>
           <w:jc w:val="center"/>
           <w:rPr>
@@ -5325,7 +6094,7 @@
             <w:noProof/>
             <w:rtl/>
           </w:rPr>
-          <w:t>4</w:t>
+          <w:t>1</w:t>
         </w:r>
         <w:r>
           <w:rPr>
@@ -5399,7 +6168,7 @@
 </file>
 
 <file path=word/footnotes.xml><?xml version="1.0" encoding="utf-8"?>
-<w:footnotes xmlns:wpc="http://schemas.microsoft.com/office/word/2010/wordprocessingCanvas" xmlns:cx="http://schemas.microsoft.com/office/drawing/2014/chartex" xmlns:cx1="http://schemas.microsoft.com/office/drawing/2015/9/8/chartex" xmlns:cx2="http://schemas.microsoft.com/office/drawing/2015/10/21/chartex" xmlns:cx3="http://schemas.microsoft.com/office/drawing/2016/5/9/chartex" xmlns:cx4="http://schemas.microsoft.com/office/drawing/2016/5/10/chartex" xmlns:cx5="http://schemas.microsoft.com/office/drawing/2016/5/11/chartex" xmlns:cx6="http://schemas.microsoft.com/office/drawing/2016/5/12/chartex" xmlns:cx7="http://schemas.microsoft.com/office/drawing/2016/5/13/chartex" xmlns:cx8="http://schemas.microsoft.com/office/drawing/2016/5/14/chartex" xmlns:mc="http://schemas.openxmlformats.org/markup-compatibility/2006" xmlns:aink="http://schemas.microsoft.com/office/drawing/2016/ink" xmlns:am3d="http://schemas.microsoft.com/office/drawing/2017/model3d" xmlns:o="urn:schemas-microsoft-com:office:office" xmlns:r="http://schemas.openxmlformats.org/officeDocument/2006/relationships" xmlns:m="http://schemas.openxmlformats.org/officeDocument/2006/math" xmlns:v="urn:schemas-microsoft-com:vml" xmlns:wp14="http://schemas.microsoft.com/office/word/2010/wordprocessingDrawing" xmlns:wp="http://schemas.openxmlformats.org/drawingml/2006/wordprocessingDrawing" xmlns:w10="urn:schemas-microsoft-com:office:word" xmlns:w="http://schemas.openxmlformats.org/wordprocessingml/2006/main" xmlns:w14="http://schemas.microsoft.com/office/word/2010/wordml" xmlns:w15="http://schemas.microsoft.com/office/word/2012/wordml" xmlns:w16cid="http://schemas.microsoft.com/office/word/2016/wordml/cid" xmlns:w16se="http://schemas.microsoft.com/office/word/2015/wordml/symex" xmlns:wpg="http://schemas.microsoft.com/office/word/2010/wordprocessingGroup" xmlns:wpi="http://schemas.microsoft.com/office/word/2010/wordprocessingInk" xmlns:wne="http://schemas.microsoft.com/office/word/2006/wordml" xmlns:wps="http://schemas.microsoft.com/office/word/2010/wordprocessingShape" mc:Ignorable="w14 w15 w16se w16cid wp14">
+<w:footnotes xmlns:wpc="http://schemas.microsoft.com/office/word/2010/wordprocessingCanvas" xmlns:cx="http://schemas.microsoft.com/office/drawing/2014/chartex" xmlns:mc="http://schemas.openxmlformats.org/markup-compatibility/2006" xmlns:o="urn:schemas-microsoft-com:office:office" xmlns:r="http://schemas.openxmlformats.org/officeDocument/2006/relationships" xmlns:m="http://schemas.openxmlformats.org/officeDocument/2006/math" xmlns:v="urn:schemas-microsoft-com:vml" xmlns:wp14="http://schemas.microsoft.com/office/word/2010/wordprocessingDrawing" xmlns:wp="http://schemas.openxmlformats.org/drawingml/2006/wordprocessingDrawing" xmlns:w10="urn:schemas-microsoft-com:office:word" xmlns:w="http://schemas.openxmlformats.org/wordprocessingml/2006/main" xmlns:w14="http://schemas.microsoft.com/office/word/2010/wordml" xmlns:w15="http://schemas.microsoft.com/office/word/2012/wordml" xmlns:w16se="http://schemas.microsoft.com/office/word/2015/wordml/symex" xmlns:wpg="http://schemas.microsoft.com/office/word/2010/wordprocessingGroup" xmlns:wpi="http://schemas.microsoft.com/office/word/2010/wordprocessingInk" xmlns:wne="http://schemas.microsoft.com/office/word/2006/wordml" xmlns:wps="http://schemas.microsoft.com/office/word/2010/wordprocessingShape" mc:Ignorable="w14 w15 w16se wp14">
   <w:footnote w:type="separator" w:id="-1">
     <w:p>
       <w:r>
@@ -5418,7 +6187,7 @@
 </file>
 
 <file path=word/numbering.xml><?xml version="1.0" encoding="utf-8"?>
-<w:numbering xmlns:wpc="http://schemas.microsoft.com/office/word/2010/wordprocessingCanvas" xmlns:cx="http://schemas.microsoft.com/office/drawing/2014/chartex" xmlns:cx1="http://schemas.microsoft.com/office/drawing/2015/9/8/chartex" xmlns:cx2="http://schemas.microsoft.com/office/drawing/2015/10/21/chartex" xmlns:cx3="http://schemas.microsoft.com/office/drawing/2016/5/9/chartex" xmlns:cx4="http://schemas.microsoft.com/office/drawing/2016/5/10/chartex" xmlns:cx5="http://schemas.microsoft.com/office/drawing/2016/5/11/chartex" xmlns:cx6="http://schemas.microsoft.com/office/drawing/2016/5/12/chartex" xmlns:cx7="http://schemas.microsoft.com/office/drawing/2016/5/13/chartex" xmlns:cx8="http://schemas.microsoft.com/office/drawing/2016/5/14/chartex" xmlns:mc="http://schemas.openxmlformats.org/markup-compatibility/2006" xmlns:aink="http://schemas.microsoft.com/office/drawing/2016/ink" xmlns:am3d="http://schemas.microsoft.com/office/drawing/2017/model3d" xmlns:o="urn:schemas-microsoft-com:office:office" xmlns:r="http://schemas.openxmlformats.org/officeDocument/2006/relationships" xmlns:m="http://schemas.openxmlformats.org/officeDocument/2006/math" xmlns:v="urn:schemas-microsoft-com:vml" xmlns:wp14="http://schemas.microsoft.com/office/word/2010/wordprocessingDrawing" xmlns:wp="http://schemas.openxmlformats.org/drawingml/2006/wordprocessingDrawing" xmlns:w10="urn:schemas-microsoft-com:office:word" xmlns:w="http://schemas.openxmlformats.org/wordprocessingml/2006/main" xmlns:w14="http://schemas.microsoft.com/office/word/2010/wordml" xmlns:w15="http://schemas.microsoft.com/office/word/2012/wordml" xmlns:w16cid="http://schemas.microsoft.com/office/word/2016/wordml/cid" xmlns:w16se="http://schemas.microsoft.com/office/word/2015/wordml/symex" xmlns:wpg="http://schemas.microsoft.com/office/word/2010/wordprocessingGroup" xmlns:wpi="http://schemas.microsoft.com/office/word/2010/wordprocessingInk" xmlns:wne="http://schemas.microsoft.com/office/word/2006/wordml" xmlns:wps="http://schemas.microsoft.com/office/word/2010/wordprocessingShape" mc:Ignorable="w14 w15 w16se w16cid wp14">
+<w:numbering xmlns:wpc="http://schemas.microsoft.com/office/word/2010/wordprocessingCanvas" xmlns:cx="http://schemas.microsoft.com/office/drawing/2014/chartex" xmlns:mc="http://schemas.openxmlformats.org/markup-compatibility/2006" xmlns:o="urn:schemas-microsoft-com:office:office" xmlns:r="http://schemas.openxmlformats.org/officeDocument/2006/relationships" xmlns:m="http://schemas.openxmlformats.org/officeDocument/2006/math" xmlns:v="urn:schemas-microsoft-com:vml" xmlns:wp14="http://schemas.microsoft.com/office/word/2010/wordprocessingDrawing" xmlns:wp="http://schemas.openxmlformats.org/drawingml/2006/wordprocessingDrawing" xmlns:w10="urn:schemas-microsoft-com:office:word" xmlns:w="http://schemas.openxmlformats.org/wordprocessingml/2006/main" xmlns:w14="http://schemas.microsoft.com/office/word/2010/wordml" xmlns:w15="http://schemas.microsoft.com/office/word/2012/wordml" xmlns:w16se="http://schemas.microsoft.com/office/word/2015/wordml/symex" xmlns:wpg="http://schemas.microsoft.com/office/word/2010/wordprocessingGroup" xmlns:wpi="http://schemas.microsoft.com/office/word/2010/wordprocessingInk" xmlns:wne="http://schemas.microsoft.com/office/word/2006/wordml" xmlns:wps="http://schemas.microsoft.com/office/word/2010/wordprocessingShape" mc:Ignorable="w14 w15 w16se wp14">
   <w:abstractNum w:abstractNumId="0" w15:restartNumberingAfterBreak="0">
     <w:nsid w:val="000B6292"/>
     <w:multiLevelType w:val="hybridMultilevel"/>
@@ -8735,7 +9504,7 @@
     <w:lvl w:ilvl="0">
       <w:start w:val="1"/>
       <w:numFmt w:val="decimal"/>
-      <w:pStyle w:val="Heading1"/>
+      <w:pStyle w:val="1"/>
       <w:lvlText w:val="%1"/>
       <w:lvlJc w:val="left"/>
       <w:pPr>
@@ -8748,7 +9517,7 @@
     <w:lvl w:ilvl="1">
       <w:start w:val="1"/>
       <w:numFmt w:val="decimal"/>
-      <w:pStyle w:val="Heading2"/>
+      <w:pStyle w:val="2"/>
       <w:lvlText w:val="%1.%2"/>
       <w:lvlJc w:val="left"/>
       <w:pPr>
@@ -8765,7 +9534,7 @@
     <w:lvl w:ilvl="2">
       <w:start w:val="1"/>
       <w:numFmt w:val="decimal"/>
-      <w:pStyle w:val="Heading3"/>
+      <w:pStyle w:val="3"/>
       <w:lvlText w:val="%1.%2.%3"/>
       <w:lvlJc w:val="left"/>
       <w:pPr>
@@ -8778,7 +9547,7 @@
     <w:lvl w:ilvl="3">
       <w:start w:val="1"/>
       <w:numFmt w:val="decimal"/>
-      <w:pStyle w:val="Heading4"/>
+      <w:pStyle w:val="4"/>
       <w:lvlText w:val="%1.%2.%3.%4"/>
       <w:lvlJc w:val="left"/>
       <w:pPr>
@@ -8791,7 +9560,7 @@
     <w:lvl w:ilvl="4">
       <w:start w:val="1"/>
       <w:numFmt w:val="decimal"/>
-      <w:pStyle w:val="Heading5"/>
+      <w:pStyle w:val="5"/>
       <w:lvlText w:val="%1.%2.%3.%4.%5"/>
       <w:lvlJc w:val="left"/>
       <w:pPr>
@@ -8804,7 +9573,7 @@
     <w:lvl w:ilvl="5">
       <w:start w:val="1"/>
       <w:numFmt w:val="decimal"/>
-      <w:pStyle w:val="Heading6"/>
+      <w:pStyle w:val="6"/>
       <w:lvlText w:val="%1.%2.%3.%4.%5.%6"/>
       <w:lvlJc w:val="left"/>
       <w:pPr>
@@ -8817,7 +9586,7 @@
     <w:lvl w:ilvl="6">
       <w:start w:val="1"/>
       <w:numFmt w:val="decimal"/>
-      <w:pStyle w:val="Heading7"/>
+      <w:pStyle w:val="7"/>
       <w:lvlText w:val="%1.%2.%3.%4.%5.%6.%7"/>
       <w:lvlJc w:val="left"/>
       <w:pPr>
@@ -8830,7 +9599,7 @@
     <w:lvl w:ilvl="7">
       <w:start w:val="1"/>
       <w:numFmt w:val="decimal"/>
-      <w:pStyle w:val="Heading8"/>
+      <w:pStyle w:val="8"/>
       <w:lvlText w:val="%1.%2.%3.%4.%5.%6.%7.%8"/>
       <w:lvlJc w:val="left"/>
       <w:pPr>
@@ -8843,7 +9612,7 @@
     <w:lvl w:ilvl="8">
       <w:start w:val="1"/>
       <w:numFmt w:val="decimal"/>
-      <w:pStyle w:val="Heading9"/>
+      <w:pStyle w:val="9"/>
       <w:lvlText w:val="%1.%2.%3.%4.%5.%6.%7.%8.%9"/>
       <w:lvlJc w:val="left"/>
       <w:pPr>
@@ -10160,7 +10929,7 @@
 </file>
 
 <file path=word/styles.xml><?xml version="1.0" encoding="utf-8"?>
-<w:styles xmlns:mc="http://schemas.openxmlformats.org/markup-compatibility/2006" xmlns:r="http://schemas.openxmlformats.org/officeDocument/2006/relationships" xmlns:w="http://schemas.openxmlformats.org/wordprocessingml/2006/main" xmlns:w14="http://schemas.microsoft.com/office/word/2010/wordml" xmlns:w15="http://schemas.microsoft.com/office/word/2012/wordml" xmlns:w16cid="http://schemas.microsoft.com/office/word/2016/wordml/cid" xmlns:w16se="http://schemas.microsoft.com/office/word/2015/wordml/symex" mc:Ignorable="w14 w15 w16se w16cid">
+<w:styles xmlns:mc="http://schemas.openxmlformats.org/markup-compatibility/2006" xmlns:r="http://schemas.openxmlformats.org/officeDocument/2006/relationships" xmlns:w="http://schemas.openxmlformats.org/wordprocessingml/2006/main" xmlns:w14="http://schemas.microsoft.com/office/word/2010/wordml" xmlns:w15="http://schemas.microsoft.com/office/word/2012/wordml" xmlns:w16se="http://schemas.microsoft.com/office/word/2015/wordml/symex" mc:Ignorable="w14 w15 w16se">
   <w:docDefaults>
     <w:rPrDefault>
       <w:rPr>
@@ -10170,7 +10939,7 @@
     </w:rPrDefault>
     <w:pPrDefault/>
   </w:docDefaults>
-  <w:latentStyles w:defLockedState="0" w:defUIPriority="0" w:defSemiHidden="0" w:defUnhideWhenUsed="0" w:defQFormat="0" w:count="375">
+  <w:latentStyles w:defLockedState="0" w:defUIPriority="0" w:defSemiHidden="0" w:defUnhideWhenUsed="0" w:defQFormat="0" w:count="371">
     <w:lsdException w:name="Normal" w:qFormat="1"/>
     <w:lsdException w:name="heading 1" w:qFormat="1"/>
     <w:lsdException w:name="heading 2" w:qFormat="1"/>
@@ -10319,7 +11088,6 @@
     <w:lsdException w:name="Table Web 2" w:semiHidden="1" w:unhideWhenUsed="1"/>
     <w:lsdException w:name="Table Web 3" w:semiHidden="1" w:unhideWhenUsed="1"/>
     <w:lsdException w:name="Balloon Text" w:semiHidden="1" w:unhideWhenUsed="1"/>
-    <w:lsdException w:name="Table Grid" w:semiHidden="1" w:unhideWhenUsed="1"/>
     <w:lsdException w:name="Table Theme" w:semiHidden="1" w:unhideWhenUsed="1"/>
     <w:lsdException w:name="Placeholder Text" w:semiHidden="1" w:uiPriority="99"/>
     <w:lsdException w:name="No Spacing" w:uiPriority="1" w:qFormat="1"/>
@@ -10536,12 +11304,8 @@
     <w:lsdException w:name="List Table 5 Dark Accent 6" w:uiPriority="50"/>
     <w:lsdException w:name="List Table 6 Colorful Accent 6" w:uiPriority="51"/>
     <w:lsdException w:name="List Table 7 Colorful Accent 6" w:uiPriority="52"/>
-    <w:lsdException w:name="Mention" w:semiHidden="1" w:uiPriority="99" w:unhideWhenUsed="1"/>
-    <w:lsdException w:name="Smart Hyperlink" w:semiHidden="1" w:uiPriority="99" w:unhideWhenUsed="1"/>
-    <w:lsdException w:name="Hashtag" w:semiHidden="1" w:uiPriority="99" w:unhideWhenUsed="1"/>
-    <w:lsdException w:name="Unresolved Mention" w:semiHidden="1" w:uiPriority="99" w:unhideWhenUsed="1"/>
   </w:latentStyles>
-  <w:style w:type="paragraph" w:default="1" w:styleId="Normal">
+  <w:style w:type="paragraph" w:default="1" w:styleId="a">
     <w:name w:val="Normal"/>
     <w:qFormat/>
     <w:rsid w:val="00B8656B"/>
@@ -10553,11 +11317,11 @@
       <w:szCs w:val="24"/>
     </w:rPr>
   </w:style>
-  <w:style w:type="paragraph" w:styleId="Heading1">
+  <w:style w:type="paragraph" w:styleId="1">
     <w:name w:val="heading 1"/>
-    <w:basedOn w:val="Normal"/>
-    <w:next w:val="Normal"/>
-    <w:link w:val="Heading1Char1"/>
+    <w:basedOn w:val="a"/>
+    <w:next w:val="a"/>
+    <w:link w:val="10"/>
     <w:qFormat/>
     <w:rsid w:val="002B225F"/>
     <w:pPr>
@@ -10577,11 +11341,11 @@
       <w:szCs w:val="32"/>
     </w:rPr>
   </w:style>
-  <w:style w:type="paragraph" w:styleId="Heading2">
+  <w:style w:type="paragraph" w:styleId="2">
     <w:name w:val="heading 2"/>
-    <w:basedOn w:val="Normal"/>
-    <w:next w:val="Normal"/>
-    <w:link w:val="Heading2Char"/>
+    <w:basedOn w:val="a"/>
+    <w:next w:val="a"/>
+    <w:link w:val="20"/>
     <w:qFormat/>
     <w:rsid w:val="008645B6"/>
     <w:pPr>
@@ -10608,10 +11372,10 @@
       <w:szCs w:val="28"/>
     </w:rPr>
   </w:style>
-  <w:style w:type="paragraph" w:styleId="Heading3">
+  <w:style w:type="paragraph" w:styleId="3">
     <w:name w:val="heading 3"/>
-    <w:basedOn w:val="Normal"/>
-    <w:next w:val="Normal"/>
+    <w:basedOn w:val="a"/>
+    <w:next w:val="a"/>
     <w:qFormat/>
     <w:rsid w:val="002B225F"/>
     <w:pPr>
@@ -10631,10 +11395,10 @@
       <w:szCs w:val="26"/>
     </w:rPr>
   </w:style>
-  <w:style w:type="paragraph" w:styleId="Heading4">
+  <w:style w:type="paragraph" w:styleId="4">
     <w:name w:val="heading 4"/>
-    <w:basedOn w:val="Normal"/>
-    <w:next w:val="Normal"/>
+    <w:basedOn w:val="a"/>
+    <w:next w:val="a"/>
     <w:qFormat/>
     <w:rsid w:val="002B225F"/>
     <w:pPr>
@@ -10653,10 +11417,10 @@
       <w:szCs w:val="28"/>
     </w:rPr>
   </w:style>
-  <w:style w:type="paragraph" w:styleId="Heading5">
+  <w:style w:type="paragraph" w:styleId="5">
     <w:name w:val="heading 5"/>
-    <w:basedOn w:val="Normal"/>
-    <w:next w:val="Normal"/>
+    <w:basedOn w:val="a"/>
+    <w:next w:val="a"/>
     <w:qFormat/>
     <w:rsid w:val="002B225F"/>
     <w:pPr>
@@ -10676,10 +11440,10 @@
       <w:szCs w:val="26"/>
     </w:rPr>
   </w:style>
-  <w:style w:type="paragraph" w:styleId="Heading6">
+  <w:style w:type="paragraph" w:styleId="6">
     <w:name w:val="heading 6"/>
-    <w:basedOn w:val="Normal"/>
-    <w:next w:val="Normal"/>
+    <w:basedOn w:val="a"/>
+    <w:next w:val="a"/>
     <w:qFormat/>
     <w:rsid w:val="002B225F"/>
     <w:pPr>
@@ -10697,10 +11461,10 @@
       <w:szCs w:val="22"/>
     </w:rPr>
   </w:style>
-  <w:style w:type="paragraph" w:styleId="Heading7">
+  <w:style w:type="paragraph" w:styleId="7">
     <w:name w:val="heading 7"/>
-    <w:basedOn w:val="Normal"/>
-    <w:next w:val="Normal"/>
+    <w:basedOn w:val="a"/>
+    <w:next w:val="a"/>
     <w:qFormat/>
     <w:rsid w:val="002B225F"/>
     <w:pPr>
@@ -10712,10 +11476,10 @@
       <w:outlineLvl w:val="6"/>
     </w:pPr>
   </w:style>
-  <w:style w:type="paragraph" w:styleId="Heading8">
+  <w:style w:type="paragraph" w:styleId="8">
     <w:name w:val="heading 8"/>
-    <w:basedOn w:val="Normal"/>
-    <w:next w:val="Normal"/>
+    <w:basedOn w:val="a"/>
+    <w:next w:val="a"/>
     <w:qFormat/>
     <w:rsid w:val="002B225F"/>
     <w:pPr>
@@ -10731,10 +11495,10 @@
       <w:iCs/>
     </w:rPr>
   </w:style>
-  <w:style w:type="paragraph" w:styleId="Heading9">
+  <w:style w:type="paragraph" w:styleId="9">
     <w:name w:val="heading 9"/>
-    <w:basedOn w:val="Normal"/>
-    <w:next w:val="Normal"/>
+    <w:basedOn w:val="a"/>
+    <w:next w:val="a"/>
     <w:qFormat/>
     <w:rsid w:val="002B225F"/>
     <w:pPr>
@@ -10751,13 +11515,13 @@
       <w:szCs w:val="22"/>
     </w:rPr>
   </w:style>
-  <w:style w:type="character" w:default="1" w:styleId="DefaultParagraphFont">
+  <w:style w:type="character" w:default="1" w:styleId="a0">
     <w:name w:val="Default Paragraph Font"/>
     <w:uiPriority w:val="1"/>
     <w:semiHidden/>
     <w:unhideWhenUsed/>
   </w:style>
-  <w:style w:type="table" w:default="1" w:styleId="TableNormal">
+  <w:style w:type="table" w:default="1" w:styleId="a1">
     <w:name w:val="Normal Table"/>
     <w:uiPriority w:val="99"/>
     <w:semiHidden/>
@@ -10772,15 +11536,15 @@
       </w:tblCellMar>
     </w:tblPr>
   </w:style>
-  <w:style w:type="numbering" w:default="1" w:styleId="NoList">
+  <w:style w:type="numbering" w:default="1" w:styleId="a2">
     <w:name w:val="No List"/>
     <w:uiPriority w:val="99"/>
     <w:semiHidden/>
     <w:unhideWhenUsed/>
   </w:style>
-  <w:style w:type="paragraph" w:styleId="Header">
+  <w:style w:type="paragraph" w:styleId="a3">
     <w:name w:val="header"/>
-    <w:basedOn w:val="Normal"/>
+    <w:basedOn w:val="a"/>
     <w:rsid w:val="002B225F"/>
     <w:pPr>
       <w:tabs>
@@ -10789,10 +11553,10 @@
       </w:tabs>
     </w:pPr>
   </w:style>
-  <w:style w:type="paragraph" w:styleId="Footer">
+  <w:style w:type="paragraph" w:styleId="a4">
     <w:name w:val="footer"/>
-    <w:basedOn w:val="Normal"/>
-    <w:link w:val="FooterChar"/>
+    <w:basedOn w:val="a"/>
+    <w:link w:val="a5"/>
     <w:uiPriority w:val="99"/>
     <w:rsid w:val="002B225F"/>
     <w:pPr>
@@ -10802,14 +11566,14 @@
       </w:tabs>
     </w:pPr>
   </w:style>
-  <w:style w:type="character" w:styleId="PageNumber">
+  <w:style w:type="character" w:styleId="a6">
     <w:name w:val="page number"/>
-    <w:basedOn w:val="DefaultParagraphFont"/>
+    <w:basedOn w:val="a0"/>
     <w:rsid w:val="002B225F"/>
   </w:style>
-  <w:style w:type="table" w:styleId="TableGrid">
+  <w:style w:type="table" w:styleId="a7">
     <w:name w:val="Table Grid"/>
-    <w:basedOn w:val="TableNormal"/>
+    <w:basedOn w:val="a1"/>
     <w:rsid w:val="002B225F"/>
     <w:tblPr>
       <w:tblBorders>
@@ -10822,9 +11586,9 @@
       </w:tblBorders>
     </w:tblPr>
   </w:style>
-  <w:style w:type="paragraph" w:styleId="BalloonText">
+  <w:style w:type="paragraph" w:styleId="a8">
     <w:name w:val="Balloon Text"/>
-    <w:basedOn w:val="Normal"/>
+    <w:basedOn w:val="a"/>
     <w:semiHidden/>
     <w:rsid w:val="002B225F"/>
     <w:rPr>
@@ -10833,10 +11597,10 @@
       <w:szCs w:val="16"/>
     </w:rPr>
   </w:style>
-  <w:style w:type="paragraph" w:styleId="Caption">
+  <w:style w:type="paragraph" w:styleId="a9">
     <w:name w:val="caption"/>
-    <w:basedOn w:val="Normal"/>
-    <w:next w:val="Normal"/>
+    <w:basedOn w:val="a"/>
+    <w:next w:val="a"/>
     <w:qFormat/>
     <w:rsid w:val="00B0248A"/>
     <w:rPr>
@@ -10848,7 +11612,7 @@
   </w:style>
   <w:style w:type="paragraph" w:customStyle="1" w:styleId="Subheader">
     <w:name w:val="Subheader"/>
-    <w:basedOn w:val="Normal"/>
+    <w:basedOn w:val="a"/>
     <w:link w:val="SubheaderChar"/>
     <w:rsid w:val="00B1162D"/>
     <w:rPr>
@@ -10861,7 +11625,7 @@
   </w:style>
   <w:style w:type="character" w:customStyle="1" w:styleId="SubheaderChar">
     <w:name w:val="Subheader Char"/>
-    <w:basedOn w:val="DefaultParagraphFont"/>
+    <w:basedOn w:val="a0"/>
     <w:link w:val="Subheader"/>
     <w:rsid w:val="00B1162D"/>
     <w:rPr>
@@ -10875,7 +11639,7 @@
   </w:style>
   <w:style w:type="paragraph" w:customStyle="1" w:styleId="Monospace">
     <w:name w:val="Monospace"/>
-    <w:basedOn w:val="Normal"/>
+    <w:basedOn w:val="a"/>
     <w:rsid w:val="000D2630"/>
     <w:pPr>
       <w:bidi w:val="0"/>
@@ -10886,8 +11650,8 @@
   </w:style>
   <w:style w:type="paragraph" w:styleId="TOC1">
     <w:name w:val="toc 1"/>
-    <w:basedOn w:val="Normal"/>
-    <w:next w:val="Normal"/>
+    <w:basedOn w:val="a"/>
+    <w:next w:val="a"/>
     <w:autoRedefine/>
     <w:uiPriority w:val="39"/>
     <w:rsid w:val="00B847FF"/>
@@ -10902,8 +11666,8 @@
   </w:style>
   <w:style w:type="paragraph" w:styleId="TOC2">
     <w:name w:val="toc 2"/>
-    <w:basedOn w:val="Normal"/>
-    <w:next w:val="Normal"/>
+    <w:basedOn w:val="a"/>
+    <w:next w:val="a"/>
     <w:autoRedefine/>
     <w:uiPriority w:val="39"/>
     <w:rsid w:val="0097406C"/>
@@ -10917,8 +11681,8 @@
   </w:style>
   <w:style w:type="paragraph" w:styleId="TOC3">
     <w:name w:val="toc 3"/>
-    <w:basedOn w:val="Normal"/>
-    <w:next w:val="Normal"/>
+    <w:basedOn w:val="a"/>
+    <w:next w:val="a"/>
     <w:autoRedefine/>
     <w:uiPriority w:val="39"/>
     <w:rsid w:val="003D621A"/>
@@ -10928,7 +11692,7 @@
   </w:style>
   <w:style w:type="character" w:styleId="Hyperlink">
     <w:name w:val="Hyperlink"/>
-    <w:basedOn w:val="DefaultParagraphFont"/>
+    <w:basedOn w:val="a0"/>
     <w:uiPriority w:val="99"/>
     <w:rsid w:val="003D621A"/>
     <w:rPr>
@@ -10936,9 +11700,9 @@
       <w:u w:val="single"/>
     </w:rPr>
   </w:style>
-  <w:style w:type="paragraph" w:styleId="CommentText">
+  <w:style w:type="paragraph" w:styleId="aa">
     <w:name w:val="annotation text"/>
-    <w:basedOn w:val="Normal"/>
+    <w:basedOn w:val="a"/>
     <w:semiHidden/>
     <w:rsid w:val="00711CB0"/>
     <w:pPr>
@@ -10950,10 +11714,10 @@
       <w:szCs w:val="20"/>
     </w:rPr>
   </w:style>
-  <w:style w:type="paragraph" w:styleId="CommentSubject">
+  <w:style w:type="paragraph" w:styleId="ab">
     <w:name w:val="annotation subject"/>
-    <w:basedOn w:val="CommentText"/>
-    <w:next w:val="CommentText"/>
+    <w:basedOn w:val="aa"/>
+    <w:next w:val="aa"/>
     <w:semiHidden/>
     <w:rsid w:val="00711CB0"/>
     <w:rPr>
@@ -10963,7 +11727,7 @@
   </w:style>
   <w:style w:type="paragraph" w:customStyle="1" w:styleId="Subheader2">
     <w:name w:val="Subheader2"/>
-    <w:basedOn w:val="Normal"/>
+    <w:basedOn w:val="a"/>
     <w:rsid w:val="00667C91"/>
     <w:rPr>
       <w:b/>
@@ -10971,9 +11735,9 @@
       <w:u w:val="single"/>
     </w:rPr>
   </w:style>
-  <w:style w:type="paragraph" w:styleId="FootnoteText">
+  <w:style w:type="paragraph" w:styleId="ac">
     <w:name w:val="footnote text"/>
-    <w:basedOn w:val="Normal"/>
+    <w:basedOn w:val="a"/>
     <w:semiHidden/>
     <w:rsid w:val="002A6350"/>
     <w:rPr>
@@ -10981,18 +11745,18 @@
       <w:szCs w:val="20"/>
     </w:rPr>
   </w:style>
-  <w:style w:type="character" w:styleId="FootnoteReference">
+  <w:style w:type="character" w:styleId="ad">
     <w:name w:val="footnote reference"/>
-    <w:basedOn w:val="DefaultParagraphFont"/>
+    <w:basedOn w:val="a0"/>
     <w:semiHidden/>
     <w:rsid w:val="002A6350"/>
     <w:rPr>
       <w:vertAlign w:val="superscript"/>
     </w:rPr>
   </w:style>
-  <w:style w:type="paragraph" w:styleId="DocumentMap">
+  <w:style w:type="paragraph" w:styleId="ae">
     <w:name w:val="Document Map"/>
-    <w:basedOn w:val="Normal"/>
+    <w:basedOn w:val="a"/>
     <w:semiHidden/>
     <w:rsid w:val="001A3BAB"/>
     <w:pPr>
@@ -11006,7 +11770,7 @@
   </w:style>
   <w:style w:type="character" w:styleId="FollowedHyperlink">
     <w:name w:val="FollowedHyperlink"/>
-    <w:basedOn w:val="DefaultParagraphFont"/>
+    <w:basedOn w:val="a0"/>
     <w:rsid w:val="00A33003"/>
     <w:rPr>
       <w:color w:val="800080"/>
@@ -11015,7 +11779,7 @@
   </w:style>
   <w:style w:type="paragraph" w:customStyle="1" w:styleId="Subheader1">
     <w:name w:val="Subheader1"/>
-    <w:basedOn w:val="Normal"/>
+    <w:basedOn w:val="a"/>
     <w:rsid w:val="00A61B55"/>
     <w:rPr>
       <w:b/>
@@ -11025,10 +11789,10 @@
       <w:u w:val="single"/>
     </w:rPr>
   </w:style>
-  <w:style w:type="paragraph" w:styleId="TOCHeading">
+  <w:style w:type="paragraph" w:styleId="af">
     <w:name w:val="TOC Heading"/>
-    <w:basedOn w:val="Heading1"/>
-    <w:next w:val="Normal"/>
+    <w:basedOn w:val="1"/>
+    <w:next w:val="a"/>
     <w:uiPriority w:val="39"/>
     <w:unhideWhenUsed/>
     <w:qFormat/>
@@ -11051,9 +11815,9 @@
       <w:lang w:bidi="ar-SA"/>
     </w:rPr>
   </w:style>
-  <w:style w:type="character" w:customStyle="1" w:styleId="Heading1Char1">
-    <w:name w:val="Heading 1 Char1"/>
-    <w:link w:val="Heading1"/>
+  <w:style w:type="character" w:customStyle="1" w:styleId="10">
+    <w:name w:val="כותרת 1 תו"/>
+    <w:link w:val="1"/>
     <w:rsid w:val="00737507"/>
     <w:rPr>
       <w:rFonts w:ascii="Arial" w:hAnsi="Arial" w:cs="Arial"/>
@@ -11066,8 +11830,8 @@
   </w:style>
   <w:style w:type="paragraph" w:styleId="TOC4">
     <w:name w:val="toc 4"/>
-    <w:basedOn w:val="Normal"/>
-    <w:next w:val="Normal"/>
+    <w:basedOn w:val="a"/>
+    <w:next w:val="a"/>
     <w:autoRedefine/>
     <w:rsid w:val="00737507"/>
     <w:pPr>
@@ -11076,18 +11840,18 @@
   </w:style>
   <w:style w:type="paragraph" w:styleId="TOC5">
     <w:name w:val="toc 5"/>
-    <w:basedOn w:val="Normal"/>
-    <w:next w:val="Normal"/>
+    <w:basedOn w:val="a"/>
+    <w:next w:val="a"/>
     <w:autoRedefine/>
     <w:rsid w:val="00737507"/>
     <w:pPr>
       <w:ind w:left="960"/>
     </w:pPr>
   </w:style>
-  <w:style w:type="paragraph" w:styleId="BodyText">
+  <w:style w:type="paragraph" w:styleId="af0">
     <w:name w:val="Body Text"/>
-    <w:basedOn w:val="Normal"/>
-    <w:link w:val="BodyTextChar"/>
+    <w:basedOn w:val="a"/>
+    <w:link w:val="af1"/>
     <w:rsid w:val="00737507"/>
     <w:pPr>
       <w:spacing w:line="360" w:lineRule="auto"/>
@@ -11098,10 +11862,10 @@
       <w:lang w:eastAsia="he-IL"/>
     </w:rPr>
   </w:style>
-  <w:style w:type="character" w:customStyle="1" w:styleId="BodyTextChar">
-    <w:name w:val="Body Text Char"/>
-    <w:basedOn w:val="DefaultParagraphFont"/>
-    <w:link w:val="BodyText"/>
+  <w:style w:type="character" w:customStyle="1" w:styleId="af1">
+    <w:name w:val="גוף טקסט תו"/>
+    <w:basedOn w:val="a0"/>
+    <w:link w:val="af0"/>
     <w:rsid w:val="00737507"/>
     <w:rPr>
       <w:rFonts w:cs="David"/>
@@ -11110,9 +11874,9 @@
       <w:lang w:eastAsia="he-IL"/>
     </w:rPr>
   </w:style>
-  <w:style w:type="paragraph" w:customStyle="1" w:styleId="1">
+  <w:style w:type="paragraph" w:customStyle="1" w:styleId="11">
     <w:name w:val="פיסקת רשימה1"/>
-    <w:basedOn w:val="Normal"/>
+    <w:basedOn w:val="a"/>
     <w:qFormat/>
     <w:rsid w:val="00737507"/>
     <w:pPr>
@@ -11141,7 +11905,7 @@
   </w:style>
   <w:style w:type="paragraph" w:customStyle="1" w:styleId="Style1">
     <w:name w:val="Style1"/>
-    <w:basedOn w:val="Heading3"/>
+    <w:basedOn w:val="3"/>
     <w:rsid w:val="00737507"/>
     <w:pPr>
       <w:numPr>
@@ -11153,10 +11917,10 @@
       <w:u w:val="single"/>
     </w:rPr>
   </w:style>
-  <w:style w:type="character" w:customStyle="1" w:styleId="Heading2Char">
-    <w:name w:val="Heading 2 Char"/>
-    <w:basedOn w:val="DefaultParagraphFont"/>
-    <w:link w:val="Heading2"/>
+  <w:style w:type="character" w:customStyle="1" w:styleId="20">
+    <w:name w:val="כותרת 2 תו"/>
+    <w:basedOn w:val="a0"/>
+    <w:link w:val="2"/>
     <w:rsid w:val="008645B6"/>
     <w:rPr>
       <w:rFonts w:ascii="Arial" w:hAnsi="Arial" w:cs="Arial"/>
@@ -11168,9 +11932,9 @@
       <w:szCs w:val="28"/>
     </w:rPr>
   </w:style>
-  <w:style w:type="paragraph" w:styleId="ListParagraph">
+  <w:style w:type="paragraph" w:styleId="af2">
     <w:name w:val="List Paragraph"/>
-    <w:basedOn w:val="Normal"/>
+    <w:basedOn w:val="a"/>
     <w:uiPriority w:val="34"/>
     <w:qFormat/>
     <w:rsid w:val="007F025E"/>
@@ -11181,7 +11945,7 @@
   </w:style>
   <w:style w:type="paragraph" w:styleId="NormalWeb">
     <w:name w:val="Normal (Web)"/>
-    <w:basedOn w:val="Normal"/>
+    <w:basedOn w:val="a"/>
     <w:uiPriority w:val="99"/>
     <w:unhideWhenUsed/>
     <w:rsid w:val="00146491"/>
@@ -11193,10 +11957,10 @@
       <w:rFonts w:eastAsiaTheme="minorEastAsia"/>
     </w:rPr>
   </w:style>
-  <w:style w:type="character" w:customStyle="1" w:styleId="FooterChar">
-    <w:name w:val="Footer Char"/>
-    <w:basedOn w:val="DefaultParagraphFont"/>
-    <w:link w:val="Footer"/>
+  <w:style w:type="character" w:customStyle="1" w:styleId="a5">
+    <w:name w:val="כותרת תחתונה תו"/>
+    <w:basedOn w:val="a0"/>
+    <w:link w:val="a4"/>
     <w:uiPriority w:val="99"/>
     <w:rsid w:val="009F6F50"/>
     <w:rPr>
@@ -11204,9 +11968,9 @@
       <w:szCs w:val="24"/>
     </w:rPr>
   </w:style>
-  <w:style w:type="character" w:styleId="PlaceholderText">
+  <w:style w:type="character" w:styleId="af3">
     <w:name w:val="Placeholder Text"/>
-    <w:basedOn w:val="DefaultParagraphFont"/>
+    <w:basedOn w:val="a0"/>
     <w:uiPriority w:val="99"/>
     <w:semiHidden/>
     <w:rsid w:val="00E64D74"/>
@@ -11216,12 +11980,12 @@
   </w:style>
   <w:style w:type="character" w:customStyle="1" w:styleId="instancename">
     <w:name w:val="instancename"/>
-    <w:basedOn w:val="DefaultParagraphFont"/>
+    <w:basedOn w:val="a0"/>
     <w:rsid w:val="00423CC6"/>
   </w:style>
-  <w:style w:type="character" w:styleId="CommentReference">
+  <w:style w:type="character" w:styleId="af4">
     <w:name w:val="annotation reference"/>
-    <w:basedOn w:val="DefaultParagraphFont"/>
+    <w:basedOn w:val="a0"/>
     <w:semiHidden/>
     <w:unhideWhenUsed/>
     <w:rsid w:val="00746DFD"/>
@@ -11499,7 +12263,7 @@
 </file>
 
 <file path=customXml/itemProps1.xml><?xml version="1.0" encoding="utf-8"?>
-<ds:datastoreItem xmlns:ds="http://schemas.openxmlformats.org/officeDocument/2006/customXml" ds:itemID="{BE84A993-6D5C-4F90-AE67-27E27AA7A27C}">
+<ds:datastoreItem xmlns:ds="http://schemas.openxmlformats.org/officeDocument/2006/customXml" ds:itemID="{949FD69E-B769-4A96-8F01-B0D0B452E675}">
   <ds:schemaRefs>
     <ds:schemaRef ds:uri="http://schemas.openxmlformats.org/officeDocument/2006/bibliography"/>
   </ds:schemaRefs>

</xml_diff>

<commit_message>
amp8: update preperation report
</commit_message>
<xml_diff>
--- a/lab8-amplifiers2/מגברי שרת 2 - שאלות ודוח הכנה.docx
+++ b/lab8-amplifiers2/מגברי שרת 2 - שאלות ודוח הכנה.docx
@@ -1,6 +1,6 @@
 
 <file path=word/document.xml><?xml version="1.0" encoding="utf-8"?>
-<w:document xmlns:wpc="http://schemas.microsoft.com/office/word/2010/wordprocessingCanvas" xmlns:cx="http://schemas.microsoft.com/office/drawing/2014/chartex" xmlns:mc="http://schemas.openxmlformats.org/markup-compatibility/2006" xmlns:o="urn:schemas-microsoft-com:office:office" xmlns:r="http://schemas.openxmlformats.org/officeDocument/2006/relationships" xmlns:m="http://schemas.openxmlformats.org/officeDocument/2006/math" xmlns:v="urn:schemas-microsoft-com:vml" xmlns:wp14="http://schemas.microsoft.com/office/word/2010/wordprocessingDrawing" xmlns:wp="http://schemas.openxmlformats.org/drawingml/2006/wordprocessingDrawing" xmlns:w10="urn:schemas-microsoft-com:office:word" xmlns:w="http://schemas.openxmlformats.org/wordprocessingml/2006/main" xmlns:w14="http://schemas.microsoft.com/office/word/2010/wordml" xmlns:w15="http://schemas.microsoft.com/office/word/2012/wordml" xmlns:w16se="http://schemas.microsoft.com/office/word/2015/wordml/symex" xmlns:wpg="http://schemas.microsoft.com/office/word/2010/wordprocessingGroup" xmlns:wpi="http://schemas.microsoft.com/office/word/2010/wordprocessingInk" xmlns:wne="http://schemas.microsoft.com/office/word/2006/wordml" xmlns:wps="http://schemas.microsoft.com/office/word/2010/wordprocessingShape" mc:Ignorable="w14 w15 w16se wp14">
+<w:document xmlns:wpc="http://schemas.microsoft.com/office/word/2010/wordprocessingCanvas" xmlns:cx="http://schemas.microsoft.com/office/drawing/2014/chartex" xmlns:cx1="http://schemas.microsoft.com/office/drawing/2015/9/8/chartex" xmlns:cx2="http://schemas.microsoft.com/office/drawing/2015/10/21/chartex" xmlns:cx3="http://schemas.microsoft.com/office/drawing/2016/5/9/chartex" xmlns:cx4="http://schemas.microsoft.com/office/drawing/2016/5/10/chartex" xmlns:cx5="http://schemas.microsoft.com/office/drawing/2016/5/11/chartex" xmlns:cx6="http://schemas.microsoft.com/office/drawing/2016/5/12/chartex" xmlns:cx7="http://schemas.microsoft.com/office/drawing/2016/5/13/chartex" xmlns:cx8="http://schemas.microsoft.com/office/drawing/2016/5/14/chartex" xmlns:mc="http://schemas.openxmlformats.org/markup-compatibility/2006" xmlns:aink="http://schemas.microsoft.com/office/drawing/2016/ink" xmlns:am3d="http://schemas.microsoft.com/office/drawing/2017/model3d" xmlns:o="urn:schemas-microsoft-com:office:office" xmlns:r="http://schemas.openxmlformats.org/officeDocument/2006/relationships" xmlns:m="http://schemas.openxmlformats.org/officeDocument/2006/math" xmlns:v="urn:schemas-microsoft-com:vml" xmlns:wp14="http://schemas.microsoft.com/office/word/2010/wordprocessingDrawing" xmlns:wp="http://schemas.openxmlformats.org/drawingml/2006/wordprocessingDrawing" xmlns:w10="urn:schemas-microsoft-com:office:word" xmlns:w="http://schemas.openxmlformats.org/wordprocessingml/2006/main" xmlns:w14="http://schemas.microsoft.com/office/word/2010/wordml" xmlns:w15="http://schemas.microsoft.com/office/word/2012/wordml" xmlns:w16cid="http://schemas.microsoft.com/office/word/2016/wordml/cid" xmlns:w16se="http://schemas.microsoft.com/office/word/2015/wordml/symex" xmlns:wpg="http://schemas.microsoft.com/office/word/2010/wordprocessingGroup" xmlns:wpi="http://schemas.microsoft.com/office/word/2010/wordprocessingInk" xmlns:wne="http://schemas.microsoft.com/office/word/2006/wordml" xmlns:wps="http://schemas.microsoft.com/office/word/2010/wordprocessingShape" mc:Ignorable="w14 w15 w16se w16cid wp14">
   <w:body>
     <w:p>
       <w:pPr>
@@ -646,8 +646,6 @@
               </w:rPr>
               <w:t>יבגני</w:t>
             </w:r>
-            <w:bookmarkStart w:id="0" w:name="_GoBack"/>
-            <w:bookmarkEnd w:id="0"/>
           </w:p>
         </w:tc>
       </w:tr>
@@ -902,7 +900,7 @@
       <w:sdtContent>
         <w:p>
           <w:pPr>
-            <w:pStyle w:val="af"/>
+            <w:pStyle w:val="TOCHeading"/>
           </w:pPr>
         </w:p>
         <w:p>
@@ -2014,7 +2012,7 @@
     </w:sdt>
     <w:p>
       <w:pPr>
-        <w:pStyle w:val="1"/>
+        <w:pStyle w:val="Heading1"/>
         <w:numPr>
           <w:ilvl w:val="0"/>
           <w:numId w:val="1"/>
@@ -2023,10 +2021,10 @@
           <w:rtl/>
         </w:rPr>
       </w:pPr>
-      <w:bookmarkStart w:id="1" w:name="_Toc516220167"/>
-      <w:bookmarkStart w:id="2" w:name="_Toc417460216"/>
-      <w:bookmarkStart w:id="3" w:name="_Toc402821241"/>
-      <w:bookmarkStart w:id="4" w:name="part5b"/>
+      <w:bookmarkStart w:id="0" w:name="_Toc516220167"/>
+      <w:bookmarkStart w:id="1" w:name="_Toc417460216"/>
+      <w:bookmarkStart w:id="2" w:name="_Toc402821241"/>
+      <w:bookmarkStart w:id="3" w:name="part5b"/>
       <w:r>
         <w:rPr>
           <w:rFonts w:hint="cs"/>
@@ -2034,7 +2032,7 @@
         </w:rPr>
         <w:t>היסטרזיס הופך מופע</w:t>
       </w:r>
-      <w:bookmarkEnd w:id="1"/>
+      <w:bookmarkEnd w:id="0"/>
       <w:r>
         <w:rPr>
           <w:rFonts w:hint="cs"/>
@@ -2096,7 +2094,7 @@
     </w:p>
     <w:tbl>
       <w:tblPr>
-        <w:tblStyle w:val="a7"/>
+        <w:tblStyle w:val="TableGrid"/>
         <w:bidiVisual/>
         <w:tblW w:w="0" w:type="auto"/>
         <w:tblInd w:w="-351" w:type="dxa"/>
@@ -2406,6 +2404,7 @@
                 <w:rtl/>
               </w:rPr>
             </w:pPr>
+            <w:proofErr w:type="spellStart"/>
             <w:r>
               <w:rPr>
                 <w:rFonts w:hint="cs"/>
@@ -2422,6 +2421,7 @@
               </w:rPr>
               <w:t>cc</w:t>
             </w:r>
+            <w:proofErr w:type="spellEnd"/>
           </w:p>
         </w:tc>
         <w:tc>
@@ -2562,7 +2562,7 @@
     </w:p>
     <w:tbl>
       <w:tblPr>
-        <w:tblStyle w:val="a7"/>
+        <w:tblStyle w:val="TableGrid"/>
         <w:bidiVisual/>
         <w:tblW w:w="8365" w:type="dxa"/>
         <w:tblLook w:val="04A0" w:firstRow="1" w:lastRow="0" w:firstColumn="1" w:lastColumn="0" w:noHBand="0" w:noVBand="1"/>
@@ -2578,7 +2578,7 @@
           </w:tcPr>
           <w:p>
             <w:pPr>
-              <w:pStyle w:val="af2"/>
+              <w:pStyle w:val="ListParagraph"/>
               <w:numPr>
                 <w:ilvl w:val="0"/>
                 <w:numId w:val="49"/>
@@ -2657,10 +2657,10 @@
                   <v:path o:extrusionok="f" gradientshapeok="t" o:connecttype="rect"/>
                   <o:lock v:ext="edit" aspectratio="t"/>
                 </v:shapetype>
-                <v:shape id="_x0000_i1025" type="#_x0000_t75" style="width:215.3pt;height:31.05pt" o:ole="">
+                <v:shape id="_x0000_i1025" type="#_x0000_t75" style="width:215pt;height:31pt" o:ole="">
                   <v:imagedata r:id="rId10" o:title=""/>
                 </v:shape>
-                <o:OLEObject Type="Embed" ProgID="Equation.DSMT4" ShapeID="_x0000_i1025" DrawAspect="Content" ObjectID="_1597591052" r:id="rId11"/>
+                <o:OLEObject Type="Embed" ProgID="Equation.DSMT4" ShapeID="_x0000_i1025" DrawAspect="Content" ObjectID="_1597662528" r:id="rId11"/>
               </w:object>
             </w:r>
           </w:p>
@@ -2680,7 +2680,7 @@
           </w:tcPr>
           <w:p>
             <w:pPr>
-              <w:pStyle w:val="af2"/>
+              <w:pStyle w:val="ListParagraph"/>
               <w:numPr>
                 <w:ilvl w:val="0"/>
                 <w:numId w:val="49"/>
@@ -2740,10 +2740,10 @@
                 <w:position w:val="-24"/>
               </w:rPr>
               <w:object w:dxaOrig="4340" w:dyaOrig="620" w14:anchorId="6FB412C7">
-                <v:shape id="_x0000_i1026" type="#_x0000_t75" style="width:216.7pt;height:31.05pt" o:ole="">
+                <v:shape id="_x0000_i1026" type="#_x0000_t75" style="width:217pt;height:31pt" o:ole="">
                   <v:imagedata r:id="rId12" o:title=""/>
                 </v:shape>
-                <o:OLEObject Type="Embed" ProgID="Equation.DSMT4" ShapeID="_x0000_i1026" DrawAspect="Content" ObjectID="_1597591053" r:id="rId13"/>
+                <o:OLEObject Type="Embed" ProgID="Equation.DSMT4" ShapeID="_x0000_i1026" DrawAspect="Content" ObjectID="_1597662529" r:id="rId13"/>
               </w:object>
             </w:r>
           </w:p>
@@ -2798,18 +2798,28 @@
         <w:rPr>
           <w:rtl/>
         </w:rPr>
+        <w:tab/>
+      </w:r>
+    </w:p>
+    <w:p>
+      <w:pPr>
+        <w:pBdr>
+          <w:top w:val="single" w:sz="4" w:space="1" w:color="auto"/>
+          <w:left w:val="single" w:sz="4" w:space="4" w:color="auto"/>
+          <w:bottom w:val="single" w:sz="4" w:space="1" w:color="auto"/>
+          <w:right w:val="single" w:sz="4" w:space="4" w:color="auto"/>
+        </w:pBdr>
+      </w:pPr>
+      <w:r>
+        <w:rPr>
+          <w:noProof/>
+        </w:rPr>
         <w:lastRenderedPageBreak/>
-        <w:tab/>
-      </w:r>
-      <w:r>
-        <w:rPr>
-          <w:noProof/>
-        </w:rPr>
         <w:drawing>
-          <wp:inline distT="0" distB="0" distL="0" distR="0" wp14:anchorId="2EC365DC" wp14:editId="4F2F6ED6">
-            <wp:extent cx="5257800" cy="4652645"/>
-            <wp:effectExtent l="0" t="0" r="0" b="0"/>
-            <wp:docPr id="7" name="תמונה 7" descr="C:\Users\boaz\Downloads\New Doc 2018-09-04 18.26.19.jpg"/>
+          <wp:inline distT="0" distB="0" distL="0" distR="0" wp14:anchorId="0D7C81FD" wp14:editId="2672D13B">
+            <wp:extent cx="5274310" cy="3446780"/>
+            <wp:effectExtent l="0" t="0" r="2540" b="1270"/>
+            <wp:docPr id="3" name="Picture 3"/>
             <wp:cNvGraphicFramePr>
               <a:graphicFrameLocks xmlns:a="http://schemas.openxmlformats.org/drawingml/2006/main" noChangeAspect="1"/>
             </wp:cNvGraphicFramePr>
@@ -2817,36 +2827,23 @@
               <a:graphicData uri="http://schemas.openxmlformats.org/drawingml/2006/picture">
                 <pic:pic xmlns:pic="http://schemas.openxmlformats.org/drawingml/2006/picture">
                   <pic:nvPicPr>
-                    <pic:cNvPr id="0" name="Picture 32" descr="C:\Users\boaz\Downloads\New Doc 2018-09-04 18.26.19.jpg"/>
-                    <pic:cNvPicPr>
-                      <a:picLocks noChangeAspect="1" noChangeArrowheads="1"/>
-                    </pic:cNvPicPr>
+                    <pic:cNvPr id="1" name=""/>
+                    <pic:cNvPicPr/>
                   </pic:nvPicPr>
                   <pic:blipFill>
-                    <a:blip r:embed="rId14" cstate="print">
-                      <a:extLst>
-                        <a:ext uri="{28A0092B-C50C-407E-A947-70E740481C1C}">
-                          <a14:useLocalDpi xmlns:a14="http://schemas.microsoft.com/office/drawing/2010/main" val="0"/>
-                        </a:ext>
-                      </a:extLst>
-                    </a:blip>
-                    <a:srcRect/>
+                    <a:blip r:embed="rId14"/>
                     <a:stretch>
                       <a:fillRect/>
                     </a:stretch>
                   </pic:blipFill>
-                  <pic:spPr bwMode="auto">
+                  <pic:spPr>
                     <a:xfrm>
                       <a:off x="0" y="0"/>
-                      <a:ext cx="5257800" cy="4652645"/>
+                      <a:ext cx="5274310" cy="3446780"/>
                     </a:xfrm>
                     <a:prstGeom prst="rect">
                       <a:avLst/>
                     </a:prstGeom>
-                    <a:noFill/>
-                    <a:ln>
-                      <a:noFill/>
-                    </a:ln>
                   </pic:spPr>
                 </pic:pic>
               </a:graphicData>
@@ -2854,6 +2851,8 @@
           </wp:inline>
         </w:drawing>
       </w:r>
+      <w:bookmarkStart w:id="4" w:name="_GoBack"/>
+      <w:bookmarkEnd w:id="4"/>
     </w:p>
     <w:p>
       <w:pPr>
@@ -2873,24 +2872,14 @@
           <w:bottom w:val="single" w:sz="4" w:space="1" w:color="auto"/>
           <w:right w:val="single" w:sz="4" w:space="4" w:color="auto"/>
         </w:pBdr>
-      </w:pPr>
-    </w:p>
-    <w:p>
-      <w:pPr>
-        <w:pBdr>
-          <w:top w:val="single" w:sz="4" w:space="1" w:color="auto"/>
-          <w:left w:val="single" w:sz="4" w:space="4" w:color="auto"/>
-          <w:bottom w:val="single" w:sz="4" w:space="1" w:color="auto"/>
-          <w:right w:val="single" w:sz="4" w:space="4" w:color="auto"/>
-        </w:pBdr>
-        <w:rPr>
-          <w:rtl/>
-        </w:rPr>
-      </w:pPr>
-    </w:p>
-    <w:p>
-      <w:pPr>
-        <w:pStyle w:val="1"/>
+        <w:rPr>
+          <w:rtl/>
+        </w:rPr>
+      </w:pPr>
+    </w:p>
+    <w:p>
+      <w:pPr>
+        <w:pStyle w:val="Heading1"/>
         <w:numPr>
           <w:ilvl w:val="0"/>
           <w:numId w:val="1"/>
@@ -2921,7 +2910,7 @@
         </w:rPr>
         <w:t xml:space="preserve"> מופע</w:t>
       </w:r>
-      <w:bookmarkEnd w:id="2"/>
+      <w:bookmarkEnd w:id="1"/>
       <w:bookmarkEnd w:id="5"/>
       <w:r>
         <w:rPr>
@@ -2956,7 +2945,7 @@
     </w:p>
     <w:p>
       <w:pPr>
-        <w:pStyle w:val="a9"/>
+        <w:pStyle w:val="Caption"/>
         <w:ind w:left="5040"/>
         <w:jc w:val="center"/>
         <w:rPr>
@@ -3168,7 +3157,7 @@
     </w:p>
     <w:tbl>
       <w:tblPr>
-        <w:tblStyle w:val="a7"/>
+        <w:tblStyle w:val="TableGrid"/>
         <w:bidiVisual/>
         <w:tblW w:w="0" w:type="auto"/>
         <w:tblLook w:val="04A0" w:firstRow="1" w:lastRow="0" w:firstColumn="1" w:lastColumn="0" w:noHBand="0" w:noVBand="1"/>
@@ -3198,6 +3187,7 @@
                 <w:sz w:val="28"/>
                 <w:szCs w:val="28"/>
               </w:rPr>
+              <w:lastRenderedPageBreak/>
               <w:t xml:space="preserve">  V</w:t>
             </w:r>
             <w:r>
@@ -3475,10 +3465,10 @@
           <w:position w:val="-10"/>
         </w:rPr>
         <w:object w:dxaOrig="2020" w:dyaOrig="320" w14:anchorId="37D8367C">
-          <v:shape id="_x0000_i1027" type="#_x0000_t75" style="width:100.6pt;height:16.25pt" o:ole="">
+          <v:shape id="_x0000_i1027" type="#_x0000_t75" style="width:100.5pt;height:16.5pt" o:ole="">
             <v:imagedata r:id="rId16" o:title=""/>
           </v:shape>
-          <o:OLEObject Type="Embed" ProgID="Equation.DSMT4" ShapeID="_x0000_i1027" DrawAspect="Content" ObjectID="_1597591054" r:id="rId17"/>
+          <o:OLEObject Type="Embed" ProgID="Equation.DSMT4" ShapeID="_x0000_i1027" DrawAspect="Content" ObjectID="_1597662530" r:id="rId17"/>
         </w:object>
       </w:r>
       <w:r>
@@ -3509,8 +3499,17 @@
           <w:rFonts w:hint="cs"/>
           <w:rtl/>
         </w:rPr>
-        <w:t xml:space="preserve"> אינו חייב להיות שלם )</w:t>
-      </w:r>
+        <w:t xml:space="preserve"> אינו חייב להיות </w:t>
+      </w:r>
+      <w:proofErr w:type="gramStart"/>
+      <w:r>
+        <w:rPr>
+          <w:rFonts w:hint="cs"/>
+          <w:rtl/>
+        </w:rPr>
+        <w:t>שלם )</w:t>
+      </w:r>
+      <w:proofErr w:type="gramEnd"/>
     </w:p>
     <w:p>
       <w:pPr>
@@ -3603,8 +3602,13 @@
         <w:t xml:space="preserve">חשבו את   </w:t>
       </w:r>
       <w:r>
-        <w:t>n, Vref</w:t>
-      </w:r>
+        <w:t xml:space="preserve">n, </w:t>
+      </w:r>
+      <w:proofErr w:type="spellStart"/>
+      <w:r>
+        <w:t>Vref</w:t>
+      </w:r>
+      <w:proofErr w:type="spellEnd"/>
       <w:r>
         <w:rPr>
           <w:rFonts w:hint="cs"/>
@@ -3628,10 +3632,10 @@
           <w:position w:val="-4"/>
         </w:rPr>
         <w:object w:dxaOrig="180" w:dyaOrig="279" w14:anchorId="70CFE48C">
-          <v:shape id="_x0000_i1028" type="#_x0000_t75" style="width:9.2pt;height:14.1pt" o:ole="">
+          <v:shape id="_x0000_i1028" type="#_x0000_t75" style="width:9pt;height:14pt" o:ole="">
             <v:imagedata r:id="rId19" o:title=""/>
           </v:shape>
-          <o:OLEObject Type="Embed" ProgID="Equation.DSMT4" ShapeID="_x0000_i1028" DrawAspect="Content" ObjectID="_1597591055" r:id="rId20"/>
+          <o:OLEObject Type="Embed" ProgID="Equation.DSMT4" ShapeID="_x0000_i1028" DrawAspect="Content" ObjectID="_1597662531" r:id="rId20"/>
         </w:object>
       </w:r>
       <w:r>
@@ -3642,10 +3646,10 @@
           <w:position w:val="-88"/>
         </w:rPr>
         <w:object w:dxaOrig="2340" w:dyaOrig="1920" w14:anchorId="2D5ED2B9">
-          <v:shape id="_x0000_i1029" type="#_x0000_t75" style="width:117.2pt;height:95.65pt" o:ole="">
+          <v:shape id="_x0000_i1029" type="#_x0000_t75" style="width:117pt;height:95.5pt" o:ole="">
             <v:imagedata r:id="rId21" o:title=""/>
           </v:shape>
-          <o:OLEObject Type="Embed" ProgID="Equation.DSMT4" ShapeID="_x0000_i1029" DrawAspect="Content" ObjectID="_1597591056" r:id="rId22"/>
+          <o:OLEObject Type="Embed" ProgID="Equation.DSMT4" ShapeID="_x0000_i1029" DrawAspect="Content" ObjectID="_1597662532" r:id="rId22"/>
         </w:object>
       </w:r>
       <w:r>
@@ -3656,10 +3660,10 @@
           <w:position w:val="-88"/>
         </w:rPr>
         <w:object w:dxaOrig="2360" w:dyaOrig="1920" w14:anchorId="59ED2C34">
-          <v:shape id="_x0000_i1030" type="#_x0000_t75" style="width:118.25pt;height:95.65pt" o:ole="">
+          <v:shape id="_x0000_i1030" type="#_x0000_t75" style="width:118pt;height:95.5pt" o:ole="">
             <v:imagedata r:id="rId23" o:title=""/>
           </v:shape>
-          <o:OLEObject Type="Embed" ProgID="Equation.DSMT4" ShapeID="_x0000_i1030" DrawAspect="Content" ObjectID="_1597591057" r:id="rId24"/>
+          <o:OLEObject Type="Embed" ProgID="Equation.DSMT4" ShapeID="_x0000_i1030" DrawAspect="Content" ObjectID="_1597662533" r:id="rId24"/>
         </w:object>
       </w:r>
     </w:p>
@@ -3718,10 +3722,10 @@
           <w:position w:val="-24"/>
         </w:rPr>
         <w:object w:dxaOrig="6700" w:dyaOrig="620" w14:anchorId="453EBA6F">
-          <v:shape id="_x0000_i1031" type="#_x0000_t75" style="width:334.95pt;height:31.05pt" o:ole="">
+          <v:shape id="_x0000_i1031" type="#_x0000_t75" style="width:335pt;height:31pt" o:ole="">
             <v:imagedata r:id="rId25" o:title=""/>
           </v:shape>
-          <o:OLEObject Type="Embed" ProgID="Equation.DSMT4" ShapeID="_x0000_i1031" DrawAspect="Content" ObjectID="_1597591058" r:id="rId26"/>
+          <o:OLEObject Type="Embed" ProgID="Equation.DSMT4" ShapeID="_x0000_i1031" DrawAspect="Content" ObjectID="_1597662534" r:id="rId26"/>
         </w:object>
       </w:r>
       <w:bookmarkEnd w:id="6"/>
@@ -3742,8 +3746,13 @@
           <w:rtl/>
         </w:rPr>
       </w:pPr>
-      <w:r>
-        <w:t>Vref =</w:t>
+      <w:proofErr w:type="spellStart"/>
+      <w:r>
+        <w:t>Vref</w:t>
+      </w:r>
+      <w:proofErr w:type="spellEnd"/>
+      <w:r>
+        <w:t xml:space="preserve"> =</w:t>
       </w:r>
       <w:r>
         <w:t>-0.5</w:t>
@@ -3795,19 +3804,18 @@
     </w:p>
     <w:p>
       <w:pPr>
-        <w:pStyle w:val="2"/>
+        <w:pStyle w:val="Heading2"/>
         <w:rPr>
           <w:rtl/>
         </w:rPr>
       </w:pPr>
       <w:bookmarkStart w:id="7" w:name="_Toc516220169"/>
-      <w:bookmarkEnd w:id="3"/>
+      <w:bookmarkEnd w:id="2"/>
       <w:r>
         <w:rPr>
           <w:rFonts w:hint="cs"/>
           <w:rtl/>
         </w:rPr>
-        <w:lastRenderedPageBreak/>
         <w:t>חישוב נגדי ההיסטרזיס</w:t>
       </w:r>
       <w:bookmarkEnd w:id="7"/>
@@ -3840,8 +3848,13 @@
         <w:t xml:space="preserve">את הנגדים </w:t>
       </w:r>
       <w:r>
-        <w:t>R, nR</w:t>
-      </w:r>
+        <w:t xml:space="preserve">R, </w:t>
+      </w:r>
+      <w:proofErr w:type="spellStart"/>
+      <w:r>
+        <w:t>nR</w:t>
+      </w:r>
+      <w:proofErr w:type="spellEnd"/>
       <w:r>
         <w:rPr>
           <w:rFonts w:hint="cs"/>
@@ -4021,9 +4034,11 @@
         </w:pBdr>
         <w:bidi w:val="0"/>
       </w:pPr>
+      <w:proofErr w:type="spellStart"/>
       <w:r>
         <w:t>nR</w:t>
       </w:r>
+      <w:proofErr w:type="spellEnd"/>
       <w:r>
         <w:rPr>
           <w:rFonts w:hint="cs"/>
@@ -4037,27 +4052,29 @@
       <w:r>
         <w:t xml:space="preserve"> </w:t>
       </w:r>
+      <w:proofErr w:type="spellStart"/>
       <w:r>
         <w:t>kOhm</w:t>
       </w:r>
-    </w:p>
-    <w:p>
-      <w:pPr>
-        <w:rPr>
-          <w:rtl/>
-        </w:rPr>
-      </w:pPr>
-    </w:p>
-    <w:p>
-      <w:pPr>
-        <w:rPr>
-          <w:rtl/>
-        </w:rPr>
-      </w:pPr>
-    </w:p>
-    <w:p>
-      <w:pPr>
-        <w:pStyle w:val="1"/>
+      <w:proofErr w:type="spellEnd"/>
+    </w:p>
+    <w:p>
+      <w:pPr>
+        <w:rPr>
+          <w:rtl/>
+        </w:rPr>
+      </w:pPr>
+    </w:p>
+    <w:p>
+      <w:pPr>
+        <w:rPr>
+          <w:rtl/>
+        </w:rPr>
+      </w:pPr>
+    </w:p>
+    <w:p>
+      <w:pPr>
+        <w:pStyle w:val="Heading1"/>
         <w:numPr>
           <w:ilvl w:val="0"/>
           <w:numId w:val="1"/>
@@ -4188,7 +4205,7 @@
     </w:p>
     <w:p>
       <w:pPr>
-        <w:pStyle w:val="a9"/>
+        <w:pStyle w:val="Caption"/>
         <w:rPr>
           <w:noProof/>
           <w:rtl/>
@@ -4258,7 +4275,7 @@
     </w:p>
     <w:p>
       <w:pPr>
-        <w:pStyle w:val="a9"/>
+        <w:pStyle w:val="Caption"/>
         <w:jc w:val="center"/>
       </w:pPr>
       <w:bookmarkStart w:id="11" w:name="_Ref206829562"/>
@@ -4319,10 +4336,10 @@
           <w:position w:val="-16"/>
         </w:rPr>
         <w:object w:dxaOrig="3220" w:dyaOrig="400" w14:anchorId="2961355B">
-          <v:shape id="_x0000_i1032" type="#_x0000_t75" style="width:161.65pt;height:19.75pt" o:ole="">
+          <v:shape id="_x0000_i1032" type="#_x0000_t75" style="width:161.5pt;height:20pt" o:ole="">
             <v:imagedata r:id="rId28" o:title=""/>
           </v:shape>
-          <o:OLEObject Type="Embed" ProgID="Equation.DSMT4" ShapeID="_x0000_i1032" DrawAspect="Content" ObjectID="_1597591059" r:id="rId29"/>
+          <o:OLEObject Type="Embed" ProgID="Equation.DSMT4" ShapeID="_x0000_i1032" DrawAspect="Content" ObjectID="_1597662535" r:id="rId29"/>
         </w:object>
       </w:r>
       <w:r>
@@ -4343,10 +4360,10 @@
           <w:position w:val="-16"/>
         </w:rPr>
         <w:object w:dxaOrig="1680" w:dyaOrig="400" w14:anchorId="1148B7FB">
-          <v:shape id="_x0000_i1033" type="#_x0000_t75" style="width:84.35pt;height:19.75pt" o:ole="">
+          <v:shape id="_x0000_i1033" type="#_x0000_t75" style="width:84.5pt;height:20pt" o:ole="">
             <v:imagedata r:id="rId30" o:title=""/>
           </v:shape>
-          <o:OLEObject Type="Embed" ProgID="Equation.DSMT4" ShapeID="_x0000_i1033" DrawAspect="Content" ObjectID="_1597591060" r:id="rId31"/>
+          <o:OLEObject Type="Embed" ProgID="Equation.DSMT4" ShapeID="_x0000_i1033" DrawAspect="Content" ObjectID="_1597662536" r:id="rId31"/>
         </w:object>
       </w:r>
     </w:p>
@@ -5035,7 +5052,7 @@
     </w:p>
     <w:p>
       <w:pPr>
-        <w:pStyle w:val="2"/>
+        <w:pStyle w:val="Heading2"/>
         <w:rPr>
           <w:color w:val="000000" w:themeColor="text1"/>
           <w:rtl/>
@@ -5090,7 +5107,6 @@
           <w:noProof/>
           <w:color w:val="000000" w:themeColor="text1"/>
         </w:rPr>
-        <w:lastRenderedPageBreak/>
         <w:drawing>
           <wp:inline distT="0" distB="0" distL="0" distR="0" wp14:anchorId="5B5D2EB4" wp14:editId="00FC2488">
             <wp:extent cx="5257800" cy="2088515"/>
@@ -5143,7 +5159,7 @@
     </w:p>
     <w:p>
       <w:pPr>
-        <w:pStyle w:val="1"/>
+        <w:pStyle w:val="Heading1"/>
         <w:numPr>
           <w:ilvl w:val="0"/>
           <w:numId w:val="1"/>
@@ -5182,6 +5198,7 @@
           <w:rFonts w:hint="cs"/>
           <w:rtl/>
         </w:rPr>
+        <w:lastRenderedPageBreak/>
         <w:t>מתנד גל ריבועי ומשולש</w:t>
       </w:r>
       <w:bookmarkEnd w:id="27"/>
@@ -5347,7 +5364,7 @@
     </w:p>
     <w:p>
       <w:pPr>
-        <w:pStyle w:val="a9"/>
+        <w:pStyle w:val="Caption"/>
         <w:jc w:val="center"/>
       </w:pPr>
       <w:bookmarkStart w:id="29" w:name="_Ref192923549"/>
@@ -5398,9 +5415,11 @@
         </w:rPr>
         <w:t xml:space="preserve">, ואת מתח הייחוס </w:t>
       </w:r>
+      <w:proofErr w:type="spellStart"/>
       <w:r>
         <w:t>Vref</w:t>
       </w:r>
+      <w:proofErr w:type="spellEnd"/>
       <w:r>
         <w:rPr>
           <w:rFonts w:hint="cs"/>
@@ -5430,13 +5449,18 @@
           <w:rtl/>
         </w:rPr>
       </w:pPr>
-      <w:r>
-        <w:t>Vref = 300mV, R1 = 10kohm, R2 = 4.7kohm</w:t>
-      </w:r>
-    </w:p>
-    <w:p>
-      <w:pPr>
-        <w:pStyle w:val="2"/>
+      <w:proofErr w:type="spellStart"/>
+      <w:r>
+        <w:t>Vref</w:t>
+      </w:r>
+      <w:proofErr w:type="spellEnd"/>
+      <w:r>
+        <w:t xml:space="preserve"> = 300mV, R1 = 10kohm, R2 = 4.7kohm</w:t>
+      </w:r>
+    </w:p>
+    <w:p>
+      <w:pPr>
+        <w:pStyle w:val="Heading2"/>
         <w:rPr>
           <w:color w:val="000000" w:themeColor="text1"/>
           <w:rtl/>
@@ -5659,6 +5683,7 @@
         </w:rPr>
         <w:t xml:space="preserve"> חולף ב-</w:t>
       </w:r>
+      <w:proofErr w:type="spellStart"/>
       <w:r>
         <w:rPr>
           <w:rFonts w:hint="cs"/>
@@ -5672,6 +5697,7 @@
         </w:rPr>
         <w:t>ref</w:t>
       </w:r>
+      <w:proofErr w:type="spellEnd"/>
       <w:r>
         <w:rPr>
           <w:rFonts w:hint="cs"/>
@@ -5772,11 +5798,11 @@
         </w:drawing>
       </w:r>
     </w:p>
-    <w:bookmarkEnd w:id="4"/>
+    <w:bookmarkEnd w:id="3"/>
     <w:bookmarkEnd w:id="10"/>
     <w:p>
       <w:pPr>
-        <w:pStyle w:val="af2"/>
+        <w:pStyle w:val="ListParagraph"/>
         <w:pBdr>
           <w:top w:val="single" w:sz="4" w:space="1" w:color="auto"/>
           <w:left w:val="single" w:sz="4" w:space="4" w:color="auto"/>
@@ -5964,7 +5990,7 @@
 </file>
 
 <file path=word/endnotes.xml><?xml version="1.0" encoding="utf-8"?>
-<w:endnotes xmlns:wpc="http://schemas.microsoft.com/office/word/2010/wordprocessingCanvas" xmlns:cx="http://schemas.microsoft.com/office/drawing/2014/chartex" xmlns:mc="http://schemas.openxmlformats.org/markup-compatibility/2006" xmlns:o="urn:schemas-microsoft-com:office:office" xmlns:r="http://schemas.openxmlformats.org/officeDocument/2006/relationships" xmlns:m="http://schemas.openxmlformats.org/officeDocument/2006/math" xmlns:v="urn:schemas-microsoft-com:vml" xmlns:wp14="http://schemas.microsoft.com/office/word/2010/wordprocessingDrawing" xmlns:wp="http://schemas.openxmlformats.org/drawingml/2006/wordprocessingDrawing" xmlns:w10="urn:schemas-microsoft-com:office:word" xmlns:w="http://schemas.openxmlformats.org/wordprocessingml/2006/main" xmlns:w14="http://schemas.microsoft.com/office/word/2010/wordml" xmlns:w15="http://schemas.microsoft.com/office/word/2012/wordml" xmlns:w16se="http://schemas.microsoft.com/office/word/2015/wordml/symex" xmlns:wpg="http://schemas.microsoft.com/office/word/2010/wordprocessingGroup" xmlns:wpi="http://schemas.microsoft.com/office/word/2010/wordprocessingInk" xmlns:wne="http://schemas.microsoft.com/office/word/2006/wordml" xmlns:wps="http://schemas.microsoft.com/office/word/2010/wordprocessingShape" mc:Ignorable="w14 w15 w16se wp14">
+<w:endnotes xmlns:wpc="http://schemas.microsoft.com/office/word/2010/wordprocessingCanvas" xmlns:cx="http://schemas.microsoft.com/office/drawing/2014/chartex" xmlns:cx1="http://schemas.microsoft.com/office/drawing/2015/9/8/chartex" xmlns:cx2="http://schemas.microsoft.com/office/drawing/2015/10/21/chartex" xmlns:cx3="http://schemas.microsoft.com/office/drawing/2016/5/9/chartex" xmlns:cx4="http://schemas.microsoft.com/office/drawing/2016/5/10/chartex" xmlns:cx5="http://schemas.microsoft.com/office/drawing/2016/5/11/chartex" xmlns:cx6="http://schemas.microsoft.com/office/drawing/2016/5/12/chartex" xmlns:cx7="http://schemas.microsoft.com/office/drawing/2016/5/13/chartex" xmlns:cx8="http://schemas.microsoft.com/office/drawing/2016/5/14/chartex" xmlns:mc="http://schemas.openxmlformats.org/markup-compatibility/2006" xmlns:aink="http://schemas.microsoft.com/office/drawing/2016/ink" xmlns:am3d="http://schemas.microsoft.com/office/drawing/2017/model3d" xmlns:o="urn:schemas-microsoft-com:office:office" xmlns:r="http://schemas.openxmlformats.org/officeDocument/2006/relationships" xmlns:m="http://schemas.openxmlformats.org/officeDocument/2006/math" xmlns:v="urn:schemas-microsoft-com:vml" xmlns:wp14="http://schemas.microsoft.com/office/word/2010/wordprocessingDrawing" xmlns:wp="http://schemas.openxmlformats.org/drawingml/2006/wordprocessingDrawing" xmlns:w10="urn:schemas-microsoft-com:office:word" xmlns:w="http://schemas.openxmlformats.org/wordprocessingml/2006/main" xmlns:w14="http://schemas.microsoft.com/office/word/2010/wordml" xmlns:w15="http://schemas.microsoft.com/office/word/2012/wordml" xmlns:w16cid="http://schemas.microsoft.com/office/word/2016/wordml/cid" xmlns:w16se="http://schemas.microsoft.com/office/word/2015/wordml/symex" xmlns:wpg="http://schemas.microsoft.com/office/word/2010/wordprocessingGroup" xmlns:wpi="http://schemas.microsoft.com/office/word/2010/wordprocessingInk" xmlns:wne="http://schemas.microsoft.com/office/word/2006/wordml" xmlns:wps="http://schemas.microsoft.com/office/word/2010/wordprocessingShape" mc:Ignorable="w14 w15 w16se w16cid wp14">
   <w:endnote w:type="separator" w:id="-1">
     <w:p>
       <w:r>
@@ -5983,31 +6009,31 @@
 </file>
 
 <file path=word/footer1.xml><?xml version="1.0" encoding="utf-8"?>
-<w:ftr xmlns:wpc="http://schemas.microsoft.com/office/word/2010/wordprocessingCanvas" xmlns:cx="http://schemas.microsoft.com/office/drawing/2014/chartex" xmlns:mc="http://schemas.openxmlformats.org/markup-compatibility/2006" xmlns:o="urn:schemas-microsoft-com:office:office" xmlns:r="http://schemas.openxmlformats.org/officeDocument/2006/relationships" xmlns:m="http://schemas.openxmlformats.org/officeDocument/2006/math" xmlns:v="urn:schemas-microsoft-com:vml" xmlns:wp14="http://schemas.microsoft.com/office/word/2010/wordprocessingDrawing" xmlns:wp="http://schemas.openxmlformats.org/drawingml/2006/wordprocessingDrawing" xmlns:w10="urn:schemas-microsoft-com:office:word" xmlns:w="http://schemas.openxmlformats.org/wordprocessingml/2006/main" xmlns:w14="http://schemas.microsoft.com/office/word/2010/wordml" xmlns:w15="http://schemas.microsoft.com/office/word/2012/wordml" xmlns:w16se="http://schemas.microsoft.com/office/word/2015/wordml/symex" xmlns:wpg="http://schemas.microsoft.com/office/word/2010/wordprocessingGroup" xmlns:wpi="http://schemas.microsoft.com/office/word/2010/wordprocessingInk" xmlns:wne="http://schemas.microsoft.com/office/word/2006/wordml" xmlns:wps="http://schemas.microsoft.com/office/word/2010/wordprocessingShape" mc:Ignorable="w14 w15 w16se wp14">
+<w:ftr xmlns:wpc="http://schemas.microsoft.com/office/word/2010/wordprocessingCanvas" xmlns:cx="http://schemas.microsoft.com/office/drawing/2014/chartex" xmlns:cx1="http://schemas.microsoft.com/office/drawing/2015/9/8/chartex" xmlns:cx2="http://schemas.microsoft.com/office/drawing/2015/10/21/chartex" xmlns:cx3="http://schemas.microsoft.com/office/drawing/2016/5/9/chartex" xmlns:cx4="http://schemas.microsoft.com/office/drawing/2016/5/10/chartex" xmlns:cx5="http://schemas.microsoft.com/office/drawing/2016/5/11/chartex" xmlns:cx6="http://schemas.microsoft.com/office/drawing/2016/5/12/chartex" xmlns:cx7="http://schemas.microsoft.com/office/drawing/2016/5/13/chartex" xmlns:cx8="http://schemas.microsoft.com/office/drawing/2016/5/14/chartex" xmlns:mc="http://schemas.openxmlformats.org/markup-compatibility/2006" xmlns:aink="http://schemas.microsoft.com/office/drawing/2016/ink" xmlns:am3d="http://schemas.microsoft.com/office/drawing/2017/model3d" xmlns:o="urn:schemas-microsoft-com:office:office" xmlns:r="http://schemas.openxmlformats.org/officeDocument/2006/relationships" xmlns:m="http://schemas.openxmlformats.org/officeDocument/2006/math" xmlns:v="urn:schemas-microsoft-com:vml" xmlns:wp14="http://schemas.microsoft.com/office/word/2010/wordprocessingDrawing" xmlns:wp="http://schemas.openxmlformats.org/drawingml/2006/wordprocessingDrawing" xmlns:w10="urn:schemas-microsoft-com:office:word" xmlns:w="http://schemas.openxmlformats.org/wordprocessingml/2006/main" xmlns:w14="http://schemas.microsoft.com/office/word/2010/wordml" xmlns:w15="http://schemas.microsoft.com/office/word/2012/wordml" xmlns:w16cid="http://schemas.microsoft.com/office/word/2016/wordml/cid" xmlns:w16se="http://schemas.microsoft.com/office/word/2015/wordml/symex" xmlns:wpg="http://schemas.microsoft.com/office/word/2010/wordprocessingGroup" xmlns:wpi="http://schemas.microsoft.com/office/word/2010/wordprocessingInk" xmlns:wne="http://schemas.microsoft.com/office/word/2006/wordml" xmlns:wps="http://schemas.microsoft.com/office/word/2010/wordprocessingShape" mc:Ignorable="w14 w15 w16se w16cid wp14">
   <w:p>
     <w:pPr>
-      <w:pStyle w:val="a4"/>
+      <w:pStyle w:val="Footer"/>
       <w:framePr w:wrap="around" w:vAnchor="text" w:hAnchor="text" w:xAlign="center" w:y="1"/>
       <w:rPr>
-        <w:rStyle w:val="a6"/>
+        <w:rStyle w:val="PageNumber"/>
       </w:rPr>
     </w:pPr>
     <w:r>
       <w:rPr>
-        <w:rStyle w:val="a6"/>
+        <w:rStyle w:val="PageNumber"/>
         <w:rtl/>
       </w:rPr>
       <w:fldChar w:fldCharType="begin"/>
     </w:r>
     <w:r>
       <w:rPr>
-        <w:rStyle w:val="a6"/>
+        <w:rStyle w:val="PageNumber"/>
       </w:rPr>
       <w:instrText xml:space="preserve">PAGE  </w:instrText>
     </w:r>
     <w:r>
       <w:rPr>
-        <w:rStyle w:val="a6"/>
+        <w:rStyle w:val="PageNumber"/>
         <w:rtl/>
       </w:rPr>
       <w:fldChar w:fldCharType="end"/>
@@ -6015,14 +6041,14 @@
   </w:p>
   <w:p>
     <w:pPr>
-      <w:pStyle w:val="a4"/>
+      <w:pStyle w:val="Footer"/>
     </w:pPr>
   </w:p>
 </w:ftr>
 </file>
 
 <file path=word/footer2.xml><?xml version="1.0" encoding="utf-8"?>
-<w:ftr xmlns:wpc="http://schemas.microsoft.com/office/word/2010/wordprocessingCanvas" xmlns:cx="http://schemas.microsoft.com/office/drawing/2014/chartex" xmlns:mc="http://schemas.openxmlformats.org/markup-compatibility/2006" xmlns:o="urn:schemas-microsoft-com:office:office" xmlns:r="http://schemas.openxmlformats.org/officeDocument/2006/relationships" xmlns:m="http://schemas.openxmlformats.org/officeDocument/2006/math" xmlns:v="urn:schemas-microsoft-com:vml" xmlns:wp14="http://schemas.microsoft.com/office/word/2010/wordprocessingDrawing" xmlns:wp="http://schemas.openxmlformats.org/drawingml/2006/wordprocessingDrawing" xmlns:w10="urn:schemas-microsoft-com:office:word" xmlns:w="http://schemas.openxmlformats.org/wordprocessingml/2006/main" xmlns:w14="http://schemas.microsoft.com/office/word/2010/wordml" xmlns:w15="http://schemas.microsoft.com/office/word/2012/wordml" xmlns:w16se="http://schemas.microsoft.com/office/word/2015/wordml/symex" xmlns:wpg="http://schemas.microsoft.com/office/word/2010/wordprocessingGroup" xmlns:wpi="http://schemas.microsoft.com/office/word/2010/wordprocessingInk" xmlns:wne="http://schemas.microsoft.com/office/word/2006/wordml" xmlns:wps="http://schemas.microsoft.com/office/word/2010/wordprocessingShape" mc:Ignorable="w14 w15 w16se wp14">
+<w:ftr xmlns:wpc="http://schemas.microsoft.com/office/word/2010/wordprocessingCanvas" xmlns:cx="http://schemas.microsoft.com/office/drawing/2014/chartex" xmlns:cx1="http://schemas.microsoft.com/office/drawing/2015/9/8/chartex" xmlns:cx2="http://schemas.microsoft.com/office/drawing/2015/10/21/chartex" xmlns:cx3="http://schemas.microsoft.com/office/drawing/2016/5/9/chartex" xmlns:cx4="http://schemas.microsoft.com/office/drawing/2016/5/10/chartex" xmlns:cx5="http://schemas.microsoft.com/office/drawing/2016/5/11/chartex" xmlns:cx6="http://schemas.microsoft.com/office/drawing/2016/5/12/chartex" xmlns:cx7="http://schemas.microsoft.com/office/drawing/2016/5/13/chartex" xmlns:cx8="http://schemas.microsoft.com/office/drawing/2016/5/14/chartex" xmlns:mc="http://schemas.openxmlformats.org/markup-compatibility/2006" xmlns:aink="http://schemas.microsoft.com/office/drawing/2016/ink" xmlns:am3d="http://schemas.microsoft.com/office/drawing/2017/model3d" xmlns:o="urn:schemas-microsoft-com:office:office" xmlns:r="http://schemas.openxmlformats.org/officeDocument/2006/relationships" xmlns:m="http://schemas.openxmlformats.org/officeDocument/2006/math" xmlns:v="urn:schemas-microsoft-com:vml" xmlns:wp14="http://schemas.microsoft.com/office/word/2010/wordprocessingDrawing" xmlns:wp="http://schemas.openxmlformats.org/drawingml/2006/wordprocessingDrawing" xmlns:w10="urn:schemas-microsoft-com:office:word" xmlns:w="http://schemas.openxmlformats.org/wordprocessingml/2006/main" xmlns:w14="http://schemas.microsoft.com/office/word/2010/wordml" xmlns:w15="http://schemas.microsoft.com/office/word/2012/wordml" xmlns:w16cid="http://schemas.microsoft.com/office/word/2016/wordml/cid" xmlns:w16se="http://schemas.microsoft.com/office/word/2015/wordml/symex" xmlns:wpg="http://schemas.microsoft.com/office/word/2010/wordprocessingGroup" xmlns:wpi="http://schemas.microsoft.com/office/word/2010/wordprocessingInk" xmlns:wne="http://schemas.microsoft.com/office/word/2006/wordml" xmlns:wps="http://schemas.microsoft.com/office/word/2010/wordprocessingShape" mc:Ignorable="w14 w15 w16se w16cid wp14">
   <w:sdt>
     <w:sdtPr>
       <w:rPr>
@@ -6039,7 +6065,7 @@
     <w:sdtContent>
       <w:p>
         <w:pPr>
-          <w:pStyle w:val="a4"/>
+          <w:pStyle w:val="Footer"/>
           <w:ind w:left="720"/>
           <w:jc w:val="center"/>
           <w:rPr>
@@ -6168,7 +6194,7 @@
 </file>
 
 <file path=word/footnotes.xml><?xml version="1.0" encoding="utf-8"?>
-<w:footnotes xmlns:wpc="http://schemas.microsoft.com/office/word/2010/wordprocessingCanvas" xmlns:cx="http://schemas.microsoft.com/office/drawing/2014/chartex" xmlns:mc="http://schemas.openxmlformats.org/markup-compatibility/2006" xmlns:o="urn:schemas-microsoft-com:office:office" xmlns:r="http://schemas.openxmlformats.org/officeDocument/2006/relationships" xmlns:m="http://schemas.openxmlformats.org/officeDocument/2006/math" xmlns:v="urn:schemas-microsoft-com:vml" xmlns:wp14="http://schemas.microsoft.com/office/word/2010/wordprocessingDrawing" xmlns:wp="http://schemas.openxmlformats.org/drawingml/2006/wordprocessingDrawing" xmlns:w10="urn:schemas-microsoft-com:office:word" xmlns:w="http://schemas.openxmlformats.org/wordprocessingml/2006/main" xmlns:w14="http://schemas.microsoft.com/office/word/2010/wordml" xmlns:w15="http://schemas.microsoft.com/office/word/2012/wordml" xmlns:w16se="http://schemas.microsoft.com/office/word/2015/wordml/symex" xmlns:wpg="http://schemas.microsoft.com/office/word/2010/wordprocessingGroup" xmlns:wpi="http://schemas.microsoft.com/office/word/2010/wordprocessingInk" xmlns:wne="http://schemas.microsoft.com/office/word/2006/wordml" xmlns:wps="http://schemas.microsoft.com/office/word/2010/wordprocessingShape" mc:Ignorable="w14 w15 w16se wp14">
+<w:footnotes xmlns:wpc="http://schemas.microsoft.com/office/word/2010/wordprocessingCanvas" xmlns:cx="http://schemas.microsoft.com/office/drawing/2014/chartex" xmlns:cx1="http://schemas.microsoft.com/office/drawing/2015/9/8/chartex" xmlns:cx2="http://schemas.microsoft.com/office/drawing/2015/10/21/chartex" xmlns:cx3="http://schemas.microsoft.com/office/drawing/2016/5/9/chartex" xmlns:cx4="http://schemas.microsoft.com/office/drawing/2016/5/10/chartex" xmlns:cx5="http://schemas.microsoft.com/office/drawing/2016/5/11/chartex" xmlns:cx6="http://schemas.microsoft.com/office/drawing/2016/5/12/chartex" xmlns:cx7="http://schemas.microsoft.com/office/drawing/2016/5/13/chartex" xmlns:cx8="http://schemas.microsoft.com/office/drawing/2016/5/14/chartex" xmlns:mc="http://schemas.openxmlformats.org/markup-compatibility/2006" xmlns:aink="http://schemas.microsoft.com/office/drawing/2016/ink" xmlns:am3d="http://schemas.microsoft.com/office/drawing/2017/model3d" xmlns:o="urn:schemas-microsoft-com:office:office" xmlns:r="http://schemas.openxmlformats.org/officeDocument/2006/relationships" xmlns:m="http://schemas.openxmlformats.org/officeDocument/2006/math" xmlns:v="urn:schemas-microsoft-com:vml" xmlns:wp14="http://schemas.microsoft.com/office/word/2010/wordprocessingDrawing" xmlns:wp="http://schemas.openxmlformats.org/drawingml/2006/wordprocessingDrawing" xmlns:w10="urn:schemas-microsoft-com:office:word" xmlns:w="http://schemas.openxmlformats.org/wordprocessingml/2006/main" xmlns:w14="http://schemas.microsoft.com/office/word/2010/wordml" xmlns:w15="http://schemas.microsoft.com/office/word/2012/wordml" xmlns:w16cid="http://schemas.microsoft.com/office/word/2016/wordml/cid" xmlns:w16se="http://schemas.microsoft.com/office/word/2015/wordml/symex" xmlns:wpg="http://schemas.microsoft.com/office/word/2010/wordprocessingGroup" xmlns:wpi="http://schemas.microsoft.com/office/word/2010/wordprocessingInk" xmlns:wne="http://schemas.microsoft.com/office/word/2006/wordml" xmlns:wps="http://schemas.microsoft.com/office/word/2010/wordprocessingShape" mc:Ignorable="w14 w15 w16se w16cid wp14">
   <w:footnote w:type="separator" w:id="-1">
     <w:p>
       <w:r>
@@ -6187,7 +6213,7 @@
 </file>
 
 <file path=word/numbering.xml><?xml version="1.0" encoding="utf-8"?>
-<w:numbering xmlns:wpc="http://schemas.microsoft.com/office/word/2010/wordprocessingCanvas" xmlns:cx="http://schemas.microsoft.com/office/drawing/2014/chartex" xmlns:mc="http://schemas.openxmlformats.org/markup-compatibility/2006" xmlns:o="urn:schemas-microsoft-com:office:office" xmlns:r="http://schemas.openxmlformats.org/officeDocument/2006/relationships" xmlns:m="http://schemas.openxmlformats.org/officeDocument/2006/math" xmlns:v="urn:schemas-microsoft-com:vml" xmlns:wp14="http://schemas.microsoft.com/office/word/2010/wordprocessingDrawing" xmlns:wp="http://schemas.openxmlformats.org/drawingml/2006/wordprocessingDrawing" xmlns:w10="urn:schemas-microsoft-com:office:word" xmlns:w="http://schemas.openxmlformats.org/wordprocessingml/2006/main" xmlns:w14="http://schemas.microsoft.com/office/word/2010/wordml" xmlns:w15="http://schemas.microsoft.com/office/word/2012/wordml" xmlns:w16se="http://schemas.microsoft.com/office/word/2015/wordml/symex" xmlns:wpg="http://schemas.microsoft.com/office/word/2010/wordprocessingGroup" xmlns:wpi="http://schemas.microsoft.com/office/word/2010/wordprocessingInk" xmlns:wne="http://schemas.microsoft.com/office/word/2006/wordml" xmlns:wps="http://schemas.microsoft.com/office/word/2010/wordprocessingShape" mc:Ignorable="w14 w15 w16se wp14">
+<w:numbering xmlns:wpc="http://schemas.microsoft.com/office/word/2010/wordprocessingCanvas" xmlns:cx="http://schemas.microsoft.com/office/drawing/2014/chartex" xmlns:cx1="http://schemas.microsoft.com/office/drawing/2015/9/8/chartex" xmlns:cx2="http://schemas.microsoft.com/office/drawing/2015/10/21/chartex" xmlns:cx3="http://schemas.microsoft.com/office/drawing/2016/5/9/chartex" xmlns:cx4="http://schemas.microsoft.com/office/drawing/2016/5/10/chartex" xmlns:cx5="http://schemas.microsoft.com/office/drawing/2016/5/11/chartex" xmlns:cx6="http://schemas.microsoft.com/office/drawing/2016/5/12/chartex" xmlns:cx7="http://schemas.microsoft.com/office/drawing/2016/5/13/chartex" xmlns:cx8="http://schemas.microsoft.com/office/drawing/2016/5/14/chartex" xmlns:mc="http://schemas.openxmlformats.org/markup-compatibility/2006" xmlns:aink="http://schemas.microsoft.com/office/drawing/2016/ink" xmlns:am3d="http://schemas.microsoft.com/office/drawing/2017/model3d" xmlns:o="urn:schemas-microsoft-com:office:office" xmlns:r="http://schemas.openxmlformats.org/officeDocument/2006/relationships" xmlns:m="http://schemas.openxmlformats.org/officeDocument/2006/math" xmlns:v="urn:schemas-microsoft-com:vml" xmlns:wp14="http://schemas.microsoft.com/office/word/2010/wordprocessingDrawing" xmlns:wp="http://schemas.openxmlformats.org/drawingml/2006/wordprocessingDrawing" xmlns:w10="urn:schemas-microsoft-com:office:word" xmlns:w="http://schemas.openxmlformats.org/wordprocessingml/2006/main" xmlns:w14="http://schemas.microsoft.com/office/word/2010/wordml" xmlns:w15="http://schemas.microsoft.com/office/word/2012/wordml" xmlns:w16cid="http://schemas.microsoft.com/office/word/2016/wordml/cid" xmlns:w16se="http://schemas.microsoft.com/office/word/2015/wordml/symex" xmlns:wpg="http://schemas.microsoft.com/office/word/2010/wordprocessingGroup" xmlns:wpi="http://schemas.microsoft.com/office/word/2010/wordprocessingInk" xmlns:wne="http://schemas.microsoft.com/office/word/2006/wordml" xmlns:wps="http://schemas.microsoft.com/office/word/2010/wordprocessingShape" mc:Ignorable="w14 w15 w16se w16cid wp14">
   <w:abstractNum w:abstractNumId="0" w15:restartNumberingAfterBreak="0">
     <w:nsid w:val="000B6292"/>
     <w:multiLevelType w:val="hybridMultilevel"/>
@@ -9504,7 +9530,7 @@
     <w:lvl w:ilvl="0">
       <w:start w:val="1"/>
       <w:numFmt w:val="decimal"/>
-      <w:pStyle w:val="1"/>
+      <w:pStyle w:val="Heading1"/>
       <w:lvlText w:val="%1"/>
       <w:lvlJc w:val="left"/>
       <w:pPr>
@@ -9517,7 +9543,7 @@
     <w:lvl w:ilvl="1">
       <w:start w:val="1"/>
       <w:numFmt w:val="decimal"/>
-      <w:pStyle w:val="2"/>
+      <w:pStyle w:val="Heading2"/>
       <w:lvlText w:val="%1.%2"/>
       <w:lvlJc w:val="left"/>
       <w:pPr>
@@ -9534,7 +9560,7 @@
     <w:lvl w:ilvl="2">
       <w:start w:val="1"/>
       <w:numFmt w:val="decimal"/>
-      <w:pStyle w:val="3"/>
+      <w:pStyle w:val="Heading3"/>
       <w:lvlText w:val="%1.%2.%3"/>
       <w:lvlJc w:val="left"/>
       <w:pPr>
@@ -9547,7 +9573,7 @@
     <w:lvl w:ilvl="3">
       <w:start w:val="1"/>
       <w:numFmt w:val="decimal"/>
-      <w:pStyle w:val="4"/>
+      <w:pStyle w:val="Heading4"/>
       <w:lvlText w:val="%1.%2.%3.%4"/>
       <w:lvlJc w:val="left"/>
       <w:pPr>
@@ -9560,7 +9586,7 @@
     <w:lvl w:ilvl="4">
       <w:start w:val="1"/>
       <w:numFmt w:val="decimal"/>
-      <w:pStyle w:val="5"/>
+      <w:pStyle w:val="Heading5"/>
       <w:lvlText w:val="%1.%2.%3.%4.%5"/>
       <w:lvlJc w:val="left"/>
       <w:pPr>
@@ -9573,7 +9599,7 @@
     <w:lvl w:ilvl="5">
       <w:start w:val="1"/>
       <w:numFmt w:val="decimal"/>
-      <w:pStyle w:val="6"/>
+      <w:pStyle w:val="Heading6"/>
       <w:lvlText w:val="%1.%2.%3.%4.%5.%6"/>
       <w:lvlJc w:val="left"/>
       <w:pPr>
@@ -9586,7 +9612,7 @@
     <w:lvl w:ilvl="6">
       <w:start w:val="1"/>
       <w:numFmt w:val="decimal"/>
-      <w:pStyle w:val="7"/>
+      <w:pStyle w:val="Heading7"/>
       <w:lvlText w:val="%1.%2.%3.%4.%5.%6.%7"/>
       <w:lvlJc w:val="left"/>
       <w:pPr>
@@ -9599,7 +9625,7 @@
     <w:lvl w:ilvl="7">
       <w:start w:val="1"/>
       <w:numFmt w:val="decimal"/>
-      <w:pStyle w:val="8"/>
+      <w:pStyle w:val="Heading8"/>
       <w:lvlText w:val="%1.%2.%3.%4.%5.%6.%7.%8"/>
       <w:lvlJc w:val="left"/>
       <w:pPr>
@@ -9612,7 +9638,7 @@
     <w:lvl w:ilvl="8">
       <w:start w:val="1"/>
       <w:numFmt w:val="decimal"/>
-      <w:pStyle w:val="9"/>
+      <w:pStyle w:val="Heading9"/>
       <w:lvlText w:val="%1.%2.%3.%4.%5.%6.%7.%8.%9"/>
       <w:lvlJc w:val="left"/>
       <w:pPr>
@@ -10929,7 +10955,7 @@
 </file>
 
 <file path=word/styles.xml><?xml version="1.0" encoding="utf-8"?>
-<w:styles xmlns:mc="http://schemas.openxmlformats.org/markup-compatibility/2006" xmlns:r="http://schemas.openxmlformats.org/officeDocument/2006/relationships" xmlns:w="http://schemas.openxmlformats.org/wordprocessingml/2006/main" xmlns:w14="http://schemas.microsoft.com/office/word/2010/wordml" xmlns:w15="http://schemas.microsoft.com/office/word/2012/wordml" xmlns:w16se="http://schemas.microsoft.com/office/word/2015/wordml/symex" mc:Ignorable="w14 w15 w16se">
+<w:styles xmlns:mc="http://schemas.openxmlformats.org/markup-compatibility/2006" xmlns:r="http://schemas.openxmlformats.org/officeDocument/2006/relationships" xmlns:w="http://schemas.openxmlformats.org/wordprocessingml/2006/main" xmlns:w14="http://schemas.microsoft.com/office/word/2010/wordml" xmlns:w15="http://schemas.microsoft.com/office/word/2012/wordml" xmlns:w16cid="http://schemas.microsoft.com/office/word/2016/wordml/cid" xmlns:w16se="http://schemas.microsoft.com/office/word/2015/wordml/symex" mc:Ignorable="w14 w15 w16se w16cid">
   <w:docDefaults>
     <w:rPrDefault>
       <w:rPr>
@@ -10939,7 +10965,7 @@
     </w:rPrDefault>
     <w:pPrDefault/>
   </w:docDefaults>
-  <w:latentStyles w:defLockedState="0" w:defUIPriority="0" w:defSemiHidden="0" w:defUnhideWhenUsed="0" w:defQFormat="0" w:count="371">
+  <w:latentStyles w:defLockedState="0" w:defUIPriority="0" w:defSemiHidden="0" w:defUnhideWhenUsed="0" w:defQFormat="0" w:count="375">
     <w:lsdException w:name="Normal" w:qFormat="1"/>
     <w:lsdException w:name="heading 1" w:qFormat="1"/>
     <w:lsdException w:name="heading 2" w:qFormat="1"/>
@@ -11039,7 +11065,6 @@
     <w:lsdException w:name="HTML Sample" w:semiHidden="1" w:unhideWhenUsed="1"/>
     <w:lsdException w:name="HTML Typewriter" w:semiHidden="1" w:unhideWhenUsed="1"/>
     <w:lsdException w:name="HTML Variable" w:semiHidden="1" w:unhideWhenUsed="1"/>
-    <w:lsdException w:name="Normal Table" w:semiHidden="1" w:unhideWhenUsed="1"/>
     <w:lsdException w:name="annotation subject" w:semiHidden="1" w:unhideWhenUsed="1"/>
     <w:lsdException w:name="No List" w:semiHidden="1" w:unhideWhenUsed="1"/>
     <w:lsdException w:name="Outline List 1" w:semiHidden="1" w:unhideWhenUsed="1"/>
@@ -11083,10 +11108,8 @@
     <w:lsdException w:name="Table Elegant" w:semiHidden="1" w:unhideWhenUsed="1"/>
     <w:lsdException w:name="Table Professional" w:semiHidden="1" w:unhideWhenUsed="1"/>
     <w:lsdException w:name="Table Subtle 1" w:semiHidden="1" w:unhideWhenUsed="1"/>
-    <w:lsdException w:name="Table Subtle 2" w:semiHidden="1" w:unhideWhenUsed="1"/>
     <w:lsdException w:name="Table Web 1" w:semiHidden="1" w:unhideWhenUsed="1"/>
     <w:lsdException w:name="Table Web 2" w:semiHidden="1" w:unhideWhenUsed="1"/>
-    <w:lsdException w:name="Table Web 3" w:semiHidden="1" w:unhideWhenUsed="1"/>
     <w:lsdException w:name="Balloon Text" w:semiHidden="1" w:unhideWhenUsed="1"/>
     <w:lsdException w:name="Table Theme" w:semiHidden="1" w:unhideWhenUsed="1"/>
     <w:lsdException w:name="Placeholder Text" w:semiHidden="1" w:uiPriority="99"/>
@@ -11304,8 +11327,12 @@
     <w:lsdException w:name="List Table 5 Dark Accent 6" w:uiPriority="50"/>
     <w:lsdException w:name="List Table 6 Colorful Accent 6" w:uiPriority="51"/>
     <w:lsdException w:name="List Table 7 Colorful Accent 6" w:uiPriority="52"/>
+    <w:lsdException w:name="Mention" w:semiHidden="1" w:uiPriority="99" w:unhideWhenUsed="1"/>
+    <w:lsdException w:name="Smart Hyperlink" w:semiHidden="1" w:uiPriority="99" w:unhideWhenUsed="1"/>
+    <w:lsdException w:name="Hashtag" w:semiHidden="1" w:uiPriority="99" w:unhideWhenUsed="1"/>
+    <w:lsdException w:name="Unresolved Mention" w:semiHidden="1" w:uiPriority="99" w:unhideWhenUsed="1"/>
   </w:latentStyles>
-  <w:style w:type="paragraph" w:default="1" w:styleId="a">
+  <w:style w:type="paragraph" w:default="1" w:styleId="Normal">
     <w:name w:val="Normal"/>
     <w:qFormat/>
     <w:rsid w:val="00B8656B"/>
@@ -11317,11 +11344,11 @@
       <w:szCs w:val="24"/>
     </w:rPr>
   </w:style>
-  <w:style w:type="paragraph" w:styleId="1">
+  <w:style w:type="paragraph" w:styleId="Heading1">
     <w:name w:val="heading 1"/>
-    <w:basedOn w:val="a"/>
-    <w:next w:val="a"/>
-    <w:link w:val="10"/>
+    <w:basedOn w:val="Normal"/>
+    <w:next w:val="Normal"/>
+    <w:link w:val="Heading1Char1"/>
     <w:qFormat/>
     <w:rsid w:val="002B225F"/>
     <w:pPr>
@@ -11341,11 +11368,11 @@
       <w:szCs w:val="32"/>
     </w:rPr>
   </w:style>
-  <w:style w:type="paragraph" w:styleId="2">
+  <w:style w:type="paragraph" w:styleId="Heading2">
     <w:name w:val="heading 2"/>
-    <w:basedOn w:val="a"/>
-    <w:next w:val="a"/>
-    <w:link w:val="20"/>
+    <w:basedOn w:val="Normal"/>
+    <w:next w:val="Normal"/>
+    <w:link w:val="Heading2Char"/>
     <w:qFormat/>
     <w:rsid w:val="008645B6"/>
     <w:pPr>
@@ -11372,10 +11399,10 @@
       <w:szCs w:val="28"/>
     </w:rPr>
   </w:style>
-  <w:style w:type="paragraph" w:styleId="3">
+  <w:style w:type="paragraph" w:styleId="Heading3">
     <w:name w:val="heading 3"/>
-    <w:basedOn w:val="a"/>
-    <w:next w:val="a"/>
+    <w:basedOn w:val="Normal"/>
+    <w:next w:val="Normal"/>
     <w:qFormat/>
     <w:rsid w:val="002B225F"/>
     <w:pPr>
@@ -11395,10 +11422,10 @@
       <w:szCs w:val="26"/>
     </w:rPr>
   </w:style>
-  <w:style w:type="paragraph" w:styleId="4">
+  <w:style w:type="paragraph" w:styleId="Heading4">
     <w:name w:val="heading 4"/>
-    <w:basedOn w:val="a"/>
-    <w:next w:val="a"/>
+    <w:basedOn w:val="Normal"/>
+    <w:next w:val="Normal"/>
     <w:qFormat/>
     <w:rsid w:val="002B225F"/>
     <w:pPr>
@@ -11417,10 +11444,10 @@
       <w:szCs w:val="28"/>
     </w:rPr>
   </w:style>
-  <w:style w:type="paragraph" w:styleId="5">
+  <w:style w:type="paragraph" w:styleId="Heading5">
     <w:name w:val="heading 5"/>
-    <w:basedOn w:val="a"/>
-    <w:next w:val="a"/>
+    <w:basedOn w:val="Normal"/>
+    <w:next w:val="Normal"/>
     <w:qFormat/>
     <w:rsid w:val="002B225F"/>
     <w:pPr>
@@ -11440,10 +11467,10 @@
       <w:szCs w:val="26"/>
     </w:rPr>
   </w:style>
-  <w:style w:type="paragraph" w:styleId="6">
+  <w:style w:type="paragraph" w:styleId="Heading6">
     <w:name w:val="heading 6"/>
-    <w:basedOn w:val="a"/>
-    <w:next w:val="a"/>
+    <w:basedOn w:val="Normal"/>
+    <w:next w:val="Normal"/>
     <w:qFormat/>
     <w:rsid w:val="002B225F"/>
     <w:pPr>
@@ -11461,10 +11488,10 @@
       <w:szCs w:val="22"/>
     </w:rPr>
   </w:style>
-  <w:style w:type="paragraph" w:styleId="7">
+  <w:style w:type="paragraph" w:styleId="Heading7">
     <w:name w:val="heading 7"/>
-    <w:basedOn w:val="a"/>
-    <w:next w:val="a"/>
+    <w:basedOn w:val="Normal"/>
+    <w:next w:val="Normal"/>
     <w:qFormat/>
     <w:rsid w:val="002B225F"/>
     <w:pPr>
@@ -11476,10 +11503,10 @@
       <w:outlineLvl w:val="6"/>
     </w:pPr>
   </w:style>
-  <w:style w:type="paragraph" w:styleId="8">
+  <w:style w:type="paragraph" w:styleId="Heading8">
     <w:name w:val="heading 8"/>
-    <w:basedOn w:val="a"/>
-    <w:next w:val="a"/>
+    <w:basedOn w:val="Normal"/>
+    <w:next w:val="Normal"/>
     <w:qFormat/>
     <w:rsid w:val="002B225F"/>
     <w:pPr>
@@ -11495,10 +11522,10 @@
       <w:iCs/>
     </w:rPr>
   </w:style>
-  <w:style w:type="paragraph" w:styleId="9">
+  <w:style w:type="paragraph" w:styleId="Heading9">
     <w:name w:val="heading 9"/>
-    <w:basedOn w:val="a"/>
-    <w:next w:val="a"/>
+    <w:basedOn w:val="Normal"/>
+    <w:next w:val="Normal"/>
     <w:qFormat/>
     <w:rsid w:val="002B225F"/>
     <w:pPr>
@@ -11515,13 +11542,13 @@
       <w:szCs w:val="22"/>
     </w:rPr>
   </w:style>
-  <w:style w:type="character" w:default="1" w:styleId="a0">
+  <w:style w:type="character" w:default="1" w:styleId="DefaultParagraphFont">
     <w:name w:val="Default Paragraph Font"/>
     <w:uiPriority w:val="1"/>
     <w:semiHidden/>
     <w:unhideWhenUsed/>
   </w:style>
-  <w:style w:type="table" w:default="1" w:styleId="a1">
+  <w:style w:type="table" w:default="1" w:styleId="TableNormal">
     <w:name w:val="Normal Table"/>
     <w:uiPriority w:val="99"/>
     <w:semiHidden/>
@@ -11536,15 +11563,15 @@
       </w:tblCellMar>
     </w:tblPr>
   </w:style>
-  <w:style w:type="numbering" w:default="1" w:styleId="a2">
+  <w:style w:type="numbering" w:default="1" w:styleId="NoList">
     <w:name w:val="No List"/>
     <w:uiPriority w:val="99"/>
     <w:semiHidden/>
     <w:unhideWhenUsed/>
   </w:style>
-  <w:style w:type="paragraph" w:styleId="a3">
+  <w:style w:type="paragraph" w:styleId="Header">
     <w:name w:val="header"/>
-    <w:basedOn w:val="a"/>
+    <w:basedOn w:val="Normal"/>
     <w:rsid w:val="002B225F"/>
     <w:pPr>
       <w:tabs>
@@ -11553,10 +11580,10 @@
       </w:tabs>
     </w:pPr>
   </w:style>
-  <w:style w:type="paragraph" w:styleId="a4">
+  <w:style w:type="paragraph" w:styleId="Footer">
     <w:name w:val="footer"/>
-    <w:basedOn w:val="a"/>
-    <w:link w:val="a5"/>
+    <w:basedOn w:val="Normal"/>
+    <w:link w:val="FooterChar"/>
     <w:uiPriority w:val="99"/>
     <w:rsid w:val="002B225F"/>
     <w:pPr>
@@ -11566,14 +11593,14 @@
       </w:tabs>
     </w:pPr>
   </w:style>
-  <w:style w:type="character" w:styleId="a6">
+  <w:style w:type="character" w:styleId="PageNumber">
     <w:name w:val="page number"/>
-    <w:basedOn w:val="a0"/>
+    <w:basedOn w:val="DefaultParagraphFont"/>
     <w:rsid w:val="002B225F"/>
   </w:style>
-  <w:style w:type="table" w:styleId="a7">
+  <w:style w:type="table" w:styleId="TableGrid">
     <w:name w:val="Table Grid"/>
-    <w:basedOn w:val="a1"/>
+    <w:basedOn w:val="TableNormal"/>
     <w:rsid w:val="002B225F"/>
     <w:tblPr>
       <w:tblBorders>
@@ -11586,9 +11613,9 @@
       </w:tblBorders>
     </w:tblPr>
   </w:style>
-  <w:style w:type="paragraph" w:styleId="a8">
+  <w:style w:type="paragraph" w:styleId="BalloonText">
     <w:name w:val="Balloon Text"/>
-    <w:basedOn w:val="a"/>
+    <w:basedOn w:val="Normal"/>
     <w:semiHidden/>
     <w:rsid w:val="002B225F"/>
     <w:rPr>
@@ -11597,10 +11624,10 @@
       <w:szCs w:val="16"/>
     </w:rPr>
   </w:style>
-  <w:style w:type="paragraph" w:styleId="a9">
+  <w:style w:type="paragraph" w:styleId="Caption">
     <w:name w:val="caption"/>
-    <w:basedOn w:val="a"/>
-    <w:next w:val="a"/>
+    <w:basedOn w:val="Normal"/>
+    <w:next w:val="Normal"/>
     <w:qFormat/>
     <w:rsid w:val="00B0248A"/>
     <w:rPr>
@@ -11612,7 +11639,7 @@
   </w:style>
   <w:style w:type="paragraph" w:customStyle="1" w:styleId="Subheader">
     <w:name w:val="Subheader"/>
-    <w:basedOn w:val="a"/>
+    <w:basedOn w:val="Normal"/>
     <w:link w:val="SubheaderChar"/>
     <w:rsid w:val="00B1162D"/>
     <w:rPr>
@@ -11625,7 +11652,7 @@
   </w:style>
   <w:style w:type="character" w:customStyle="1" w:styleId="SubheaderChar">
     <w:name w:val="Subheader Char"/>
-    <w:basedOn w:val="a0"/>
+    <w:basedOn w:val="DefaultParagraphFont"/>
     <w:link w:val="Subheader"/>
     <w:rsid w:val="00B1162D"/>
     <w:rPr>
@@ -11639,7 +11666,7 @@
   </w:style>
   <w:style w:type="paragraph" w:customStyle="1" w:styleId="Monospace">
     <w:name w:val="Monospace"/>
-    <w:basedOn w:val="a"/>
+    <w:basedOn w:val="Normal"/>
     <w:rsid w:val="000D2630"/>
     <w:pPr>
       <w:bidi w:val="0"/>
@@ -11650,8 +11677,8 @@
   </w:style>
   <w:style w:type="paragraph" w:styleId="TOC1">
     <w:name w:val="toc 1"/>
-    <w:basedOn w:val="a"/>
-    <w:next w:val="a"/>
+    <w:basedOn w:val="Normal"/>
+    <w:next w:val="Normal"/>
     <w:autoRedefine/>
     <w:uiPriority w:val="39"/>
     <w:rsid w:val="00B847FF"/>
@@ -11666,8 +11693,8 @@
   </w:style>
   <w:style w:type="paragraph" w:styleId="TOC2">
     <w:name w:val="toc 2"/>
-    <w:basedOn w:val="a"/>
-    <w:next w:val="a"/>
+    <w:basedOn w:val="Normal"/>
+    <w:next w:val="Normal"/>
     <w:autoRedefine/>
     <w:uiPriority w:val="39"/>
     <w:rsid w:val="0097406C"/>
@@ -11681,8 +11708,8 @@
   </w:style>
   <w:style w:type="paragraph" w:styleId="TOC3">
     <w:name w:val="toc 3"/>
-    <w:basedOn w:val="a"/>
-    <w:next w:val="a"/>
+    <w:basedOn w:val="Normal"/>
+    <w:next w:val="Normal"/>
     <w:autoRedefine/>
     <w:uiPriority w:val="39"/>
     <w:rsid w:val="003D621A"/>
@@ -11692,7 +11719,7 @@
   </w:style>
   <w:style w:type="character" w:styleId="Hyperlink">
     <w:name w:val="Hyperlink"/>
-    <w:basedOn w:val="a0"/>
+    <w:basedOn w:val="DefaultParagraphFont"/>
     <w:uiPriority w:val="99"/>
     <w:rsid w:val="003D621A"/>
     <w:rPr>
@@ -11700,9 +11727,9 @@
       <w:u w:val="single"/>
     </w:rPr>
   </w:style>
-  <w:style w:type="paragraph" w:styleId="aa">
+  <w:style w:type="paragraph" w:styleId="CommentText">
     <w:name w:val="annotation text"/>
-    <w:basedOn w:val="a"/>
+    <w:basedOn w:val="Normal"/>
     <w:semiHidden/>
     <w:rsid w:val="00711CB0"/>
     <w:pPr>
@@ -11714,10 +11741,10 @@
       <w:szCs w:val="20"/>
     </w:rPr>
   </w:style>
-  <w:style w:type="paragraph" w:styleId="ab">
+  <w:style w:type="paragraph" w:styleId="CommentSubject">
     <w:name w:val="annotation subject"/>
-    <w:basedOn w:val="aa"/>
-    <w:next w:val="aa"/>
+    <w:basedOn w:val="CommentText"/>
+    <w:next w:val="CommentText"/>
     <w:semiHidden/>
     <w:rsid w:val="00711CB0"/>
     <w:rPr>
@@ -11727,7 +11754,7 @@
   </w:style>
   <w:style w:type="paragraph" w:customStyle="1" w:styleId="Subheader2">
     <w:name w:val="Subheader2"/>
-    <w:basedOn w:val="a"/>
+    <w:basedOn w:val="Normal"/>
     <w:rsid w:val="00667C91"/>
     <w:rPr>
       <w:b/>
@@ -11735,9 +11762,9 @@
       <w:u w:val="single"/>
     </w:rPr>
   </w:style>
-  <w:style w:type="paragraph" w:styleId="ac">
+  <w:style w:type="paragraph" w:styleId="FootnoteText">
     <w:name w:val="footnote text"/>
-    <w:basedOn w:val="a"/>
+    <w:basedOn w:val="Normal"/>
     <w:semiHidden/>
     <w:rsid w:val="002A6350"/>
     <w:rPr>
@@ -11745,18 +11772,18 @@
       <w:szCs w:val="20"/>
     </w:rPr>
   </w:style>
-  <w:style w:type="character" w:styleId="ad">
+  <w:style w:type="character" w:styleId="FootnoteReference">
     <w:name w:val="footnote reference"/>
-    <w:basedOn w:val="a0"/>
+    <w:basedOn w:val="DefaultParagraphFont"/>
     <w:semiHidden/>
     <w:rsid w:val="002A6350"/>
     <w:rPr>
       <w:vertAlign w:val="superscript"/>
     </w:rPr>
   </w:style>
-  <w:style w:type="paragraph" w:styleId="ae">
+  <w:style w:type="paragraph" w:styleId="DocumentMap">
     <w:name w:val="Document Map"/>
-    <w:basedOn w:val="a"/>
+    <w:basedOn w:val="Normal"/>
     <w:semiHidden/>
     <w:rsid w:val="001A3BAB"/>
     <w:pPr>
@@ -11770,7 +11797,7 @@
   </w:style>
   <w:style w:type="character" w:styleId="FollowedHyperlink">
     <w:name w:val="FollowedHyperlink"/>
-    <w:basedOn w:val="a0"/>
+    <w:basedOn w:val="DefaultParagraphFont"/>
     <w:rsid w:val="00A33003"/>
     <w:rPr>
       <w:color w:val="800080"/>
@@ -11779,7 +11806,7 @@
   </w:style>
   <w:style w:type="paragraph" w:customStyle="1" w:styleId="Subheader1">
     <w:name w:val="Subheader1"/>
-    <w:basedOn w:val="a"/>
+    <w:basedOn w:val="Normal"/>
     <w:rsid w:val="00A61B55"/>
     <w:rPr>
       <w:b/>
@@ -11789,10 +11816,10 @@
       <w:u w:val="single"/>
     </w:rPr>
   </w:style>
-  <w:style w:type="paragraph" w:styleId="af">
+  <w:style w:type="paragraph" w:styleId="TOCHeading">
     <w:name w:val="TOC Heading"/>
-    <w:basedOn w:val="1"/>
-    <w:next w:val="a"/>
+    <w:basedOn w:val="Heading1"/>
+    <w:next w:val="Normal"/>
     <w:uiPriority w:val="39"/>
     <w:unhideWhenUsed/>
     <w:qFormat/>
@@ -11815,9 +11842,9 @@
       <w:lang w:bidi="ar-SA"/>
     </w:rPr>
   </w:style>
-  <w:style w:type="character" w:customStyle="1" w:styleId="10">
-    <w:name w:val="כותרת 1 תו"/>
-    <w:link w:val="1"/>
+  <w:style w:type="character" w:customStyle="1" w:styleId="Heading1Char1">
+    <w:name w:val="Heading 1 Char1"/>
+    <w:link w:val="Heading1"/>
     <w:rsid w:val="00737507"/>
     <w:rPr>
       <w:rFonts w:ascii="Arial" w:hAnsi="Arial" w:cs="Arial"/>
@@ -11830,8 +11857,8 @@
   </w:style>
   <w:style w:type="paragraph" w:styleId="TOC4">
     <w:name w:val="toc 4"/>
-    <w:basedOn w:val="a"/>
-    <w:next w:val="a"/>
+    <w:basedOn w:val="Normal"/>
+    <w:next w:val="Normal"/>
     <w:autoRedefine/>
     <w:rsid w:val="00737507"/>
     <w:pPr>
@@ -11840,18 +11867,18 @@
   </w:style>
   <w:style w:type="paragraph" w:styleId="TOC5">
     <w:name w:val="toc 5"/>
-    <w:basedOn w:val="a"/>
-    <w:next w:val="a"/>
+    <w:basedOn w:val="Normal"/>
+    <w:next w:val="Normal"/>
     <w:autoRedefine/>
     <w:rsid w:val="00737507"/>
     <w:pPr>
       <w:ind w:left="960"/>
     </w:pPr>
   </w:style>
-  <w:style w:type="paragraph" w:styleId="af0">
+  <w:style w:type="paragraph" w:styleId="BodyText">
     <w:name w:val="Body Text"/>
-    <w:basedOn w:val="a"/>
-    <w:link w:val="af1"/>
+    <w:basedOn w:val="Normal"/>
+    <w:link w:val="BodyTextChar"/>
     <w:rsid w:val="00737507"/>
     <w:pPr>
       <w:spacing w:line="360" w:lineRule="auto"/>
@@ -11862,10 +11889,10 @@
       <w:lang w:eastAsia="he-IL"/>
     </w:rPr>
   </w:style>
-  <w:style w:type="character" w:customStyle="1" w:styleId="af1">
-    <w:name w:val="גוף טקסט תו"/>
-    <w:basedOn w:val="a0"/>
-    <w:link w:val="af0"/>
+  <w:style w:type="character" w:customStyle="1" w:styleId="BodyTextChar">
+    <w:name w:val="Body Text Char"/>
+    <w:basedOn w:val="DefaultParagraphFont"/>
+    <w:link w:val="BodyText"/>
     <w:rsid w:val="00737507"/>
     <w:rPr>
       <w:rFonts w:cs="David"/>
@@ -11874,9 +11901,9 @@
       <w:lang w:eastAsia="he-IL"/>
     </w:rPr>
   </w:style>
-  <w:style w:type="paragraph" w:customStyle="1" w:styleId="11">
+  <w:style w:type="paragraph" w:customStyle="1" w:styleId="1">
     <w:name w:val="פיסקת רשימה1"/>
-    <w:basedOn w:val="a"/>
+    <w:basedOn w:val="Normal"/>
     <w:qFormat/>
     <w:rsid w:val="00737507"/>
     <w:pPr>
@@ -11905,7 +11932,7 @@
   </w:style>
   <w:style w:type="paragraph" w:customStyle="1" w:styleId="Style1">
     <w:name w:val="Style1"/>
-    <w:basedOn w:val="3"/>
+    <w:basedOn w:val="Heading3"/>
     <w:rsid w:val="00737507"/>
     <w:pPr>
       <w:numPr>
@@ -11917,10 +11944,10 @@
       <w:u w:val="single"/>
     </w:rPr>
   </w:style>
-  <w:style w:type="character" w:customStyle="1" w:styleId="20">
-    <w:name w:val="כותרת 2 תו"/>
-    <w:basedOn w:val="a0"/>
-    <w:link w:val="2"/>
+  <w:style w:type="character" w:customStyle="1" w:styleId="Heading2Char">
+    <w:name w:val="Heading 2 Char"/>
+    <w:basedOn w:val="DefaultParagraphFont"/>
+    <w:link w:val="Heading2"/>
     <w:rsid w:val="008645B6"/>
     <w:rPr>
       <w:rFonts w:ascii="Arial" w:hAnsi="Arial" w:cs="Arial"/>
@@ -11932,9 +11959,9 @@
       <w:szCs w:val="28"/>
     </w:rPr>
   </w:style>
-  <w:style w:type="paragraph" w:styleId="af2">
+  <w:style w:type="paragraph" w:styleId="ListParagraph">
     <w:name w:val="List Paragraph"/>
-    <w:basedOn w:val="a"/>
+    <w:basedOn w:val="Normal"/>
     <w:uiPriority w:val="34"/>
     <w:qFormat/>
     <w:rsid w:val="007F025E"/>
@@ -11945,7 +11972,7 @@
   </w:style>
   <w:style w:type="paragraph" w:styleId="NormalWeb">
     <w:name w:val="Normal (Web)"/>
-    <w:basedOn w:val="a"/>
+    <w:basedOn w:val="Normal"/>
     <w:uiPriority w:val="99"/>
     <w:unhideWhenUsed/>
     <w:rsid w:val="00146491"/>
@@ -11957,10 +11984,10 @@
       <w:rFonts w:eastAsiaTheme="minorEastAsia"/>
     </w:rPr>
   </w:style>
-  <w:style w:type="character" w:customStyle="1" w:styleId="a5">
-    <w:name w:val="כותרת תחתונה תו"/>
-    <w:basedOn w:val="a0"/>
-    <w:link w:val="a4"/>
+  <w:style w:type="character" w:customStyle="1" w:styleId="FooterChar">
+    <w:name w:val="Footer Char"/>
+    <w:basedOn w:val="DefaultParagraphFont"/>
+    <w:link w:val="Footer"/>
     <w:uiPriority w:val="99"/>
     <w:rsid w:val="009F6F50"/>
     <w:rPr>
@@ -11968,9 +11995,9 @@
       <w:szCs w:val="24"/>
     </w:rPr>
   </w:style>
-  <w:style w:type="character" w:styleId="af3">
+  <w:style w:type="character" w:styleId="PlaceholderText">
     <w:name w:val="Placeholder Text"/>
-    <w:basedOn w:val="a0"/>
+    <w:basedOn w:val="DefaultParagraphFont"/>
     <w:uiPriority w:val="99"/>
     <w:semiHidden/>
     <w:rsid w:val="00E64D74"/>
@@ -11980,12 +12007,12 @@
   </w:style>
   <w:style w:type="character" w:customStyle="1" w:styleId="instancename">
     <w:name w:val="instancename"/>
-    <w:basedOn w:val="a0"/>
+    <w:basedOn w:val="DefaultParagraphFont"/>
     <w:rsid w:val="00423CC6"/>
   </w:style>
-  <w:style w:type="character" w:styleId="af4">
+  <w:style w:type="character" w:styleId="CommentReference">
     <w:name w:val="annotation reference"/>
-    <w:basedOn w:val="a0"/>
+    <w:basedOn w:val="DefaultParagraphFont"/>
     <w:semiHidden/>
     <w:unhideWhenUsed/>
     <w:rsid w:val="00746DFD"/>
@@ -12263,7 +12290,7 @@
 </file>
 
 <file path=customXml/itemProps1.xml><?xml version="1.0" encoding="utf-8"?>
-<ds:datastoreItem xmlns:ds="http://schemas.openxmlformats.org/officeDocument/2006/customXml" ds:itemID="{949FD69E-B769-4A96-8F01-B0D0B452E675}">
+<ds:datastoreItem xmlns:ds="http://schemas.openxmlformats.org/officeDocument/2006/customXml" ds:itemID="{14860CCF-E0B9-4377-A189-4C38221011F7}">
   <ds:schemaRefs>
     <ds:schemaRef ds:uri="http://schemas.openxmlformats.org/officeDocument/2006/bibliography"/>
   </ds:schemaRefs>

</xml_diff>